<commit_message>
sync docx and pdf
</commit_message>
<xml_diff>
--- a/manuscript/manuscript_v2.docx
+++ b/manuscript/manuscript_v2.docx
@@ -83,9 +83,8 @@
           <w:szCs w:val="24"/>
           <w:vertAlign w:val="superscript"/>
         </w:rPr>
-        <w:t>,</w:t>
-      </w:r>
-      <w:proofErr w:type="gramStart"/>
+        <w:t>,2,</w:t>
+      </w:r>
       <w:r>
         <w:rPr>
           <w:rFonts w:ascii="Times New Roman" w:eastAsia="Cambria" w:hAnsi="Times New Roman" w:cs="Times New Roman"/>
@@ -93,18 +92,8 @@
           <w:szCs w:val="24"/>
           <w:vertAlign w:val="superscript"/>
         </w:rPr>
-        <w:t>2,</w:t>
-      </w:r>
-      <w:r>
-        <w:rPr>
-          <w:rFonts w:ascii="Times New Roman" w:eastAsia="Cambria" w:hAnsi="Times New Roman" w:cs="Times New Roman"/>
-          <w:sz w:val="24"/>
-          <w:szCs w:val="24"/>
-          <w:vertAlign w:val="superscript"/>
-        </w:rPr>
         <w:t>^</w:t>
       </w:r>
-      <w:proofErr w:type="gramEnd"/>
     </w:p>
     <w:p>
       <w:pPr>
@@ -1308,25 +1297,7 @@
           <w:sz w:val="24"/>
           <w:szCs w:val="24"/>
         </w:rPr>
-        <w:t xml:space="preserve">The calculation of such fluxes requires two terms 1) an </w:t>
-      </w:r>
-      <w:proofErr w:type="spellStart"/>
-      <w:r>
-        <w:rPr>
-          <w:rFonts w:ascii="Times New Roman" w:eastAsia="Cambria" w:hAnsi="Times New Roman" w:cs="Times New Roman"/>
-          <w:sz w:val="24"/>
-          <w:szCs w:val="24"/>
-        </w:rPr>
-        <w:t>areal</w:t>
-      </w:r>
-      <w:proofErr w:type="spellEnd"/>
-      <w:r>
-        <w:rPr>
-          <w:rFonts w:ascii="Times New Roman" w:eastAsia="Cambria" w:hAnsi="Times New Roman" w:cs="Times New Roman"/>
-          <w:sz w:val="24"/>
-          <w:szCs w:val="24"/>
-        </w:rPr>
-        <w:t xml:space="preserve"> flux rate and 2) the distribution of total lake area. As with all </w:t>
+        <w:t xml:space="preserve">The calculation of such fluxes requires two terms 1) an areal flux rate and 2) the distribution of total lake area. As with all </w:t>
       </w:r>
       <w:r>
         <w:rPr>
@@ -2652,7 +2623,6 @@
         </w:rPr>
         <w:t xml:space="preserve"> controls the “shape” of the distribution and </w:t>
       </w:r>
-      <w:proofErr w:type="spellStart"/>
       <w:r>
         <w:rPr>
           <w:rFonts w:ascii="Times New Roman" w:eastAsia="Cambria" w:hAnsi="Times New Roman" w:cs="Times New Roman"/>
@@ -2672,7 +2642,6 @@
         </w:rPr>
         <w:t>min</w:t>
       </w:r>
-      <w:proofErr w:type="spellEnd"/>
       <w:r>
         <w:rPr>
           <w:rFonts w:ascii="Times New Roman" w:eastAsia="Cambria" w:hAnsi="Times New Roman" w:cs="Times New Roman"/>
@@ -2687,23 +2656,7 @@
           <w:rFonts w:ascii="Times New Roman" w:hAnsi="Times New Roman" w:cs="Times New Roman"/>
           <w:sz w:val="24"/>
         </w:rPr>
-        <w:t>(</w:t>
-      </w:r>
-      <w:proofErr w:type="spellStart"/>
-      <w:r>
-        <w:rPr>
-          <w:rFonts w:ascii="Times New Roman" w:hAnsi="Times New Roman" w:cs="Times New Roman"/>
-          <w:sz w:val="24"/>
-        </w:rPr>
-        <w:t>Shalizi</w:t>
-      </w:r>
-      <w:proofErr w:type="spellEnd"/>
-      <w:r>
-        <w:rPr>
-          <w:rFonts w:ascii="Times New Roman" w:hAnsi="Times New Roman" w:cs="Times New Roman"/>
-          <w:sz w:val="24"/>
-        </w:rPr>
-        <w:t>, 2017)</w:t>
+        <w:t>(Shalizi, 2017)</w:t>
       </w:r>
       <w:bookmarkEnd w:id="10"/>
       <w:r>
@@ -2712,25 +2665,7 @@
           <w:sz w:val="24"/>
           <w:szCs w:val="24"/>
         </w:rPr>
-        <w:t>. Lake area studies using the Pareto distribution do not typically use the pdf directly. Instead, they use the inverse (complementary) cumulative distribution function (</w:t>
-      </w:r>
-      <w:proofErr w:type="spellStart"/>
-      <w:r>
-        <w:rPr>
-          <w:rFonts w:ascii="Times New Roman" w:eastAsia="Cambria" w:hAnsi="Times New Roman" w:cs="Times New Roman"/>
-          <w:sz w:val="24"/>
-          <w:szCs w:val="24"/>
-        </w:rPr>
-        <w:t>ccdf</w:t>
-      </w:r>
-      <w:proofErr w:type="spellEnd"/>
-      <w:r>
-        <w:rPr>
-          <w:rFonts w:ascii="Times New Roman" w:eastAsia="Cambria" w:hAnsi="Times New Roman" w:cs="Times New Roman"/>
-          <w:sz w:val="24"/>
-          <w:szCs w:val="24"/>
-        </w:rPr>
-        <w:t>) (i.e. quantile function):</w:t>
+        <w:t>. Lake area studies using the Pareto distribution do not typically use the pdf directly. Instead, they use the inverse (complementary) cumulative distribution function (ccdf) (i.e. quantile function):</w:t>
       </w:r>
     </w:p>
     <w:p>
@@ -2972,25 +2907,7 @@
           <w:sz w:val="24"/>
           <w:szCs w:val="24"/>
         </w:rPr>
-        <w:t xml:space="preserve">The reason for using the </w:t>
-      </w:r>
-      <w:proofErr w:type="spellStart"/>
-      <w:r>
-        <w:rPr>
-          <w:rFonts w:ascii="Times New Roman" w:eastAsia="Cambria" w:hAnsi="Times New Roman" w:cs="Times New Roman"/>
-          <w:sz w:val="24"/>
-          <w:szCs w:val="24"/>
-        </w:rPr>
-        <w:t>ccdf</w:t>
-      </w:r>
-      <w:proofErr w:type="spellEnd"/>
-      <w:r>
-        <w:rPr>
-          <w:rFonts w:ascii="Times New Roman" w:eastAsia="Cambria" w:hAnsi="Times New Roman" w:cs="Times New Roman"/>
-          <w:sz w:val="24"/>
-          <w:szCs w:val="24"/>
-        </w:rPr>
-        <w:t xml:space="preserve"> is two-fold. First, it stabilizes model estimates in the lower tail of the distribution </w:t>
+        <w:t xml:space="preserve">The reason for using the ccdf is two-fold. First, it stabilizes model estimates in the lower tail of the distribution </w:t>
       </w:r>
       <w:bookmarkStart w:id="11" w:name="ZOTERO_BREF_T9zjtDOMF4xJ"/>
       <w:r>
@@ -3023,43 +2940,7 @@
           <w:sz w:val="24"/>
           <w:szCs w:val="24"/>
         </w:rPr>
-        <w:t xml:space="preserve"> where the Pareto pdf contains a lot of noise in the tail but the </w:t>
-      </w:r>
-      <w:proofErr w:type="spellStart"/>
-      <w:r>
-        <w:rPr>
-          <w:rFonts w:ascii="Times New Roman" w:eastAsia="Cambria" w:hAnsi="Times New Roman" w:cs="Times New Roman"/>
-          <w:sz w:val="24"/>
-          <w:szCs w:val="24"/>
-        </w:rPr>
-        <w:t>ccdf</w:t>
-      </w:r>
-      <w:proofErr w:type="spellEnd"/>
-      <w:r>
-        <w:rPr>
-          <w:rFonts w:ascii="Times New Roman" w:eastAsia="Cambria" w:hAnsi="Times New Roman" w:cs="Times New Roman"/>
-          <w:sz w:val="24"/>
-          <w:szCs w:val="24"/>
-        </w:rPr>
-        <w:t xml:space="preserve"> appears smoothed. The smoothing of the tail is also desirable because it functions as a way of dealing with the truncated nature of lake databases (i.e. the area of large lakes is known exactly). The second reason for using the </w:t>
-      </w:r>
-      <w:proofErr w:type="spellStart"/>
-      <w:r>
-        <w:rPr>
-          <w:rFonts w:ascii="Times New Roman" w:eastAsia="Cambria" w:hAnsi="Times New Roman" w:cs="Times New Roman"/>
-          <w:sz w:val="24"/>
-          <w:szCs w:val="24"/>
-        </w:rPr>
-        <w:t>ccdf</w:t>
-      </w:r>
-      <w:proofErr w:type="spellEnd"/>
-      <w:r>
-        <w:rPr>
-          <w:rFonts w:ascii="Times New Roman" w:eastAsia="Cambria" w:hAnsi="Times New Roman" w:cs="Times New Roman"/>
-          <w:sz w:val="24"/>
-          <w:szCs w:val="24"/>
-        </w:rPr>
-        <w:t xml:space="preserve"> is that it provides a computational shortcut for estimating the Pareto shape parameter </w:t>
+        <w:t xml:space="preserve"> where the Pareto pdf contains a lot of noise in the tail but the ccdf appears smoothed. The smoothing of the tail is also desirable because it functions as a way of dealing with the truncated nature of lake databases (i.e. the area of large lakes is known exactly). The second reason for using the ccdf is that it provides a computational shortcut for estimating the Pareto shape parameter </w:t>
       </w:r>
       <w:r>
         <w:rPr>
@@ -3076,25 +2957,7 @@
           <w:sz w:val="24"/>
           <w:szCs w:val="24"/>
         </w:rPr>
-        <w:t xml:space="preserve"> because it is numerically equivalent to the slope of the </w:t>
-      </w:r>
-      <w:proofErr w:type="spellStart"/>
-      <w:r>
-        <w:rPr>
-          <w:rFonts w:ascii="Times New Roman" w:eastAsia="Cambria" w:hAnsi="Times New Roman" w:cs="Times New Roman"/>
-          <w:sz w:val="24"/>
-          <w:szCs w:val="24"/>
-        </w:rPr>
-        <w:t>ccdf</w:t>
-      </w:r>
-      <w:proofErr w:type="spellEnd"/>
-      <w:r>
-        <w:rPr>
-          <w:rFonts w:ascii="Times New Roman" w:eastAsia="Cambria" w:hAnsi="Times New Roman" w:cs="Times New Roman"/>
-          <w:sz w:val="24"/>
-          <w:szCs w:val="24"/>
-        </w:rPr>
-        <w:t xml:space="preserve"> in log-log space </w:t>
+        <w:t xml:space="preserve"> because it is numerically equivalent to the slope of the ccdf in log-log space </w:t>
       </w:r>
       <w:bookmarkStart w:id="12" w:name="ZOTERO_BREF_X2L5yjmlEGRa"/>
       <w:r>
@@ -3441,43 +3304,7 @@
           <w:sz w:val="24"/>
           <w:szCs w:val="24"/>
         </w:rPr>
-        <w:t>the total dataset. I approximated the "true" lake area total by constructing the empirical distribution function (</w:t>
-      </w:r>
-      <w:proofErr w:type="spellStart"/>
-      <w:r>
-        <w:rPr>
-          <w:rFonts w:ascii="Times New Roman" w:eastAsia="Cambria" w:hAnsi="Times New Roman" w:cs="Times New Roman"/>
-          <w:sz w:val="24"/>
-          <w:szCs w:val="24"/>
-        </w:rPr>
-        <w:t>edf</w:t>
-      </w:r>
-      <w:proofErr w:type="spellEnd"/>
-      <w:r>
-        <w:rPr>
-          <w:rFonts w:ascii="Times New Roman" w:eastAsia="Cambria" w:hAnsi="Times New Roman" w:cs="Times New Roman"/>
-          <w:sz w:val="24"/>
-          <w:szCs w:val="24"/>
-        </w:rPr>
-        <w:t xml:space="preserve">) of the data which approximates the underlying Pareto </w:t>
-      </w:r>
-      <w:proofErr w:type="spellStart"/>
-      <w:r>
-        <w:rPr>
-          <w:rFonts w:ascii="Times New Roman" w:eastAsia="Cambria" w:hAnsi="Times New Roman" w:cs="Times New Roman"/>
-          <w:sz w:val="24"/>
-          <w:szCs w:val="24"/>
-        </w:rPr>
-        <w:t>cdf</w:t>
-      </w:r>
-      <w:proofErr w:type="spellEnd"/>
-      <w:r>
-        <w:rPr>
-          <w:rFonts w:ascii="Times New Roman" w:eastAsia="Cambria" w:hAnsi="Times New Roman" w:cs="Times New Roman"/>
-          <w:sz w:val="24"/>
-          <w:szCs w:val="24"/>
-        </w:rPr>
-        <w:t xml:space="preserve"> </w:t>
+        <w:t xml:space="preserve">the total dataset. I approximated the "true" lake area total by constructing the empirical distribution function (edf) of the data which approximates the underlying Pareto cdf </w:t>
       </w:r>
       <w:bookmarkStart w:id="15" w:name="ZOTERO_BREF_Tbs6bhTRqDAA"/>
       <w:r>
@@ -3494,79 +3321,7 @@
           <w:sz w:val="24"/>
           <w:szCs w:val="24"/>
         </w:rPr>
-        <w:t xml:space="preserve">. Then I used this estimate of the </w:t>
-      </w:r>
-      <w:proofErr w:type="spellStart"/>
-      <w:r>
-        <w:rPr>
-          <w:rFonts w:ascii="Times New Roman" w:eastAsia="Cambria" w:hAnsi="Times New Roman" w:cs="Times New Roman"/>
-          <w:sz w:val="24"/>
-          <w:szCs w:val="24"/>
-        </w:rPr>
-        <w:t>cdf</w:t>
-      </w:r>
-      <w:proofErr w:type="spellEnd"/>
-      <w:r>
-        <w:rPr>
-          <w:rFonts w:ascii="Times New Roman" w:eastAsia="Cambria" w:hAnsi="Times New Roman" w:cs="Times New Roman"/>
-          <w:sz w:val="24"/>
-          <w:szCs w:val="24"/>
-        </w:rPr>
-        <w:t xml:space="preserve"> slope to generate </w:t>
-      </w:r>
-      <w:proofErr w:type="spellStart"/>
-      <w:r>
-        <w:rPr>
-          <w:rFonts w:ascii="Times New Roman" w:eastAsia="Cambria" w:hAnsi="Times New Roman" w:cs="Times New Roman"/>
-          <w:sz w:val="24"/>
-          <w:szCs w:val="24"/>
-        </w:rPr>
-        <w:t>cdf</w:t>
-      </w:r>
-      <w:proofErr w:type="spellEnd"/>
-      <w:r>
-        <w:rPr>
-          <w:rFonts w:ascii="Times New Roman" w:eastAsia="Cambria" w:hAnsi="Times New Roman" w:cs="Times New Roman"/>
-          <w:sz w:val="24"/>
-          <w:szCs w:val="24"/>
-        </w:rPr>
-        <w:t xml:space="preserve"> estimates for the censored lakes. I combined these </w:t>
-      </w:r>
-      <w:proofErr w:type="spellStart"/>
-      <w:r>
-        <w:rPr>
-          <w:rFonts w:ascii="Times New Roman" w:eastAsia="Cambria" w:hAnsi="Times New Roman" w:cs="Times New Roman"/>
-          <w:sz w:val="24"/>
-          <w:szCs w:val="24"/>
-        </w:rPr>
-        <w:t>cdf</w:t>
-      </w:r>
-      <w:proofErr w:type="spellEnd"/>
-      <w:r>
-        <w:rPr>
-          <w:rFonts w:ascii="Times New Roman" w:eastAsia="Cambria" w:hAnsi="Times New Roman" w:cs="Times New Roman"/>
-          <w:sz w:val="24"/>
-          <w:szCs w:val="24"/>
-        </w:rPr>
-        <w:t xml:space="preserve"> estimates with the </w:t>
-      </w:r>
-      <w:proofErr w:type="spellStart"/>
-      <w:r>
-        <w:rPr>
-          <w:rFonts w:ascii="Times New Roman" w:eastAsia="Cambria" w:hAnsi="Times New Roman" w:cs="Times New Roman"/>
-          <w:sz w:val="24"/>
-          <w:szCs w:val="24"/>
-        </w:rPr>
-        <w:t>edf</w:t>
-      </w:r>
-      <w:proofErr w:type="spellEnd"/>
-      <w:r>
-        <w:rPr>
-          <w:rFonts w:ascii="Times New Roman" w:eastAsia="Cambria" w:hAnsi="Times New Roman" w:cs="Times New Roman"/>
-          <w:sz w:val="24"/>
-          <w:szCs w:val="24"/>
-        </w:rPr>
-        <w:t xml:space="preserve"> values from the known lakes before calculating the sum of the inverted distribution (Figure </w:t>
+        <w:t xml:space="preserve">. Then I used this estimate of the cdf slope to generate cdf estimates for the censored lakes. I combined these cdf estimates with the edf values from the known lakes before calculating the sum of the inverted distribution (Figure </w:t>
       </w:r>
       <w:r>
         <w:rPr>
@@ -3618,25 +3373,7 @@
           <w:sz w:val="24"/>
           <w:szCs w:val="24"/>
         </w:rPr>
-        <w:t xml:space="preserve"> in a frequentist framework by calculating the slope of the </w:t>
-      </w:r>
-      <w:proofErr w:type="spellStart"/>
-      <w:r>
-        <w:rPr>
-          <w:rFonts w:ascii="Times New Roman" w:eastAsia="Cambria" w:hAnsi="Times New Roman" w:cs="Times New Roman"/>
-          <w:sz w:val="24"/>
-          <w:szCs w:val="24"/>
-        </w:rPr>
-        <w:t>edf</w:t>
-      </w:r>
-      <w:proofErr w:type="spellEnd"/>
-      <w:r>
-        <w:rPr>
-          <w:rFonts w:ascii="Times New Roman" w:eastAsia="Cambria" w:hAnsi="Times New Roman" w:cs="Times New Roman"/>
-          <w:sz w:val="24"/>
-          <w:szCs w:val="24"/>
-        </w:rPr>
-        <w:t xml:space="preserve"> in log-log space using linear regression in R </w:t>
+        <w:t xml:space="preserve"> in a frequentist framework by calculating the slope of the edf in log-log space using linear regression in R </w:t>
       </w:r>
       <w:bookmarkStart w:id="16" w:name="ZOTERO_BREF_i48Et4YqRgSk"/>
       <w:r>
@@ -3655,7 +3392,6 @@
         </w:rPr>
         <w:t xml:space="preserve">. I evaluated uncertainty in both </w:t>
       </w:r>
-      <w:proofErr w:type="gramStart"/>
       <w:r>
         <w:rPr>
           <w:rFonts w:ascii="Times New Roman" w:eastAsia="Cambria" w:hAnsi="Times New Roman" w:cs="Times New Roman"/>
@@ -3671,16 +3407,7 @@
           <w:sz w:val="24"/>
           <w:szCs w:val="24"/>
         </w:rPr>
-        <w:t xml:space="preserve"> and</w:t>
-      </w:r>
-      <w:proofErr w:type="gramEnd"/>
-      <w:r>
-        <w:rPr>
-          <w:rFonts w:ascii="Times New Roman" w:eastAsia="Cambria" w:hAnsi="Times New Roman" w:cs="Times New Roman"/>
-          <w:sz w:val="24"/>
-          <w:szCs w:val="24"/>
-        </w:rPr>
-        <w:t xml:space="preserve"> total lake area in a Bayesian framework using Stan </w:t>
+        <w:t xml:space="preserve"> and total lake area in a Bayesian framework using Stan </w:t>
       </w:r>
       <w:bookmarkStart w:id="17" w:name="ZOTERO_BREF_qMvhXRbFJ7EI"/>
       <w:r>
@@ -3697,25 +3424,7 @@
           <w:sz w:val="24"/>
           <w:szCs w:val="24"/>
         </w:rPr>
-        <w:t xml:space="preserve">. Instead of computing on the </w:t>
-      </w:r>
-      <w:proofErr w:type="spellStart"/>
-      <w:r>
-        <w:rPr>
-          <w:rFonts w:ascii="Times New Roman" w:eastAsia="Cambria" w:hAnsi="Times New Roman" w:cs="Times New Roman"/>
-          <w:sz w:val="24"/>
-          <w:szCs w:val="24"/>
-        </w:rPr>
-        <w:t>edf</w:t>
-      </w:r>
-      <w:proofErr w:type="spellEnd"/>
-      <w:r>
-        <w:rPr>
-          <w:rFonts w:ascii="Times New Roman" w:eastAsia="Cambria" w:hAnsi="Times New Roman" w:cs="Times New Roman"/>
-          <w:sz w:val="24"/>
-          <w:szCs w:val="24"/>
-        </w:rPr>
-        <w:t xml:space="preserve"> (as in the frequentist case), I computed directly on the pdf with </w:t>
+        <w:t xml:space="preserve">. Instead of computing on the edf (as in the frequentist case), I computed directly on the pdf with </w:t>
       </w:r>
       <w:r>
         <w:rPr>
@@ -3739,6 +3448,54 @@
           <w:sz w:val="24"/>
           <w:szCs w:val="24"/>
         </w:rPr>
+        <w:t xml:space="preserve"> </w:t>
+      </w:r>
+      <w:r>
+        <w:rPr>
+          <w:rFonts w:ascii="Times New Roman" w:eastAsia="Cambria" w:hAnsi="Times New Roman" w:cs="Times New Roman"/>
+          <w:sz w:val="24"/>
+          <w:szCs w:val="24"/>
+        </w:rPr>
+        <w:t>(</w:t>
+      </w:r>
+      <w:r>
+        <w:rPr>
+          <w:rFonts w:ascii="Times New Roman" w:eastAsia="Cambria" w:hAnsi="Times New Roman" w:cs="Times New Roman"/>
+          <w:sz w:val="24"/>
+          <w:szCs w:val="24"/>
+        </w:rPr>
+        <w:t xml:space="preserve">see </w:t>
+      </w:r>
+      <w:r>
+        <w:rPr>
+          <w:rFonts w:ascii="Times New Roman" w:eastAsia="Cambria" w:hAnsi="Times New Roman" w:cs="Times New Roman"/>
+          <w:sz w:val="24"/>
+          <w:szCs w:val="24"/>
+        </w:rPr>
+        <w:t>Stachelek</w:t>
+      </w:r>
+      <w:r>
+        <w:rPr>
+          <w:rFonts w:ascii="Times New Roman" w:eastAsia="Cambria" w:hAnsi="Times New Roman" w:cs="Times New Roman"/>
+          <w:sz w:val="24"/>
+          <w:szCs w:val="24"/>
+        </w:rPr>
+        <w:t>,</w:t>
+      </w:r>
+      <w:r>
+        <w:rPr>
+          <w:rFonts w:ascii="Times New Roman" w:eastAsia="Cambria" w:hAnsi="Times New Roman" w:cs="Times New Roman"/>
+          <w:sz w:val="24"/>
+          <w:szCs w:val="24"/>
+        </w:rPr>
+        <w:t xml:space="preserve"> 2022)</w:t>
+      </w:r>
+      <w:r>
+        <w:rPr>
+          <w:rFonts w:ascii="Times New Roman" w:eastAsia="Cambria" w:hAnsi="Times New Roman" w:cs="Times New Roman"/>
+          <w:sz w:val="24"/>
+          <w:szCs w:val="24"/>
+        </w:rPr>
         <w:t>.</w:t>
       </w:r>
       <w:r>
@@ -3765,7 +3522,6 @@
         </w:rPr>
         <w:t xml:space="preserve">tive gamma priors for both the </w:t>
       </w:r>
-      <w:proofErr w:type="spellStart"/>
       <w:r>
         <w:rPr>
           <w:rFonts w:ascii="Times New Roman" w:eastAsia="Cambria" w:hAnsi="Times New Roman" w:cs="Times New Roman"/>
@@ -3783,7 +3539,6 @@
         </w:rPr>
         <w:t>min</w:t>
       </w:r>
-      <w:proofErr w:type="spellEnd"/>
       <w:r>
         <w:rPr>
           <w:rFonts w:ascii="Times New Roman" w:eastAsia="Cambria" w:hAnsi="Times New Roman" w:cs="Times New Roman"/>
@@ -3815,23 +3570,7 @@
           <w:rFonts w:ascii="Times New Roman" w:hAnsi="Times New Roman" w:cs="Times New Roman"/>
           <w:sz w:val="24"/>
         </w:rPr>
-        <w:t>(</w:t>
-      </w:r>
-      <w:proofErr w:type="spellStart"/>
-      <w:r>
-        <w:rPr>
-          <w:rFonts w:ascii="Times New Roman" w:hAnsi="Times New Roman" w:cs="Times New Roman"/>
-          <w:sz w:val="24"/>
-        </w:rPr>
-        <w:t>Scollnik</w:t>
-      </w:r>
-      <w:proofErr w:type="spellEnd"/>
-      <w:r>
-        <w:rPr>
-          <w:rFonts w:ascii="Times New Roman" w:hAnsi="Times New Roman" w:cs="Times New Roman"/>
-          <w:sz w:val="24"/>
-        </w:rPr>
-        <w:t>, 2007)</w:t>
+        <w:t>(Scollnik, 2007)</w:t>
       </w:r>
       <w:bookmarkEnd w:id="18"/>
       <w:r>
@@ -4069,7 +3808,23 @@
           <w:sz w:val="24"/>
           <w:szCs w:val="24"/>
         </w:rPr>
-        <w:t>the National Hydrograph Network</w:t>
+        <w:t xml:space="preserve">the </w:t>
+      </w:r>
+      <w:r>
+        <w:rPr>
+          <w:rFonts w:ascii="Times New Roman" w:eastAsia="Cambria" w:hAnsi="Times New Roman" w:cs="Times New Roman"/>
+          <w:sz w:val="24"/>
+          <w:szCs w:val="24"/>
+        </w:rPr>
+        <w:t xml:space="preserve">US </w:t>
+      </w:r>
+      <w:r>
+        <w:rPr>
+          <w:rFonts w:ascii="Times New Roman" w:eastAsia="Cambria" w:hAnsi="Times New Roman" w:cs="Times New Roman"/>
+          <w:sz w:val="24"/>
+          <w:szCs w:val="24"/>
+        </w:rPr>
+        <w:t>National Hydrograph Network</w:t>
       </w:r>
       <w:r>
         <w:rPr>
@@ -4329,18 +4084,8 @@
           <w:sz w:val="24"/>
           <w:szCs w:val="24"/>
         </w:rPr>
-        <w:t xml:space="preserve">on the </w:t>
-      </w:r>
-      <w:proofErr w:type="spellStart"/>
-      <w:r>
-        <w:rPr>
-          <w:rFonts w:ascii="Times New Roman" w:eastAsia="Cambria" w:hAnsi="Times New Roman" w:cs="Times New Roman"/>
-          <w:sz w:val="24"/>
-          <w:szCs w:val="24"/>
-        </w:rPr>
-        <w:t>edf</w:t>
-      </w:r>
-      <w:proofErr w:type="spellEnd"/>
+        <w:t>on the edf</w:t>
+      </w:r>
       <w:r>
         <w:rPr>
           <w:rFonts w:ascii="Times New Roman" w:eastAsia="Cambria" w:hAnsi="Times New Roman" w:cs="Times New Roman"/>
@@ -4648,7 +4393,23 @@
           <w:sz w:val="24"/>
           <w:szCs w:val="24"/>
         </w:rPr>
-        <w:t xml:space="preserve">) and total area using a Bayesian approach (Fig </w:t>
+        <w:t>) and total area using a Bayesian approach (Fig</w:t>
+      </w:r>
+      <w:r>
+        <w:rPr>
+          <w:rFonts w:ascii="Times New Roman" w:eastAsia="Cambria" w:hAnsi="Times New Roman" w:cs="Times New Roman"/>
+          <w:sz w:val="24"/>
+          <w:szCs w:val="24"/>
+        </w:rPr>
+        <w:t>ure</w:t>
+      </w:r>
+      <w:r>
+        <w:rPr>
+          <w:rFonts w:ascii="Times New Roman" w:eastAsia="Cambria" w:hAnsi="Times New Roman" w:cs="Times New Roman"/>
+          <w:sz w:val="24"/>
+          <w:szCs w:val="24"/>
+        </w:rPr>
+        <w:t xml:space="preserve"> </w:t>
       </w:r>
       <w:r>
         <w:rPr>
@@ -4729,7 +4490,23 @@
           <w:sz w:val="24"/>
           <w:szCs w:val="24"/>
         </w:rPr>
-        <w:t xml:space="preserve"> the true value (Fig </w:t>
+        <w:t xml:space="preserve"> the true value (Fig</w:t>
+      </w:r>
+      <w:r>
+        <w:rPr>
+          <w:rFonts w:ascii="Times New Roman" w:eastAsia="Cambria" w:hAnsi="Times New Roman" w:cs="Times New Roman"/>
+          <w:sz w:val="24"/>
+          <w:szCs w:val="24"/>
+        </w:rPr>
+        <w:t>ure</w:t>
+      </w:r>
+      <w:r>
+        <w:rPr>
+          <w:rFonts w:ascii="Times New Roman" w:eastAsia="Cambria" w:hAnsi="Times New Roman" w:cs="Times New Roman"/>
+          <w:sz w:val="24"/>
+          <w:szCs w:val="24"/>
+        </w:rPr>
+        <w:t xml:space="preserve"> </w:t>
       </w:r>
       <w:r>
         <w:rPr>
@@ -5608,25 +5385,7 @@
           <w:sz w:val="24"/>
           <w:szCs w:val="24"/>
         </w:rPr>
-        <w:t xml:space="preserve">(Downing et al., 2006; Lehner and Döll, 2004; </w:t>
-      </w:r>
-      <w:proofErr w:type="spellStart"/>
-      <w:r>
-        <w:rPr>
-          <w:rFonts w:ascii="Times New Roman" w:hAnsi="Times New Roman" w:cs="Times New Roman"/>
-          <w:sz w:val="24"/>
-          <w:szCs w:val="24"/>
-        </w:rPr>
-        <w:t>Verpoorter</w:t>
-      </w:r>
-      <w:proofErr w:type="spellEnd"/>
-      <w:r>
-        <w:rPr>
-          <w:rFonts w:ascii="Times New Roman" w:hAnsi="Times New Roman" w:cs="Times New Roman"/>
-          <w:sz w:val="24"/>
-          <w:szCs w:val="24"/>
-        </w:rPr>
-        <w:t xml:space="preserve"> et al., 2014)</w:t>
+        <w:t>(Downing et al., 2006; Lehner and Döll, 2004; Verpoorter et al., 2014)</w:t>
       </w:r>
       <w:bookmarkEnd w:id="19"/>
       <w:r>
@@ -5914,23 +5673,7 @@
           <w:rFonts w:ascii="Times New Roman" w:hAnsi="Times New Roman" w:cs="Times New Roman"/>
           <w:sz w:val="24"/>
         </w:rPr>
-        <w:t>(</w:t>
-      </w:r>
-      <w:proofErr w:type="spellStart"/>
-      <w:r>
-        <w:rPr>
-          <w:rFonts w:ascii="Times New Roman" w:hAnsi="Times New Roman" w:cs="Times New Roman"/>
-          <w:sz w:val="24"/>
-        </w:rPr>
-        <w:t>Clauset</w:t>
-      </w:r>
-      <w:proofErr w:type="spellEnd"/>
-      <w:r>
-        <w:rPr>
-          <w:rFonts w:ascii="Times New Roman" w:hAnsi="Times New Roman" w:cs="Times New Roman"/>
-          <w:sz w:val="24"/>
-        </w:rPr>
-        <w:t xml:space="preserve"> et al., 2009; Seekell and Pace, 2011)</w:t>
+        <w:t>(Clauset et al., 2009; Seekell and Pace, 2011)</w:t>
       </w:r>
       <w:bookmarkEnd w:id="20"/>
       <w:r>
@@ -6024,23 +5767,7 @@
           <w:rFonts w:ascii="Times New Roman" w:hAnsi="Times New Roman" w:cs="Times New Roman"/>
           <w:sz w:val="24"/>
         </w:rPr>
-        <w:t>(</w:t>
-      </w:r>
-      <w:proofErr w:type="spellStart"/>
-      <w:r>
-        <w:rPr>
-          <w:rFonts w:ascii="Times New Roman" w:hAnsi="Times New Roman" w:cs="Times New Roman"/>
-          <w:sz w:val="24"/>
-        </w:rPr>
-        <w:t>Bonabeau</w:t>
-      </w:r>
-      <w:proofErr w:type="spellEnd"/>
-      <w:r>
-        <w:rPr>
-          <w:rFonts w:ascii="Times New Roman" w:hAnsi="Times New Roman" w:cs="Times New Roman"/>
-          <w:sz w:val="24"/>
-        </w:rPr>
-        <w:t xml:space="preserve"> et al., 1999)</w:t>
+        <w:t>(Bonabeau et al., 1999)</w:t>
       </w:r>
       <w:bookmarkEnd w:id="21"/>
       <w:r>
@@ -6057,23 +5784,7 @@
           <w:rFonts w:ascii="Times New Roman" w:hAnsi="Times New Roman" w:cs="Times New Roman"/>
           <w:sz w:val="24"/>
         </w:rPr>
-        <w:t>(</w:t>
-      </w:r>
-      <w:proofErr w:type="spellStart"/>
-      <w:r>
-        <w:rPr>
-          <w:rFonts w:ascii="Times New Roman" w:hAnsi="Times New Roman" w:cs="Times New Roman"/>
-          <w:sz w:val="24"/>
-        </w:rPr>
-        <w:t>Scollnik</w:t>
-      </w:r>
-      <w:proofErr w:type="spellEnd"/>
-      <w:r>
-        <w:rPr>
-          <w:rFonts w:ascii="Times New Roman" w:hAnsi="Times New Roman" w:cs="Times New Roman"/>
-          <w:sz w:val="24"/>
-        </w:rPr>
-        <w:t>, 2007)</w:t>
+        <w:t>(Scollnik, 2007)</w:t>
       </w:r>
       <w:bookmarkEnd w:id="22"/>
       <w:r>
@@ -6199,37 +5910,12 @@
         </w:rPr>
       </w:pPr>
       <w:bookmarkStart w:id="24" w:name="ZOTERO_BREF_w3My7d6dd7Ml"/>
-      <w:proofErr w:type="spellStart"/>
-      <w:r>
-        <w:rPr>
-          <w:rFonts w:ascii="Times New Roman" w:hAnsi="Times New Roman" w:cs="Times New Roman"/>
-          <w:sz w:val="24"/>
-        </w:rPr>
-        <w:t>Bonabeau</w:t>
-      </w:r>
-      <w:proofErr w:type="spellEnd"/>
-      <w:r>
-        <w:rPr>
-          <w:rFonts w:ascii="Times New Roman" w:hAnsi="Times New Roman" w:cs="Times New Roman"/>
-          <w:sz w:val="24"/>
-        </w:rPr>
-        <w:t xml:space="preserve">, E., </w:t>
-      </w:r>
-      <w:proofErr w:type="spellStart"/>
-      <w:r>
-        <w:rPr>
-          <w:rFonts w:ascii="Times New Roman" w:hAnsi="Times New Roman" w:cs="Times New Roman"/>
-          <w:sz w:val="24"/>
-        </w:rPr>
-        <w:t>Dagorn</w:t>
-      </w:r>
-      <w:proofErr w:type="spellEnd"/>
-      <w:r>
-        <w:rPr>
-          <w:rFonts w:ascii="Times New Roman" w:hAnsi="Times New Roman" w:cs="Times New Roman"/>
-          <w:sz w:val="24"/>
-        </w:rPr>
-        <w:t xml:space="preserve">, L., Freon, P., 1999. Scaling in animal group-size distributions. Proc. Natl. </w:t>
+      <w:r>
+        <w:rPr>
+          <w:rFonts w:ascii="Times New Roman" w:hAnsi="Times New Roman" w:cs="Times New Roman"/>
+          <w:sz w:val="24"/>
+        </w:rPr>
+        <w:t xml:space="preserve">Bonabeau, E., Dagorn, L., Freon, P., 1999. Scaling in animal group-size distributions. Proc. Natl. </w:t>
       </w:r>
       <w:r>
         <w:rPr>
@@ -6341,41 +6027,13 @@
           <w:sz w:val="24"/>
         </w:rPr>
       </w:pPr>
-      <w:proofErr w:type="spellStart"/>
-      <w:r>
-        <w:rPr>
-          <w:rFonts w:ascii="Times New Roman" w:hAnsi="Times New Roman" w:cs="Times New Roman"/>
-          <w:sz w:val="24"/>
-          <w:szCs w:val="24"/>
-        </w:rPr>
-        <w:t>Clauset</w:t>
-      </w:r>
-      <w:proofErr w:type="spellEnd"/>
-      <w:r>
-        <w:rPr>
-          <w:rFonts w:ascii="Times New Roman" w:hAnsi="Times New Roman" w:cs="Times New Roman"/>
-          <w:sz w:val="24"/>
-          <w:szCs w:val="24"/>
-        </w:rPr>
-        <w:t xml:space="preserve">, A., </w:t>
-      </w:r>
-      <w:proofErr w:type="spellStart"/>
-      <w:r>
-        <w:rPr>
-          <w:rFonts w:ascii="Times New Roman" w:hAnsi="Times New Roman" w:cs="Times New Roman"/>
-          <w:sz w:val="24"/>
-          <w:szCs w:val="24"/>
-        </w:rPr>
-        <w:t>Shalizi</w:t>
-      </w:r>
-      <w:proofErr w:type="spellEnd"/>
-      <w:r>
-        <w:rPr>
-          <w:rFonts w:ascii="Times New Roman" w:hAnsi="Times New Roman" w:cs="Times New Roman"/>
-          <w:sz w:val="24"/>
-          <w:szCs w:val="24"/>
-        </w:rPr>
-        <w:t>, C.R., Newman, M.E., 2009. P</w:t>
+      <w:r>
+        <w:rPr>
+          <w:rFonts w:ascii="Times New Roman" w:hAnsi="Times New Roman" w:cs="Times New Roman"/>
+          <w:sz w:val="24"/>
+          <w:szCs w:val="24"/>
+        </w:rPr>
+        <w:t>Clauset, A., Shalizi, C.R., Newman, M.E., 2009. P</w:t>
       </w:r>
       <w:r>
         <w:rPr>
@@ -6405,39 +6063,7 @@
           <w:rFonts w:ascii="Times New Roman" w:hAnsi="Times New Roman" w:cs="Times New Roman"/>
           <w:sz w:val="24"/>
         </w:rPr>
-        <w:t xml:space="preserve">DelSontro, T., Beaulieu, J.J., Downing, J.A., 2018. Greenhouse gas emissions from lakes and impoundments: Upscaling in the face of global change: GHG emissions from lakes and impoundments. </w:t>
-      </w:r>
-      <w:proofErr w:type="spellStart"/>
-      <w:r>
-        <w:rPr>
-          <w:rFonts w:ascii="Times New Roman" w:hAnsi="Times New Roman" w:cs="Times New Roman"/>
-          <w:sz w:val="24"/>
-        </w:rPr>
-        <w:t>Limnol</w:t>
-      </w:r>
-      <w:proofErr w:type="spellEnd"/>
-      <w:r>
-        <w:rPr>
-          <w:rFonts w:ascii="Times New Roman" w:hAnsi="Times New Roman" w:cs="Times New Roman"/>
-          <w:sz w:val="24"/>
-        </w:rPr>
-        <w:t xml:space="preserve">. </w:t>
-      </w:r>
-      <w:proofErr w:type="spellStart"/>
-      <w:r>
-        <w:rPr>
-          <w:rFonts w:ascii="Times New Roman" w:hAnsi="Times New Roman" w:cs="Times New Roman"/>
-          <w:sz w:val="24"/>
-        </w:rPr>
-        <w:t>Oceanogr</w:t>
-      </w:r>
-      <w:proofErr w:type="spellEnd"/>
-      <w:r>
-        <w:rPr>
-          <w:rFonts w:ascii="Times New Roman" w:hAnsi="Times New Roman" w:cs="Times New Roman"/>
-          <w:sz w:val="24"/>
-        </w:rPr>
-        <w:t>. Lett. https://doi.org/10.1002/lol2.10073</w:t>
+        <w:t>DelSontro, T., Beaulieu, J.J., Downing, J.A., 2018. Greenhouse gas emissions from lakes and impoundments: Upscaling in the face of global change: GHG emissions from lakes and impoundments. Limnol. Oceanogr. Lett. https://doi.org/10.1002/lol2.10073</w:t>
       </w:r>
     </w:p>
     <w:p>
@@ -6453,103 +6079,7 @@
           <w:rFonts w:ascii="Times New Roman" w:hAnsi="Times New Roman" w:cs="Times New Roman"/>
           <w:sz w:val="24"/>
         </w:rPr>
-        <w:t xml:space="preserve">Downing, J.A., Prairie, Y.T., Cole, J.J., Duarte, C.M., </w:t>
-      </w:r>
-      <w:proofErr w:type="spellStart"/>
-      <w:r>
-        <w:rPr>
-          <w:rFonts w:ascii="Times New Roman" w:hAnsi="Times New Roman" w:cs="Times New Roman"/>
-          <w:sz w:val="24"/>
-        </w:rPr>
-        <w:t>Tranvik</w:t>
-      </w:r>
-      <w:proofErr w:type="spellEnd"/>
-      <w:r>
-        <w:rPr>
-          <w:rFonts w:ascii="Times New Roman" w:hAnsi="Times New Roman" w:cs="Times New Roman"/>
-          <w:sz w:val="24"/>
-        </w:rPr>
-        <w:t xml:space="preserve">, L.J., </w:t>
-      </w:r>
-      <w:proofErr w:type="spellStart"/>
-      <w:r>
-        <w:rPr>
-          <w:rFonts w:ascii="Times New Roman" w:hAnsi="Times New Roman" w:cs="Times New Roman"/>
-          <w:sz w:val="24"/>
-        </w:rPr>
-        <w:t>Striegl</w:t>
-      </w:r>
-      <w:proofErr w:type="spellEnd"/>
-      <w:r>
-        <w:rPr>
-          <w:rFonts w:ascii="Times New Roman" w:hAnsi="Times New Roman" w:cs="Times New Roman"/>
-          <w:sz w:val="24"/>
-        </w:rPr>
-        <w:t xml:space="preserve">, R.G., McDowell, W.H., </w:t>
-      </w:r>
-      <w:proofErr w:type="spellStart"/>
-      <w:r>
-        <w:rPr>
-          <w:rFonts w:ascii="Times New Roman" w:hAnsi="Times New Roman" w:cs="Times New Roman"/>
-          <w:sz w:val="24"/>
-        </w:rPr>
-        <w:t>Kortelainen</w:t>
-      </w:r>
-      <w:proofErr w:type="spellEnd"/>
-      <w:r>
-        <w:rPr>
-          <w:rFonts w:ascii="Times New Roman" w:hAnsi="Times New Roman" w:cs="Times New Roman"/>
-          <w:sz w:val="24"/>
-        </w:rPr>
-        <w:t xml:space="preserve">, P., Caraco, N.F., </w:t>
-      </w:r>
-      <w:proofErr w:type="spellStart"/>
-      <w:r>
-        <w:rPr>
-          <w:rFonts w:ascii="Times New Roman" w:hAnsi="Times New Roman" w:cs="Times New Roman"/>
-          <w:sz w:val="24"/>
-        </w:rPr>
-        <w:t>Melack</w:t>
-      </w:r>
-      <w:proofErr w:type="spellEnd"/>
-      <w:r>
-        <w:rPr>
-          <w:rFonts w:ascii="Times New Roman" w:hAnsi="Times New Roman" w:cs="Times New Roman"/>
-          <w:sz w:val="24"/>
-        </w:rPr>
-        <w:t xml:space="preserve">, J.M., 2006. The global abundance and size distribution of lakes, ponds, and impoundments. </w:t>
-      </w:r>
-      <w:proofErr w:type="spellStart"/>
-      <w:r>
-        <w:rPr>
-          <w:rFonts w:ascii="Times New Roman" w:hAnsi="Times New Roman" w:cs="Times New Roman"/>
-          <w:sz w:val="24"/>
-        </w:rPr>
-        <w:t>Limnol</w:t>
-      </w:r>
-      <w:proofErr w:type="spellEnd"/>
-      <w:r>
-        <w:rPr>
-          <w:rFonts w:ascii="Times New Roman" w:hAnsi="Times New Roman" w:cs="Times New Roman"/>
-          <w:sz w:val="24"/>
-        </w:rPr>
-        <w:t xml:space="preserve">. </w:t>
-      </w:r>
-      <w:proofErr w:type="spellStart"/>
-      <w:r>
-        <w:rPr>
-          <w:rFonts w:ascii="Times New Roman" w:hAnsi="Times New Roman" w:cs="Times New Roman"/>
-          <w:sz w:val="24"/>
-        </w:rPr>
-        <w:t>Oceanogr</w:t>
-      </w:r>
-      <w:proofErr w:type="spellEnd"/>
-      <w:r>
-        <w:rPr>
-          <w:rFonts w:ascii="Times New Roman" w:hAnsi="Times New Roman" w:cs="Times New Roman"/>
-          <w:sz w:val="24"/>
-        </w:rPr>
-        <w:t>. 51, 2388–2397.</w:t>
+        <w:t>Downing, J.A., Prairie, Y.T., Cole, J.J., Duarte, C.M., Tranvik, L.J., Striegl, R.G., McDowell, W.H., Kortelainen, P., Caraco, N.F., Melack, J.M., 2006. The global abundance and size distribution of lakes, ponds, and impoundments. Limnol. Oceanogr. 51, 2388–2397.</w:t>
       </w:r>
     </w:p>
     <w:p>
@@ -6581,71 +6111,7 @@
           <w:rFonts w:ascii="Times New Roman" w:hAnsi="Times New Roman" w:cs="Times New Roman"/>
           <w:sz w:val="24"/>
         </w:rPr>
-        <w:t xml:space="preserve">Hamilton, S.K., </w:t>
-      </w:r>
-      <w:proofErr w:type="spellStart"/>
-      <w:r>
-        <w:rPr>
-          <w:rFonts w:ascii="Times New Roman" w:hAnsi="Times New Roman" w:cs="Times New Roman"/>
-          <w:sz w:val="24"/>
-        </w:rPr>
-        <w:t>Melack</w:t>
-      </w:r>
-      <w:proofErr w:type="spellEnd"/>
-      <w:r>
-        <w:rPr>
-          <w:rFonts w:ascii="Times New Roman" w:hAnsi="Times New Roman" w:cs="Times New Roman"/>
-          <w:sz w:val="24"/>
-        </w:rPr>
-        <w:t xml:space="preserve">, J.M., Goodchild, M.F., Lewis, W., 1992. Estimation of the fractal dimension of terrain from lake size distributions. </w:t>
-      </w:r>
-      <w:proofErr w:type="spellStart"/>
-      <w:r>
-        <w:rPr>
-          <w:rFonts w:ascii="Times New Roman" w:hAnsi="Times New Roman" w:cs="Times New Roman"/>
-          <w:sz w:val="24"/>
-        </w:rPr>
-        <w:t>Lowl</w:t>
-      </w:r>
-      <w:proofErr w:type="spellEnd"/>
-      <w:r>
-        <w:rPr>
-          <w:rFonts w:ascii="Times New Roman" w:hAnsi="Times New Roman" w:cs="Times New Roman"/>
-          <w:sz w:val="24"/>
-        </w:rPr>
-        <w:t xml:space="preserve">. Floodplain Rivers </w:t>
-      </w:r>
-      <w:proofErr w:type="spellStart"/>
-      <w:r>
-        <w:rPr>
-          <w:rFonts w:ascii="Times New Roman" w:hAnsi="Times New Roman" w:cs="Times New Roman"/>
-          <w:sz w:val="24"/>
-        </w:rPr>
-        <w:t>Geomorphol</w:t>
-      </w:r>
-      <w:proofErr w:type="spellEnd"/>
-      <w:r>
-        <w:rPr>
-          <w:rFonts w:ascii="Times New Roman" w:hAnsi="Times New Roman" w:cs="Times New Roman"/>
-          <w:sz w:val="24"/>
-        </w:rPr>
-        <w:t xml:space="preserve">. </w:t>
-      </w:r>
-      <w:proofErr w:type="spellStart"/>
-      <w:r>
-        <w:rPr>
-          <w:rFonts w:ascii="Times New Roman" w:hAnsi="Times New Roman" w:cs="Times New Roman"/>
-          <w:sz w:val="24"/>
-        </w:rPr>
-        <w:t>Perspect</w:t>
-      </w:r>
-      <w:proofErr w:type="spellEnd"/>
-      <w:r>
-        <w:rPr>
-          <w:rFonts w:ascii="Times New Roman" w:hAnsi="Times New Roman" w:cs="Times New Roman"/>
-          <w:sz w:val="24"/>
-        </w:rPr>
-        <w:t>. Wiley 145–163.</w:t>
+        <w:t>Hamilton, S.K., Melack, J.M., Goodchild, M.F., Lewis, W., 1992. Estimation of the fractal dimension of terrain from lake size distributions. Lowl. Floodplain Rivers Geomorphol. Perspect. Wiley 145–163.</w:t>
       </w:r>
     </w:p>
     <w:p>
@@ -6661,55 +6127,7 @@
           <w:rFonts w:ascii="Times New Roman" w:hAnsi="Times New Roman" w:cs="Times New Roman"/>
           <w:sz w:val="24"/>
         </w:rPr>
-        <w:t xml:space="preserve">Keller, P.S., </w:t>
-      </w:r>
-      <w:proofErr w:type="spellStart"/>
-      <w:r>
-        <w:rPr>
-          <w:rFonts w:ascii="Times New Roman" w:hAnsi="Times New Roman" w:cs="Times New Roman"/>
-          <w:sz w:val="24"/>
-        </w:rPr>
-        <w:t>Marcé</w:t>
-      </w:r>
-      <w:proofErr w:type="spellEnd"/>
-      <w:r>
-        <w:rPr>
-          <w:rFonts w:ascii="Times New Roman" w:hAnsi="Times New Roman" w:cs="Times New Roman"/>
-          <w:sz w:val="24"/>
-        </w:rPr>
-        <w:t xml:space="preserve">, R., Obrador, B., </w:t>
-      </w:r>
-      <w:proofErr w:type="spellStart"/>
-      <w:r>
-        <w:rPr>
-          <w:rFonts w:ascii="Times New Roman" w:hAnsi="Times New Roman" w:cs="Times New Roman"/>
-          <w:sz w:val="24"/>
-        </w:rPr>
-        <w:t>Koschorreck</w:t>
-      </w:r>
-      <w:proofErr w:type="spellEnd"/>
-      <w:r>
-        <w:rPr>
-          <w:rFonts w:ascii="Times New Roman" w:hAnsi="Times New Roman" w:cs="Times New Roman"/>
-          <w:sz w:val="24"/>
-        </w:rPr>
-        <w:t xml:space="preserve">, M., 2021. Global carbon budget of reservoirs is overturned by the quantification of drawdown areas. Nat. </w:t>
-      </w:r>
-      <w:proofErr w:type="spellStart"/>
-      <w:r>
-        <w:rPr>
-          <w:rFonts w:ascii="Times New Roman" w:hAnsi="Times New Roman" w:cs="Times New Roman"/>
-          <w:sz w:val="24"/>
-        </w:rPr>
-        <w:t>Geosci</w:t>
-      </w:r>
-      <w:proofErr w:type="spellEnd"/>
-      <w:r>
-        <w:rPr>
-          <w:rFonts w:ascii="Times New Roman" w:hAnsi="Times New Roman" w:cs="Times New Roman"/>
-          <w:sz w:val="24"/>
-        </w:rPr>
-        <w:t>. https://doi.org/10.1038/s41561-021-00734-z</w:t>
+        <w:t>Keller, P.S., Marcé, R., Obrador, B., Koschorreck, M., 2021. Global carbon budget of reservoirs is overturned by the quantification of drawdown areas. Nat. Geosci. https://doi.org/10.1038/s41561-021-00734-z</w:t>
       </w:r>
     </w:p>
     <w:p>
@@ -6725,39 +6143,7 @@
           <w:rFonts w:ascii="Times New Roman" w:hAnsi="Times New Roman" w:cs="Times New Roman"/>
           <w:sz w:val="24"/>
         </w:rPr>
-        <w:t xml:space="preserve">Lehner, B., Döll, P., 2004. Development and validation of a global database of lakes, </w:t>
-      </w:r>
-      <w:proofErr w:type="gramStart"/>
-      <w:r>
-        <w:rPr>
-          <w:rFonts w:ascii="Times New Roman" w:hAnsi="Times New Roman" w:cs="Times New Roman"/>
-          <w:sz w:val="24"/>
-        </w:rPr>
-        <w:t>reservoirs</w:t>
-      </w:r>
-      <w:proofErr w:type="gramEnd"/>
-      <w:r>
-        <w:rPr>
-          <w:rFonts w:ascii="Times New Roman" w:hAnsi="Times New Roman" w:cs="Times New Roman"/>
-          <w:sz w:val="24"/>
-        </w:rPr>
-        <w:t xml:space="preserve"> and wetlands. J. </w:t>
-      </w:r>
-      <w:proofErr w:type="spellStart"/>
-      <w:r>
-        <w:rPr>
-          <w:rFonts w:ascii="Times New Roman" w:hAnsi="Times New Roman" w:cs="Times New Roman"/>
-          <w:sz w:val="24"/>
-        </w:rPr>
-        <w:t>Hydrol</w:t>
-      </w:r>
-      <w:proofErr w:type="spellEnd"/>
-      <w:r>
-        <w:rPr>
-          <w:rFonts w:ascii="Times New Roman" w:hAnsi="Times New Roman" w:cs="Times New Roman"/>
-          <w:sz w:val="24"/>
-        </w:rPr>
-        <w:t>. 296, 1–22. https://doi.org/10.1016/j.jhydrol.2004.03.028</w:t>
+        <w:t>Lehner, B., Döll, P., 2004. Development and validation of a global database of lakes, reservoirs and wetlands. J. Hydrol. 296, 1–22. https://doi.org/10.1016/j.jhydrol.2004.03.028</w:t>
       </w:r>
     </w:p>
     <w:p>
@@ -6773,55 +6159,7 @@
           <w:rFonts w:ascii="Times New Roman" w:hAnsi="Times New Roman" w:cs="Times New Roman"/>
           <w:sz w:val="24"/>
         </w:rPr>
-        <w:t xml:space="preserve">McDonald, C.P., Rover, J.A., Stets, E.G., </w:t>
-      </w:r>
-      <w:proofErr w:type="spellStart"/>
-      <w:r>
-        <w:rPr>
-          <w:rFonts w:ascii="Times New Roman" w:hAnsi="Times New Roman" w:cs="Times New Roman"/>
-          <w:sz w:val="24"/>
-        </w:rPr>
-        <w:t>Striegl</w:t>
-      </w:r>
-      <w:proofErr w:type="spellEnd"/>
-      <w:r>
-        <w:rPr>
-          <w:rFonts w:ascii="Times New Roman" w:hAnsi="Times New Roman" w:cs="Times New Roman"/>
-          <w:sz w:val="24"/>
-        </w:rPr>
-        <w:t xml:space="preserve">, R.G., 2012. The regional abundance and size distribution of lakes and reservoirs in the United States and implications for estimates of global lake extent. </w:t>
-      </w:r>
-      <w:proofErr w:type="spellStart"/>
-      <w:r>
-        <w:rPr>
-          <w:rFonts w:ascii="Times New Roman" w:hAnsi="Times New Roman" w:cs="Times New Roman"/>
-          <w:sz w:val="24"/>
-        </w:rPr>
-        <w:t>Limnol</w:t>
-      </w:r>
-      <w:proofErr w:type="spellEnd"/>
-      <w:r>
-        <w:rPr>
-          <w:rFonts w:ascii="Times New Roman" w:hAnsi="Times New Roman" w:cs="Times New Roman"/>
-          <w:sz w:val="24"/>
-        </w:rPr>
-        <w:t xml:space="preserve">. </w:t>
-      </w:r>
-      <w:proofErr w:type="spellStart"/>
-      <w:r>
-        <w:rPr>
-          <w:rFonts w:ascii="Times New Roman" w:hAnsi="Times New Roman" w:cs="Times New Roman"/>
-          <w:sz w:val="24"/>
-        </w:rPr>
-        <w:t>Oceanogr</w:t>
-      </w:r>
-      <w:proofErr w:type="spellEnd"/>
-      <w:r>
-        <w:rPr>
-          <w:rFonts w:ascii="Times New Roman" w:hAnsi="Times New Roman" w:cs="Times New Roman"/>
-          <w:sz w:val="24"/>
-        </w:rPr>
-        <w:t>. 57, 597–606. https://doi.org/10.4319/lo.2012.57.2.0597</w:t>
+        <w:t>McDonald, C.P., Rover, J.A., Stets, E.G., Striegl, R.G., 2012. The regional abundance and size distribution of lakes and reservoirs in the United States and implications for estimates of global lake extent. Limnol. Oceanogr. 57, 597–606. https://doi.org/10.4319/lo.2012.57.2.0597</w:t>
       </w:r>
     </w:p>
     <w:p>
@@ -6837,39 +6175,7 @@
           <w:rFonts w:ascii="Times New Roman" w:hAnsi="Times New Roman" w:cs="Times New Roman"/>
           <w:sz w:val="24"/>
         </w:rPr>
-        <w:t xml:space="preserve">Messager, M.L., Lehner, B., Grill, G., </w:t>
-      </w:r>
-      <w:proofErr w:type="spellStart"/>
-      <w:r>
-        <w:rPr>
-          <w:rFonts w:ascii="Times New Roman" w:hAnsi="Times New Roman" w:cs="Times New Roman"/>
-          <w:sz w:val="24"/>
-        </w:rPr>
-        <w:t>Nedeva</w:t>
-      </w:r>
-      <w:proofErr w:type="spellEnd"/>
-      <w:r>
-        <w:rPr>
-          <w:rFonts w:ascii="Times New Roman" w:hAnsi="Times New Roman" w:cs="Times New Roman"/>
-          <w:sz w:val="24"/>
-        </w:rPr>
-        <w:t xml:space="preserve">, I., Schmitt, O., 2016. Estimating the volume and age of water stored in global lakes using a geo-statistical approach. Nat. </w:t>
-      </w:r>
-      <w:proofErr w:type="spellStart"/>
-      <w:r>
-        <w:rPr>
-          <w:rFonts w:ascii="Times New Roman" w:hAnsi="Times New Roman" w:cs="Times New Roman"/>
-          <w:sz w:val="24"/>
-        </w:rPr>
-        <w:t>Commun</w:t>
-      </w:r>
-      <w:proofErr w:type="spellEnd"/>
-      <w:r>
-        <w:rPr>
-          <w:rFonts w:ascii="Times New Roman" w:hAnsi="Times New Roman" w:cs="Times New Roman"/>
-          <w:sz w:val="24"/>
-        </w:rPr>
-        <w:t>. 7, 13603. https://doi.org/10.1038/ncomms13603</w:t>
+        <w:t>Messager, M.L., Lehner, B., Grill, G., Nedeva, I., Schmitt, O., 2016. Estimating the volume and age of water stored in global lakes using a geo-statistical approach. Nat. Commun. 7, 13603. https://doi.org/10.1038/ncomms13603</w:t>
       </w:r>
     </w:p>
     <w:p>
@@ -6885,23 +6191,7 @@
           <w:rFonts w:ascii="Times New Roman" w:hAnsi="Times New Roman" w:cs="Times New Roman"/>
           <w:sz w:val="24"/>
         </w:rPr>
-        <w:t xml:space="preserve">Newman, M., 2005. Power laws, Pareto distributions and </w:t>
-      </w:r>
-      <w:proofErr w:type="spellStart"/>
-      <w:r>
-        <w:rPr>
-          <w:rFonts w:ascii="Times New Roman" w:hAnsi="Times New Roman" w:cs="Times New Roman"/>
-          <w:sz w:val="24"/>
-        </w:rPr>
-        <w:t>Zipf’s</w:t>
-      </w:r>
-      <w:proofErr w:type="spellEnd"/>
-      <w:r>
-        <w:rPr>
-          <w:rFonts w:ascii="Times New Roman" w:hAnsi="Times New Roman" w:cs="Times New Roman"/>
-          <w:sz w:val="24"/>
-        </w:rPr>
-        <w:t xml:space="preserve"> law. Contemp. Phys. 46, 323–351. </w:t>
+        <w:t xml:space="preserve">Newman, M., 2005. Power laws, Pareto distributions and Zipf’s law. Contemp. Phys. 46, 323–351. </w:t>
       </w:r>
       <w:hyperlink r:id="rId11" w:history="1">
         <w:r>
@@ -6925,35 +6215,7 @@
         <w:rPr>
           <w:rFonts w:ascii="Times New Roman" w:hAnsi="Times New Roman" w:cs="Times New Roman"/>
         </w:rPr>
-        <w:t xml:space="preserve">Pi, X., Luo, Q., Feng, L., Xu, Y., Tang, J., Liang, X., Ma, E., Cheng, R., </w:t>
-      </w:r>
-      <w:proofErr w:type="spellStart"/>
-      <w:r>
-        <w:rPr>
-          <w:rFonts w:ascii="Times New Roman" w:hAnsi="Times New Roman" w:cs="Times New Roman"/>
-        </w:rPr>
-        <w:t>Fensholt</w:t>
-      </w:r>
-      <w:proofErr w:type="spellEnd"/>
-      <w:r>
-        <w:rPr>
-          <w:rFonts w:ascii="Times New Roman" w:hAnsi="Times New Roman" w:cs="Times New Roman"/>
-        </w:rPr>
-        <w:t xml:space="preserve">, R., Brandt, M., Cai, X., Gibson, L., Liu, J., Zheng, C., Li, W., Bryan, B.A., 2022. Mapping global lake dynamics reveals the emerging roles of small lakes. Nat </w:t>
-      </w:r>
-      <w:proofErr w:type="spellStart"/>
-      <w:r>
-        <w:rPr>
-          <w:rFonts w:ascii="Times New Roman" w:hAnsi="Times New Roman" w:cs="Times New Roman"/>
-        </w:rPr>
-        <w:t>Commun</w:t>
-      </w:r>
-      <w:proofErr w:type="spellEnd"/>
-      <w:r>
-        <w:rPr>
-          <w:rFonts w:ascii="Times New Roman" w:hAnsi="Times New Roman" w:cs="Times New Roman"/>
-        </w:rPr>
-        <w:t xml:space="preserve"> 13, 5777. https://doi.org/10.1038/s41467-022-33239-3</w:t>
+        <w:t>Pi, X., Luo, Q., Feng, L., Xu, Y., Tang, J., Liang, X., Ma, E., Cheng, R., Fensholt, R., Brandt, M., Cai, X., Gibson, L., Liu, J., Zheng, C., Li, W., Bryan, B.A., 2022. Mapping global lake dynamics reveals the emerging roles of small lakes. Nat Commun 13, 5777. https://doi.org/10.1038/s41467-022-33239-3</w:t>
       </w:r>
     </w:p>
     <w:p>
@@ -6964,38 +6226,13 @@
           <w:sz w:val="24"/>
         </w:rPr>
       </w:pPr>
-      <w:proofErr w:type="spellStart"/>
       <w:r>
         <w:rPr>
           <w:rFonts w:ascii="Times New Roman" w:hAnsi="Times New Roman" w:cs="Times New Roman"/>
           <w:sz w:val="24"/>
         </w:rPr>
         <w:lastRenderedPageBreak/>
-        <w:t>Scollnik</w:t>
-      </w:r>
-      <w:proofErr w:type="spellEnd"/>
-      <w:r>
-        <w:rPr>
-          <w:rFonts w:ascii="Times New Roman" w:hAnsi="Times New Roman" w:cs="Times New Roman"/>
-          <w:sz w:val="24"/>
-        </w:rPr>
-        <w:t xml:space="preserve">, D.P.M., 2007. On composite lognormal-Pareto models. Scand. </w:t>
-      </w:r>
-      <w:proofErr w:type="spellStart"/>
-      <w:r>
-        <w:rPr>
-          <w:rFonts w:ascii="Times New Roman" w:hAnsi="Times New Roman" w:cs="Times New Roman"/>
-          <w:sz w:val="24"/>
-        </w:rPr>
-        <w:t>Actuar</w:t>
-      </w:r>
-      <w:proofErr w:type="spellEnd"/>
-      <w:r>
-        <w:rPr>
-          <w:rFonts w:ascii="Times New Roman" w:hAnsi="Times New Roman" w:cs="Times New Roman"/>
-          <w:sz w:val="24"/>
-        </w:rPr>
-        <w:t>. J. 2007, 20–33. https://doi.org/10.1080/03461230601110447</w:t>
+        <w:t>Scollnik, D.P.M., 2007. On composite lognormal-Pareto models. Scand. Actuar. J. 2007, 20–33. https://doi.org/10.1080/03461230601110447</w:t>
       </w:r>
     </w:p>
     <w:p>
@@ -7011,39 +6248,7 @@
           <w:rFonts w:ascii="Times New Roman" w:hAnsi="Times New Roman" w:cs="Times New Roman"/>
           <w:sz w:val="24"/>
         </w:rPr>
-        <w:t xml:space="preserve">Seekell, D.A., Pace, M.L., 2011. Does the Pareto distribution adequately describe the size-distribution of lakes? </w:t>
-      </w:r>
-      <w:proofErr w:type="spellStart"/>
-      <w:r>
-        <w:rPr>
-          <w:rFonts w:ascii="Times New Roman" w:hAnsi="Times New Roman" w:cs="Times New Roman"/>
-          <w:sz w:val="24"/>
-        </w:rPr>
-        <w:t>Limnol</w:t>
-      </w:r>
-      <w:proofErr w:type="spellEnd"/>
-      <w:r>
-        <w:rPr>
-          <w:rFonts w:ascii="Times New Roman" w:hAnsi="Times New Roman" w:cs="Times New Roman"/>
-          <w:sz w:val="24"/>
-        </w:rPr>
-        <w:t xml:space="preserve">. </w:t>
-      </w:r>
-      <w:proofErr w:type="spellStart"/>
-      <w:r>
-        <w:rPr>
-          <w:rFonts w:ascii="Times New Roman" w:hAnsi="Times New Roman" w:cs="Times New Roman"/>
-          <w:sz w:val="24"/>
-        </w:rPr>
-        <w:t>Oceanogr</w:t>
-      </w:r>
-      <w:proofErr w:type="spellEnd"/>
-      <w:r>
-        <w:rPr>
-          <w:rFonts w:ascii="Times New Roman" w:hAnsi="Times New Roman" w:cs="Times New Roman"/>
-          <w:sz w:val="24"/>
-        </w:rPr>
-        <w:t>. 56, 350–356. https://doi.org/10.4319/lo.2011.56.1.0350</w:t>
+        <w:t>Seekell, D.A., Pace, M.L., 2011. Does the Pareto distribution adequately describe the size-distribution of lakes? Limnol. Oceanogr. 56, 350–356. https://doi.org/10.4319/lo.2011.56.1.0350</w:t>
       </w:r>
     </w:p>
     <w:p>
@@ -7054,21 +6259,12 @@
           <w:sz w:val="24"/>
         </w:rPr>
       </w:pPr>
-      <w:proofErr w:type="spellStart"/>
-      <w:r>
-        <w:rPr>
-          <w:rFonts w:ascii="Times New Roman" w:hAnsi="Times New Roman" w:cs="Times New Roman"/>
-          <w:sz w:val="24"/>
-        </w:rPr>
-        <w:t>Shalizi</w:t>
-      </w:r>
-      <w:proofErr w:type="spellEnd"/>
-      <w:r>
-        <w:rPr>
-          <w:rFonts w:ascii="Times New Roman" w:hAnsi="Times New Roman" w:cs="Times New Roman"/>
-          <w:sz w:val="24"/>
-        </w:rPr>
-        <w:t>, C.R., 2017. Advanced Data Analysis from an Elementary Point of View 860.</w:t>
+      <w:r>
+        <w:rPr>
+          <w:rFonts w:ascii="Times New Roman" w:hAnsi="Times New Roman" w:cs="Times New Roman"/>
+          <w:sz w:val="24"/>
+        </w:rPr>
+        <w:t>Shalizi, C.R., 2017. Advanced Data Analysis from an Elementary Point of View 860.</w:t>
       </w:r>
     </w:p>
     <w:p>
@@ -7084,55 +6280,68 @@
           <w:rFonts w:ascii="Times New Roman" w:hAnsi="Times New Roman" w:cs="Times New Roman"/>
           <w:sz w:val="24"/>
         </w:rPr>
-        <w:t xml:space="preserve">Slater, J.A., Garvey, G., Johnston, C., </w:t>
-      </w:r>
-      <w:proofErr w:type="spellStart"/>
-      <w:r>
-        <w:rPr>
-          <w:rFonts w:ascii="Times New Roman" w:hAnsi="Times New Roman" w:cs="Times New Roman"/>
-          <w:sz w:val="24"/>
-        </w:rPr>
-        <w:t>Haase</w:t>
-      </w:r>
-      <w:proofErr w:type="spellEnd"/>
-      <w:r>
-        <w:rPr>
-          <w:rFonts w:ascii="Times New Roman" w:hAnsi="Times New Roman" w:cs="Times New Roman"/>
-          <w:sz w:val="24"/>
-        </w:rPr>
-        <w:t xml:space="preserve">, J., Heady, B., </w:t>
-      </w:r>
-      <w:proofErr w:type="spellStart"/>
-      <w:r>
-        <w:rPr>
-          <w:rFonts w:ascii="Times New Roman" w:hAnsi="Times New Roman" w:cs="Times New Roman"/>
-          <w:sz w:val="24"/>
-        </w:rPr>
-        <w:t>Kroenung</w:t>
-      </w:r>
-      <w:proofErr w:type="spellEnd"/>
-      <w:r>
-        <w:rPr>
-          <w:rFonts w:ascii="Times New Roman" w:hAnsi="Times New Roman" w:cs="Times New Roman"/>
-          <w:sz w:val="24"/>
-        </w:rPr>
-        <w:t xml:space="preserve">, G., Little, J., 2006. The SRTM Data “Finishing” Process and Products. </w:t>
-      </w:r>
-      <w:proofErr w:type="spellStart"/>
-      <w:r>
-        <w:rPr>
-          <w:rFonts w:ascii="Times New Roman" w:hAnsi="Times New Roman" w:cs="Times New Roman"/>
-          <w:sz w:val="24"/>
-        </w:rPr>
-        <w:t>Photogramm</w:t>
-      </w:r>
-      <w:proofErr w:type="spellEnd"/>
-      <w:r>
-        <w:rPr>
-          <w:rFonts w:ascii="Times New Roman" w:hAnsi="Times New Roman" w:cs="Times New Roman"/>
-          <w:sz w:val="24"/>
-        </w:rPr>
-        <w:t>. Eng. Remote Sens. 72, 237–247. https://doi.org/10.14358/PERS.72.3.237</w:t>
+        <w:t>Slater, J.A., Garvey, G., Johnston, C., Haase, J., Heady, B., Kroenung, G., Little, J., 2006. The SRTM Data “Finishing” Process and Products. Photogramm. Eng. Remote Sens. 72, 237–247. https://doi.org/10.14358/PERS.72.3.237</w:t>
+      </w:r>
+    </w:p>
+    <w:p>
+      <w:pPr>
+        <w:ind w:left="720" w:hanging="720"/>
+        <w:rPr>
+          <w:rFonts w:ascii="Times New Roman" w:hAnsi="Times New Roman" w:cs="Times New Roman"/>
+          <w:sz w:val="24"/>
+          <w:szCs w:val="24"/>
+        </w:rPr>
+      </w:pPr>
+      <w:r>
+        <w:rPr>
+          <w:rFonts w:ascii="Times New Roman" w:hAnsi="Times New Roman" w:cs="Times New Roman"/>
+          <w:sz w:val="24"/>
+          <w:szCs w:val="24"/>
+        </w:rPr>
+        <w:t>Stachelek, J., 2022.</w:t>
+      </w:r>
+      <w:r>
+        <w:rPr>
+          <w:rFonts w:ascii="Times New Roman" w:hAnsi="Times New Roman" w:cs="Times New Roman"/>
+          <w:sz w:val="24"/>
+          <w:szCs w:val="24"/>
+        </w:rPr>
+        <w:t xml:space="preserve"> </w:t>
+      </w:r>
+      <w:r>
+        <w:rPr>
+          <w:rFonts w:ascii="Times New Roman" w:hAnsi="Times New Roman" w:cs="Times New Roman"/>
+          <w:sz w:val="24"/>
+          <w:szCs w:val="24"/>
+        </w:rPr>
+        <w:t>VeinsOfTheEarth/pareto_lake_area.</w:t>
+      </w:r>
+      <w:r>
+        <w:rPr>
+          <w:rFonts w:ascii="Times New Roman" w:hAnsi="Times New Roman" w:cs="Times New Roman"/>
+          <w:sz w:val="24"/>
+          <w:szCs w:val="24"/>
+        </w:rPr>
+        <w:t xml:space="preserve"> </w:t>
+      </w:r>
+      <w:hyperlink r:id="rId12" w:history="1">
+        <w:r>
+          <w:rPr>
+            <w:rStyle w:val="Hyperlink"/>
+            <w:rFonts w:ascii="Times New Roman" w:hAnsi="Times New Roman" w:cs="Times New Roman"/>
+            <w:sz w:val="24"/>
+            <w:szCs w:val="24"/>
+          </w:rPr>
+          <w:t>https://doi.org/10.5281/zenodo.7459226</w:t>
+        </w:r>
+      </w:hyperlink>
+      <w:r>
+        <w:rPr>
+          <w:rFonts w:ascii="Times New Roman" w:hAnsi="Times New Roman" w:cs="Times New Roman"/>
+          <w:sz w:val="24"/>
+          <w:szCs w:val="24"/>
+        </w:rPr>
+        <w:t>.</w:t>
       </w:r>
     </w:p>
     <w:p>
@@ -7175,69 +6384,12 @@
           <w:sz w:val="24"/>
         </w:rPr>
       </w:pPr>
-      <w:proofErr w:type="spellStart"/>
-      <w:r>
-        <w:rPr>
-          <w:rFonts w:ascii="Times New Roman" w:hAnsi="Times New Roman" w:cs="Times New Roman"/>
-          <w:sz w:val="24"/>
-        </w:rPr>
-        <w:t>Verpoorter</w:t>
-      </w:r>
-      <w:proofErr w:type="spellEnd"/>
-      <w:r>
-        <w:rPr>
-          <w:rFonts w:ascii="Times New Roman" w:hAnsi="Times New Roman" w:cs="Times New Roman"/>
-          <w:sz w:val="24"/>
-        </w:rPr>
-        <w:t xml:space="preserve">, C., </w:t>
-      </w:r>
-      <w:proofErr w:type="spellStart"/>
-      <w:r>
-        <w:rPr>
-          <w:rFonts w:ascii="Times New Roman" w:hAnsi="Times New Roman" w:cs="Times New Roman"/>
-          <w:sz w:val="24"/>
-        </w:rPr>
-        <w:t>Kutser</w:t>
-      </w:r>
-      <w:proofErr w:type="spellEnd"/>
-      <w:r>
-        <w:rPr>
-          <w:rFonts w:ascii="Times New Roman" w:hAnsi="Times New Roman" w:cs="Times New Roman"/>
-          <w:sz w:val="24"/>
-        </w:rPr>
-        <w:t xml:space="preserve">, T., Seekell, D.A., </w:t>
-      </w:r>
-      <w:proofErr w:type="spellStart"/>
-      <w:r>
-        <w:rPr>
-          <w:rFonts w:ascii="Times New Roman" w:hAnsi="Times New Roman" w:cs="Times New Roman"/>
-          <w:sz w:val="24"/>
-        </w:rPr>
-        <w:t>Tranvik</w:t>
-      </w:r>
-      <w:proofErr w:type="spellEnd"/>
-      <w:r>
-        <w:rPr>
-          <w:rFonts w:ascii="Times New Roman" w:hAnsi="Times New Roman" w:cs="Times New Roman"/>
-          <w:sz w:val="24"/>
-        </w:rPr>
-        <w:t xml:space="preserve">, L.J., 2014. A global inventory of lakes based on high-resolution satellite imagery. </w:t>
-      </w:r>
-      <w:proofErr w:type="spellStart"/>
-      <w:r>
-        <w:rPr>
-          <w:rFonts w:ascii="Times New Roman" w:hAnsi="Times New Roman" w:cs="Times New Roman"/>
-          <w:sz w:val="24"/>
-        </w:rPr>
-        <w:t>Geophys</w:t>
-      </w:r>
-      <w:proofErr w:type="spellEnd"/>
-      <w:r>
-        <w:rPr>
-          <w:rFonts w:ascii="Times New Roman" w:hAnsi="Times New Roman" w:cs="Times New Roman"/>
-          <w:sz w:val="24"/>
-        </w:rPr>
-        <w:t>. Res. Lett. 41, 6396–6402. https://doi.org/10.1002/2014GL060641</w:t>
+      <w:r>
+        <w:rPr>
+          <w:rFonts w:ascii="Times New Roman" w:hAnsi="Times New Roman" w:cs="Times New Roman"/>
+          <w:sz w:val="24"/>
+        </w:rPr>
+        <w:t>Verpoorter, C., Kutser, T., Seekell, D.A., Tranvik, L.J., 2014. A global inventory of lakes based on high-resolution satellite imagery. Geophys. Res. Lett. 41, 6396–6402. https://doi.org/10.1002/2014GL060641</w:t>
       </w:r>
     </w:p>
     <w:p>
@@ -7419,18 +6571,8 @@
           <w:sz w:val="24"/>
           <w:szCs w:val="24"/>
         </w:rPr>
-        <w:t xml:space="preserve">P.C. Hanson, E. </w:t>
-      </w:r>
-      <w:proofErr w:type="spellStart"/>
-      <w:r>
-        <w:rPr>
-          <w:rFonts w:ascii="Times New Roman" w:eastAsia="Cambria" w:hAnsi="Times New Roman" w:cs="Times New Roman"/>
-          <w:sz w:val="24"/>
-          <w:szCs w:val="24"/>
-        </w:rPr>
-        <w:t>Zipkin</w:t>
-      </w:r>
-      <w:proofErr w:type="spellEnd"/>
+        <w:t>P.C. Hanson, E. Zipkin</w:t>
+      </w:r>
       <w:r>
         <w:rPr>
           <w:rFonts w:ascii="Times New Roman" w:eastAsia="Cambria" w:hAnsi="Times New Roman" w:cs="Times New Roman"/>
@@ -7441,7 +6583,7 @@
       </w:r>
     </w:p>
     <w:sectPr>
-      <w:footerReference w:type="default" r:id="rId12"/>
+      <w:footerReference w:type="default" r:id="rId13"/>
       <w:pgSz w:w="12240" w:h="15840"/>
       <w:pgMar w:top="1440" w:right="1440" w:bottom="1440" w:left="1440" w:header="0" w:footer="720" w:gutter="0"/>
       <w:lnNumType w:countBy="1" w:restart="continuous"/>
@@ -8023,7 +7165,6 @@
   <w:style w:type="character" w:default="1" w:styleId="DefaultParagraphFont">
     <w:name w:val="Default Paragraph Font"/>
     <w:uiPriority w:val="1"/>
-    <w:semiHidden/>
     <w:unhideWhenUsed/>
   </w:style>
   <w:style w:type="table" w:default="1" w:styleId="TableNormal">

</xml_diff>

<commit_message>
fix color typo in fig caption
</commit_message>
<xml_diff>
--- a/manuscript/manuscript_v2.docx
+++ b/manuscript/manuscript_v2.docx
@@ -83,8 +83,9 @@
           <w:szCs w:val="24"/>
           <w:vertAlign w:val="superscript"/>
         </w:rPr>
-        <w:t>,2,</w:t>
-      </w:r>
+        <w:t>,</w:t>
+      </w:r>
+      <w:proofErr w:type="gramStart"/>
       <w:r>
         <w:rPr>
           <w:rFonts w:ascii="Times New Roman" w:eastAsia="Cambria" w:hAnsi="Times New Roman" w:cs="Times New Roman"/>
@@ -92,8 +93,18 @@
           <w:szCs w:val="24"/>
           <w:vertAlign w:val="superscript"/>
         </w:rPr>
+        <w:t>2,</w:t>
+      </w:r>
+      <w:r>
+        <w:rPr>
+          <w:rFonts w:ascii="Times New Roman" w:eastAsia="Cambria" w:hAnsi="Times New Roman" w:cs="Times New Roman"/>
+          <w:sz w:val="24"/>
+          <w:szCs w:val="24"/>
+          <w:vertAlign w:val="superscript"/>
+        </w:rPr>
         <w:t>^</w:t>
       </w:r>
+      <w:proofErr w:type="gramEnd"/>
     </w:p>
     <w:p>
       <w:pPr>
@@ -651,14 +662,26 @@
         </w:rPr>
         <w:t xml:space="preserve"> </w:t>
       </w:r>
-      <w:r>
-        <w:rPr>
-          <w:rFonts w:ascii="Times New Roman" w:eastAsia="Cambria" w:hAnsi="Times New Roman" w:cs="Times New Roman"/>
-          <w:sz w:val="24"/>
-          <w:szCs w:val="24"/>
-        </w:rPr>
-        <w:t>particularly large</w:t>
-      </w:r>
+      <w:del w:id="0" w:author="Stachelek, Jemma" w:date="2022-12-19T14:24:00Z">
+        <w:r>
+          <w:rPr>
+            <w:rFonts w:ascii="Times New Roman" w:eastAsia="Cambria" w:hAnsi="Times New Roman" w:cs="Times New Roman"/>
+            <w:sz w:val="24"/>
+            <w:szCs w:val="24"/>
+          </w:rPr>
+          <w:delText>the largest</w:delText>
+        </w:r>
+      </w:del>
+      <w:ins w:id="1" w:author="Stachelek, Jemma" w:date="2022-12-19T14:24:00Z">
+        <w:r>
+          <w:rPr>
+            <w:rFonts w:ascii="Times New Roman" w:eastAsia="Cambria" w:hAnsi="Times New Roman" w:cs="Times New Roman"/>
+            <w:sz w:val="24"/>
+            <w:szCs w:val="24"/>
+          </w:rPr>
+          <w:t>particularly large</w:t>
+        </w:r>
+      </w:ins>
       <w:r>
         <w:rPr>
           <w:rFonts w:ascii="Times New Roman" w:eastAsia="Cambria" w:hAnsi="Times New Roman" w:cs="Times New Roman"/>
@@ -1127,7 +1150,7 @@
         </w:rPr>
         <w:t xml:space="preserve"> is a critical factor determining the contribution of lakes to global biogeochemical cycling. As such, existing evidence suggests that lakes are key components of overall carbon burial, sequestration, and greenhouse gas emissions </w:t>
       </w:r>
-      <w:bookmarkStart w:id="0" w:name="ZOTERO_BREF_CoFrkrz0yuq9"/>
+      <w:bookmarkStart w:id="2" w:name="ZOTERO_BREF_CoFrkrz0yuq9"/>
       <w:r>
         <w:rPr>
           <w:rFonts w:ascii="Times New Roman" w:eastAsia="Cambria" w:hAnsi="Times New Roman" w:cs="Times New Roman"/>
@@ -1160,7 +1183,7 @@
         </w:rPr>
         <w:t>(DelSontro et al., 2018; Keller et al., 2021)</w:t>
       </w:r>
-      <w:bookmarkEnd w:id="0"/>
+      <w:bookmarkEnd w:id="2"/>
       <w:r>
         <w:rPr>
           <w:rFonts w:ascii="Times New Roman" w:eastAsia="Cambria" w:hAnsi="Times New Roman" w:cs="Times New Roman"/>
@@ -1169,135 +1192,155 @@
         </w:rPr>
         <w:t xml:space="preserve">. </w:t>
       </w:r>
-      <w:r>
-        <w:rPr>
-          <w:rFonts w:ascii="Times New Roman" w:eastAsia="Cambria" w:hAnsi="Times New Roman" w:cs="Times New Roman"/>
-          <w:sz w:val="24"/>
-          <w:szCs w:val="24"/>
-        </w:rPr>
-        <w:t>W</w:t>
-      </w:r>
-      <w:r>
-        <w:rPr>
-          <w:rFonts w:ascii="Times New Roman" w:eastAsia="Cambria" w:hAnsi="Times New Roman" w:cs="Times New Roman"/>
-          <w:sz w:val="24"/>
-          <w:szCs w:val="24"/>
-        </w:rPr>
-        <w:t>hen upscaled to broad spatial extents</w:t>
-      </w:r>
-      <w:r>
-        <w:rPr>
-          <w:rFonts w:ascii="Times New Roman" w:eastAsia="Cambria" w:hAnsi="Times New Roman" w:cs="Times New Roman"/>
-          <w:sz w:val="24"/>
-          <w:szCs w:val="24"/>
-        </w:rPr>
-        <w:t>, t</w:t>
-      </w:r>
-      <w:r>
-        <w:rPr>
-          <w:rFonts w:ascii="Times New Roman" w:eastAsia="Cambria" w:hAnsi="Times New Roman" w:cs="Times New Roman"/>
-          <w:sz w:val="24"/>
-          <w:szCs w:val="24"/>
-        </w:rPr>
-        <w:t>he</w:t>
-      </w:r>
-      <w:r>
-        <w:rPr>
-          <w:rFonts w:ascii="Times New Roman" w:eastAsia="Cambria" w:hAnsi="Times New Roman" w:cs="Times New Roman"/>
-          <w:sz w:val="24"/>
-          <w:szCs w:val="24"/>
-        </w:rPr>
-        <w:t xml:space="preserve"> </w:t>
-      </w:r>
-      <w:r>
-        <w:rPr>
-          <w:rFonts w:ascii="Times New Roman" w:eastAsia="Cambria" w:hAnsi="Times New Roman" w:cs="Times New Roman"/>
-          <w:sz w:val="24"/>
-          <w:szCs w:val="24"/>
-        </w:rPr>
-        <w:t xml:space="preserve">high flux rates </w:t>
-      </w:r>
-      <w:r>
-        <w:rPr>
-          <w:rFonts w:ascii="Times New Roman" w:eastAsia="Cambria" w:hAnsi="Times New Roman" w:cs="Times New Roman"/>
-          <w:sz w:val="24"/>
-          <w:szCs w:val="24"/>
-        </w:rPr>
-        <w:t xml:space="preserve">of </w:t>
-      </w:r>
-      <w:r>
-        <w:rPr>
-          <w:rFonts w:ascii="Times New Roman" w:eastAsia="Cambria" w:hAnsi="Times New Roman" w:cs="Times New Roman"/>
-          <w:sz w:val="24"/>
-          <w:szCs w:val="24"/>
-        </w:rPr>
-        <w:t xml:space="preserve">these </w:t>
-      </w:r>
-      <w:r>
-        <w:rPr>
-          <w:rFonts w:ascii="Times New Roman" w:eastAsia="Cambria" w:hAnsi="Times New Roman" w:cs="Times New Roman"/>
-          <w:sz w:val="24"/>
-          <w:szCs w:val="24"/>
-        </w:rPr>
-        <w:t xml:space="preserve">small lakes </w:t>
-      </w:r>
-      <w:r>
-        <w:rPr>
-          <w:rFonts w:ascii="Times New Roman" w:eastAsia="Cambria" w:hAnsi="Times New Roman" w:cs="Times New Roman"/>
-          <w:sz w:val="24"/>
-          <w:szCs w:val="24"/>
-        </w:rPr>
-        <w:t xml:space="preserve">translate to a disproportionately large influence on </w:t>
-      </w:r>
-      <w:r>
-        <w:rPr>
-          <w:rFonts w:ascii="Times New Roman" w:eastAsia="Cambria" w:hAnsi="Times New Roman" w:cs="Times New Roman"/>
-          <w:sz w:val="24"/>
-          <w:szCs w:val="24"/>
-        </w:rPr>
-        <w:t xml:space="preserve">overall </w:t>
-      </w:r>
-      <w:r>
-        <w:rPr>
-          <w:rFonts w:ascii="Times New Roman" w:eastAsia="Cambria" w:hAnsi="Times New Roman" w:cs="Times New Roman"/>
-          <w:sz w:val="24"/>
-          <w:szCs w:val="24"/>
-        </w:rPr>
-        <w:t>CO</w:t>
-      </w:r>
-      <w:r>
-        <w:rPr>
-          <w:rFonts w:ascii="Times New Roman" w:eastAsia="Cambria" w:hAnsi="Times New Roman" w:cs="Times New Roman"/>
-          <w:sz w:val="24"/>
-          <w:szCs w:val="24"/>
-          <w:vertAlign w:val="subscript"/>
-        </w:rPr>
-        <w:t>2</w:t>
-      </w:r>
-      <w:r>
-        <w:rPr>
-          <w:rFonts w:ascii="Times New Roman" w:eastAsia="Cambria" w:hAnsi="Times New Roman" w:cs="Times New Roman"/>
-          <w:sz w:val="24"/>
-          <w:szCs w:val="24"/>
-          <w:vertAlign w:val="subscript"/>
-        </w:rPr>
-        <w:t xml:space="preserve"> </w:t>
-      </w:r>
-      <w:r>
-        <w:rPr>
-          <w:rFonts w:ascii="Times New Roman" w:eastAsia="Cambria" w:hAnsi="Times New Roman" w:cs="Times New Roman"/>
-          <w:sz w:val="24"/>
-          <w:szCs w:val="24"/>
-        </w:rPr>
-        <w:t xml:space="preserve">emissions (Pi et al. 2022). </w:t>
-      </w:r>
-      <w:r>
-        <w:rPr>
-          <w:rFonts w:ascii="Times New Roman" w:eastAsia="Cambria" w:hAnsi="Times New Roman" w:cs="Times New Roman"/>
-          <w:sz w:val="24"/>
-          <w:szCs w:val="24"/>
-        </w:rPr>
-        <w:t xml:space="preserve">The calculation of such fluxes requires two terms 1) an areal flux rate and 2) the distribution of total lake area. As with all </w:t>
+      <w:ins w:id="3" w:author="Stachelek, Jemma" w:date="2022-12-19T14:24:00Z">
+        <w:r>
+          <w:rPr>
+            <w:rFonts w:ascii="Times New Roman" w:eastAsia="Cambria" w:hAnsi="Times New Roman" w:cs="Times New Roman"/>
+            <w:sz w:val="24"/>
+            <w:szCs w:val="24"/>
+          </w:rPr>
+          <w:t>W</w:t>
+        </w:r>
+        <w:r>
+          <w:rPr>
+            <w:rFonts w:ascii="Times New Roman" w:eastAsia="Cambria" w:hAnsi="Times New Roman" w:cs="Times New Roman"/>
+            <w:sz w:val="24"/>
+            <w:szCs w:val="24"/>
+          </w:rPr>
+          <w:t>hen upscaled to broad spatial extents</w:t>
+        </w:r>
+        <w:r>
+          <w:rPr>
+            <w:rFonts w:ascii="Times New Roman" w:eastAsia="Cambria" w:hAnsi="Times New Roman" w:cs="Times New Roman"/>
+            <w:sz w:val="24"/>
+            <w:szCs w:val="24"/>
+          </w:rPr>
+          <w:t>, t</w:t>
+        </w:r>
+        <w:r>
+          <w:rPr>
+            <w:rFonts w:ascii="Times New Roman" w:eastAsia="Cambria" w:hAnsi="Times New Roman" w:cs="Times New Roman"/>
+            <w:sz w:val="24"/>
+            <w:szCs w:val="24"/>
+          </w:rPr>
+          <w:t>he</w:t>
+        </w:r>
+        <w:r>
+          <w:rPr>
+            <w:rFonts w:ascii="Times New Roman" w:eastAsia="Cambria" w:hAnsi="Times New Roman" w:cs="Times New Roman"/>
+            <w:sz w:val="24"/>
+            <w:szCs w:val="24"/>
+          </w:rPr>
+          <w:t xml:space="preserve"> </w:t>
+        </w:r>
+        <w:r>
+          <w:rPr>
+            <w:rFonts w:ascii="Times New Roman" w:eastAsia="Cambria" w:hAnsi="Times New Roman" w:cs="Times New Roman"/>
+            <w:sz w:val="24"/>
+            <w:szCs w:val="24"/>
+          </w:rPr>
+          <w:t xml:space="preserve">high flux rates </w:t>
+        </w:r>
+        <w:r>
+          <w:rPr>
+            <w:rFonts w:ascii="Times New Roman" w:eastAsia="Cambria" w:hAnsi="Times New Roman" w:cs="Times New Roman"/>
+            <w:sz w:val="24"/>
+            <w:szCs w:val="24"/>
+          </w:rPr>
+          <w:t xml:space="preserve">of </w:t>
+        </w:r>
+        <w:r>
+          <w:rPr>
+            <w:rFonts w:ascii="Times New Roman" w:eastAsia="Cambria" w:hAnsi="Times New Roman" w:cs="Times New Roman"/>
+            <w:sz w:val="24"/>
+            <w:szCs w:val="24"/>
+          </w:rPr>
+          <w:t xml:space="preserve">these </w:t>
+        </w:r>
+        <w:r>
+          <w:rPr>
+            <w:rFonts w:ascii="Times New Roman" w:eastAsia="Cambria" w:hAnsi="Times New Roman" w:cs="Times New Roman"/>
+            <w:sz w:val="24"/>
+            <w:szCs w:val="24"/>
+          </w:rPr>
+          <w:t xml:space="preserve">small lakes </w:t>
+        </w:r>
+        <w:r>
+          <w:rPr>
+            <w:rFonts w:ascii="Times New Roman" w:eastAsia="Cambria" w:hAnsi="Times New Roman" w:cs="Times New Roman"/>
+            <w:sz w:val="24"/>
+            <w:szCs w:val="24"/>
+          </w:rPr>
+          <w:t xml:space="preserve">translate to a disproportionately large influence on </w:t>
+        </w:r>
+        <w:r>
+          <w:rPr>
+            <w:rFonts w:ascii="Times New Roman" w:eastAsia="Cambria" w:hAnsi="Times New Roman" w:cs="Times New Roman"/>
+            <w:sz w:val="24"/>
+            <w:szCs w:val="24"/>
+          </w:rPr>
+          <w:t xml:space="preserve">overall </w:t>
+        </w:r>
+        <w:r>
+          <w:rPr>
+            <w:rFonts w:ascii="Times New Roman" w:eastAsia="Cambria" w:hAnsi="Times New Roman" w:cs="Times New Roman"/>
+            <w:sz w:val="24"/>
+            <w:szCs w:val="24"/>
+          </w:rPr>
+          <w:t>CO</w:t>
+        </w:r>
+        <w:r>
+          <w:rPr>
+            <w:rFonts w:ascii="Times New Roman" w:eastAsia="Cambria" w:hAnsi="Times New Roman" w:cs="Times New Roman"/>
+            <w:sz w:val="24"/>
+            <w:szCs w:val="24"/>
+            <w:vertAlign w:val="subscript"/>
+          </w:rPr>
+          <w:t>2</w:t>
+        </w:r>
+        <w:r>
+          <w:rPr>
+            <w:rFonts w:ascii="Times New Roman" w:eastAsia="Cambria" w:hAnsi="Times New Roman" w:cs="Times New Roman"/>
+            <w:sz w:val="24"/>
+            <w:szCs w:val="24"/>
+            <w:vertAlign w:val="subscript"/>
+          </w:rPr>
+          <w:t xml:space="preserve"> </w:t>
+        </w:r>
+        <w:r>
+          <w:rPr>
+            <w:rFonts w:ascii="Times New Roman" w:eastAsia="Cambria" w:hAnsi="Times New Roman" w:cs="Times New Roman"/>
+            <w:sz w:val="24"/>
+            <w:szCs w:val="24"/>
+          </w:rPr>
+          <w:t xml:space="preserve">emissions (Pi et al. 2022). </w:t>
+        </w:r>
+      </w:ins>
+      <w:r>
+        <w:rPr>
+          <w:rFonts w:ascii="Times New Roman" w:eastAsia="Cambria" w:hAnsi="Times New Roman" w:cs="Times New Roman"/>
+          <w:sz w:val="24"/>
+          <w:szCs w:val="24"/>
+        </w:rPr>
+        <w:t xml:space="preserve">The calculation of such fluxes requires two terms 1) an </w:t>
+      </w:r>
+      <w:proofErr w:type="spellStart"/>
+      <w:r>
+        <w:rPr>
+          <w:rFonts w:ascii="Times New Roman" w:eastAsia="Cambria" w:hAnsi="Times New Roman" w:cs="Times New Roman"/>
+          <w:sz w:val="24"/>
+          <w:szCs w:val="24"/>
+        </w:rPr>
+        <w:t>areal</w:t>
+      </w:r>
+      <w:proofErr w:type="spellEnd"/>
+      <w:r>
+        <w:rPr>
+          <w:rFonts w:ascii="Times New Roman" w:eastAsia="Cambria" w:hAnsi="Times New Roman" w:cs="Times New Roman"/>
+          <w:sz w:val="24"/>
+          <w:szCs w:val="24"/>
+        </w:rPr>
+        <w:t xml:space="preserve"> flux rate and 2) the distribution of total lake area. As with all </w:t>
       </w:r>
       <w:r>
         <w:rPr>
@@ -1351,7 +1394,7 @@
         <w:lastRenderedPageBreak/>
         <w:t xml:space="preserve">uncertainties can typically be calculated in straightforward manner from literature compilations </w:t>
       </w:r>
-      <w:bookmarkStart w:id="1" w:name="ZOTERO_BREF_1sNkzRjwdAn5"/>
+      <w:bookmarkStart w:id="4" w:name="ZOTERO_BREF_1sNkzRjwdAn5"/>
       <w:r>
         <w:rPr>
           <w:rFonts w:ascii="Times New Roman" w:hAnsi="Times New Roman" w:cs="Times New Roman"/>
@@ -1359,7 +1402,7 @@
         </w:rPr>
         <w:t>(DelSontro et al., 2018; Keller et al., 2021)</w:t>
       </w:r>
-      <w:bookmarkEnd w:id="1"/>
+      <w:bookmarkEnd w:id="4"/>
       <w:r>
         <w:rPr>
           <w:rFonts w:ascii="Times New Roman" w:eastAsia="Cambria" w:hAnsi="Times New Roman" w:cs="Times New Roman"/>
@@ -1368,7 +1411,7 @@
         </w:rPr>
         <w:t xml:space="preserve">. In the latter case, uncertainty in total lake area distributions is challenged by the fact that no existing database is a complete census of all lakes </w:t>
       </w:r>
-      <w:bookmarkStart w:id="2" w:name="ZOTERO_BREF_egsoziunv6MY"/>
+      <w:bookmarkStart w:id="5" w:name="ZOTERO_BREF_egsoziunv6MY"/>
       <w:r>
         <w:rPr>
           <w:rFonts w:ascii="Times New Roman" w:hAnsi="Times New Roman" w:cs="Times New Roman"/>
@@ -1376,7 +1419,7 @@
         </w:rPr>
         <w:t>(Messager et al., 2016)</w:t>
       </w:r>
-      <w:bookmarkEnd w:id="2"/>
+      <w:bookmarkEnd w:id="5"/>
       <w:r>
         <w:rPr>
           <w:rFonts w:ascii="Times New Roman" w:eastAsia="Cambria" w:hAnsi="Times New Roman" w:cs="Times New Roman"/>
@@ -1592,7 +1635,7 @@
         </w:rPr>
         <w:t xml:space="preserve"> we have limited knowledge of their exact areas </w:t>
       </w:r>
-      <w:bookmarkStart w:id="3" w:name="ZOTERO_BREF_HKVttKMa5s34"/>
+      <w:bookmarkStart w:id="6" w:name="ZOTERO_BREF_HKVttKMa5s34"/>
       <w:r>
         <w:rPr>
           <w:rFonts w:ascii="Times New Roman" w:hAnsi="Times New Roman" w:cs="Times New Roman"/>
@@ -1600,7 +1643,7 @@
         </w:rPr>
         <w:t>(Hamilton et al., 1992)</w:t>
       </w:r>
-      <w:bookmarkEnd w:id="3"/>
+      <w:bookmarkEnd w:id="6"/>
       <w:r>
         <w:rPr>
           <w:rFonts w:ascii="Times New Roman" w:eastAsia="Cambria" w:hAnsi="Times New Roman" w:cs="Times New Roman"/>
@@ -1651,14 +1694,16 @@
         </w:rPr>
         <w:t xml:space="preserve"> flux rates (DelSontro et al. 2018</w:t>
       </w:r>
-      <w:r>
-        <w:rPr>
-          <w:rFonts w:ascii="Times New Roman" w:eastAsia="Cambria" w:hAnsi="Times New Roman" w:cs="Times New Roman"/>
-          <w:sz w:val="24"/>
-          <w:szCs w:val="24"/>
-        </w:rPr>
-        <w:t>, Pi et al. 2022</w:t>
-      </w:r>
+      <w:ins w:id="7" w:author="Stachelek, Jemma" w:date="2022-12-19T14:24:00Z">
+        <w:r>
+          <w:rPr>
+            <w:rFonts w:ascii="Times New Roman" w:eastAsia="Cambria" w:hAnsi="Times New Roman" w:cs="Times New Roman"/>
+            <w:sz w:val="24"/>
+            <w:szCs w:val="24"/>
+          </w:rPr>
+          <w:t>, Pi et al. 2022</w:t>
+        </w:r>
+      </w:ins>
       <w:r>
         <w:rPr>
           <w:rFonts w:ascii="Times New Roman" w:eastAsia="Cambria" w:hAnsi="Times New Roman" w:cs="Times New Roman"/>
@@ -1686,7 +1731,7 @@
         </w:rPr>
         <w:t xml:space="preserve">Estimating total lake area from a sample of lakes requires a conceptual model of how lakes are formed (i.e. the data generating process). Typically, lake areas are treated as arising from a fractal generating process due to the fact that landform topography, which determines the placement of lakes, can itself be treated as a fractal generating process. Indeed, many other geomorphological phenomena that are dependent on landform topography such as coastline length are often well-described by fractal generating processes </w:t>
       </w:r>
-      <w:bookmarkStart w:id="4" w:name="ZOTERO_BREF_UUD0y0hE0va2"/>
+      <w:bookmarkStart w:id="8" w:name="ZOTERO_BREF_UUD0y0hE0va2"/>
       <w:r>
         <w:rPr>
           <w:rFonts w:ascii="Times New Roman" w:hAnsi="Times New Roman" w:cs="Times New Roman"/>
@@ -1694,7 +1739,7 @@
         </w:rPr>
         <w:t>(Newman, 2005)</w:t>
       </w:r>
-      <w:bookmarkEnd w:id="4"/>
+      <w:bookmarkEnd w:id="8"/>
       <w:r>
         <w:rPr>
           <w:rFonts w:ascii="Times New Roman" w:eastAsia="Cambria" w:hAnsi="Times New Roman" w:cs="Times New Roman"/>
@@ -1712,7 +1757,7 @@
         <w:lastRenderedPageBreak/>
         <w:t xml:space="preserve">different data generating process than that of the smallest lakes. Whereas small lakes are constrained by landform topography, large lakes are essentially unconstrained by local landform topography and are instead constrained by the placement and arrangement of continents </w:t>
       </w:r>
-      <w:bookmarkStart w:id="5" w:name="ZOTERO_BREF_NxgGMO0so3UK"/>
+      <w:bookmarkStart w:id="9" w:name="ZOTERO_BREF_NxgGMO0so3UK"/>
       <w:r>
         <w:rPr>
           <w:rFonts w:ascii="Times New Roman" w:hAnsi="Times New Roman" w:cs="Times New Roman"/>
@@ -1720,7 +1765,7 @@
         </w:rPr>
         <w:t>(Goodchild, 1988)</w:t>
       </w:r>
-      <w:bookmarkEnd w:id="5"/>
+      <w:bookmarkEnd w:id="9"/>
       <w:r>
         <w:rPr>
           <w:rFonts w:ascii="Times New Roman" w:eastAsia="Cambria" w:hAnsi="Times New Roman" w:cs="Times New Roman"/>
@@ -1745,7 +1790,7 @@
         </w:rPr>
         <w:t xml:space="preserve">, lake databases are said to be truncated on large lakes because we know that large lakes are essentially fixed in space and cannot occur in any given location </w:t>
       </w:r>
-      <w:bookmarkStart w:id="6" w:name="ZOTERO_BREF_hoRZWUgOBMzf"/>
+      <w:bookmarkStart w:id="10" w:name="ZOTERO_BREF_hoRZWUgOBMzf"/>
       <w:r>
         <w:rPr>
           <w:rFonts w:ascii="Times New Roman" w:hAnsi="Times New Roman" w:cs="Times New Roman"/>
@@ -1753,7 +1798,7 @@
         </w:rPr>
         <w:t>(Hamilton et al., 1992)</w:t>
       </w:r>
-      <w:bookmarkEnd w:id="6"/>
+      <w:bookmarkEnd w:id="10"/>
       <w:r>
         <w:rPr>
           <w:rFonts w:ascii="Times New Roman" w:eastAsia="Cambria" w:hAnsi="Times New Roman" w:cs="Times New Roman"/>
@@ -1909,7 +1954,7 @@
         </w:rPr>
         <w:t xml:space="preserve"> (but see </w:t>
       </w:r>
-      <w:bookmarkStart w:id="7" w:name="ZOTERO_BREF_uajmP4rul1TV"/>
+      <w:bookmarkStart w:id="11" w:name="ZOTERO_BREF_uajmP4rul1TV"/>
       <w:r>
         <w:rPr>
           <w:rFonts w:ascii="Times New Roman" w:eastAsia="Cambria" w:hAnsi="Times New Roman" w:cs="Times New Roman"/>
@@ -1918,7 +1963,7 @@
         </w:rPr>
         <w:t>Seekell and Pace, 2011)</w:t>
       </w:r>
-      <w:bookmarkEnd w:id="7"/>
+      <w:bookmarkEnd w:id="11"/>
       <w:r>
         <w:rPr>
           <w:rFonts w:ascii="Times New Roman" w:eastAsia="Cambria" w:hAnsi="Times New Roman" w:cs="Times New Roman"/>
@@ -2241,7 +2286,7 @@
         </w:rPr>
         <w:t xml:space="preserve">was created as a compilation of existing broad scale lake datasets including the SRTM Water Body Data </w:t>
       </w:r>
-      <w:bookmarkStart w:id="8" w:name="ZOTERO_BREF_Vf5kJ3oXgCBP"/>
+      <w:bookmarkStart w:id="12" w:name="ZOTERO_BREF_Vf5kJ3oXgCBP"/>
       <w:r>
         <w:rPr>
           <w:rFonts w:ascii="Times New Roman" w:hAnsi="Times New Roman" w:cs="Times New Roman"/>
@@ -2249,7 +2294,7 @@
         </w:rPr>
         <w:t>(Slater et al., 2006)</w:t>
       </w:r>
-      <w:bookmarkEnd w:id="8"/>
+      <w:bookmarkEnd w:id="12"/>
       <w:r>
         <w:rPr>
           <w:rFonts w:ascii="Times New Roman" w:eastAsia="Cambria" w:hAnsi="Times New Roman" w:cs="Times New Roman"/>
@@ -2404,7 +2449,7 @@
         </w:rPr>
         <w:t xml:space="preserve">Lake areas are typically treated as arising from a scale-invariant fractal generating process </w:t>
       </w:r>
-      <w:bookmarkStart w:id="9" w:name="ZOTERO_BREF_mlB0hE4kYDV1"/>
+      <w:bookmarkStart w:id="13" w:name="ZOTERO_BREF_mlB0hE4kYDV1"/>
       <w:r>
         <w:rPr>
           <w:rFonts w:ascii="Times New Roman" w:hAnsi="Times New Roman" w:cs="Times New Roman"/>
@@ -2412,7 +2457,7 @@
         </w:rPr>
         <w:t>(Downing et al., 2006; Goodchild, 1988; Hamilton et al., 1992; McDonald et al., 2012; Winslow et al., 2015)</w:t>
       </w:r>
-      <w:bookmarkEnd w:id="9"/>
+      <w:bookmarkEnd w:id="13"/>
       <w:r>
         <w:rPr>
           <w:rFonts w:ascii="Times New Roman" w:eastAsia="Cambria" w:hAnsi="Times New Roman" w:cs="Times New Roman"/>
@@ -2623,6 +2668,7 @@
         </w:rPr>
         <w:t xml:space="preserve"> controls the “shape” of the distribution and </w:t>
       </w:r>
+      <w:proofErr w:type="spellStart"/>
       <w:r>
         <w:rPr>
           <w:rFonts w:ascii="Times New Roman" w:eastAsia="Cambria" w:hAnsi="Times New Roman" w:cs="Times New Roman"/>
@@ -2642,6 +2688,7 @@
         </w:rPr>
         <w:t>min</w:t>
       </w:r>
+      <w:proofErr w:type="spellEnd"/>
       <w:r>
         <w:rPr>
           <w:rFonts w:ascii="Times New Roman" w:eastAsia="Cambria" w:hAnsi="Times New Roman" w:cs="Times New Roman"/>
@@ -2650,22 +2697,56 @@
         </w:rPr>
         <w:t xml:space="preserve"> controls the “scale” of the distribution </w:t>
       </w:r>
-      <w:bookmarkStart w:id="10" w:name="ZOTERO_BREF_XCby0EdpkYBo"/>
-      <w:r>
-        <w:rPr>
-          <w:rFonts w:ascii="Times New Roman" w:hAnsi="Times New Roman" w:cs="Times New Roman"/>
-          <w:sz w:val="24"/>
-        </w:rPr>
-        <w:t>(Shalizi, 2017)</w:t>
-      </w:r>
-      <w:bookmarkEnd w:id="10"/>
-      <w:r>
-        <w:rPr>
-          <w:rFonts w:ascii="Times New Roman" w:eastAsia="Cambria" w:hAnsi="Times New Roman" w:cs="Times New Roman"/>
-          <w:sz w:val="24"/>
-          <w:szCs w:val="24"/>
-        </w:rPr>
-        <w:t>. Lake area studies using the Pareto distribution do not typically use the pdf directly. Instead, they use the inverse (complementary) cumulative distribution function (ccdf) (i.e. quantile function):</w:t>
+      <w:bookmarkStart w:id="14" w:name="ZOTERO_BREF_XCby0EdpkYBo"/>
+      <w:r>
+        <w:rPr>
+          <w:rFonts w:ascii="Times New Roman" w:hAnsi="Times New Roman" w:cs="Times New Roman"/>
+          <w:sz w:val="24"/>
+        </w:rPr>
+        <w:t>(</w:t>
+      </w:r>
+      <w:proofErr w:type="spellStart"/>
+      <w:r>
+        <w:rPr>
+          <w:rFonts w:ascii="Times New Roman" w:hAnsi="Times New Roman" w:cs="Times New Roman"/>
+          <w:sz w:val="24"/>
+        </w:rPr>
+        <w:t>Shalizi</w:t>
+      </w:r>
+      <w:proofErr w:type="spellEnd"/>
+      <w:r>
+        <w:rPr>
+          <w:rFonts w:ascii="Times New Roman" w:hAnsi="Times New Roman" w:cs="Times New Roman"/>
+          <w:sz w:val="24"/>
+        </w:rPr>
+        <w:t>, 2017)</w:t>
+      </w:r>
+      <w:bookmarkEnd w:id="14"/>
+      <w:r>
+        <w:rPr>
+          <w:rFonts w:ascii="Times New Roman" w:eastAsia="Cambria" w:hAnsi="Times New Roman" w:cs="Times New Roman"/>
+          <w:sz w:val="24"/>
+          <w:szCs w:val="24"/>
+        </w:rPr>
+        <w:t>. Lake area studies using the Pareto distribution do not typically use the pdf directly. Instead, they use the inverse (complementary) cumulative distribution function (</w:t>
+      </w:r>
+      <w:proofErr w:type="spellStart"/>
+      <w:r>
+        <w:rPr>
+          <w:rFonts w:ascii="Times New Roman" w:eastAsia="Cambria" w:hAnsi="Times New Roman" w:cs="Times New Roman"/>
+          <w:sz w:val="24"/>
+          <w:szCs w:val="24"/>
+        </w:rPr>
+        <w:t>ccdf</w:t>
+      </w:r>
+      <w:proofErr w:type="spellEnd"/>
+      <w:r>
+        <w:rPr>
+          <w:rFonts w:ascii="Times New Roman" w:eastAsia="Cambria" w:hAnsi="Times New Roman" w:cs="Times New Roman"/>
+          <w:sz w:val="24"/>
+          <w:szCs w:val="24"/>
+        </w:rPr>
+        <w:t>) (i.e. quantile function):</w:t>
       </w:r>
     </w:p>
     <w:p>
@@ -2907,9 +2988,27 @@
           <w:sz w:val="24"/>
           <w:szCs w:val="24"/>
         </w:rPr>
-        <w:t xml:space="preserve">The reason for using the ccdf is two-fold. First, it stabilizes model estimates in the lower tail of the distribution </w:t>
-      </w:r>
-      <w:bookmarkStart w:id="11" w:name="ZOTERO_BREF_T9zjtDOMF4xJ"/>
+        <w:t xml:space="preserve">The reason for using the </w:t>
+      </w:r>
+      <w:proofErr w:type="spellStart"/>
+      <w:r>
+        <w:rPr>
+          <w:rFonts w:ascii="Times New Roman" w:eastAsia="Cambria" w:hAnsi="Times New Roman" w:cs="Times New Roman"/>
+          <w:sz w:val="24"/>
+          <w:szCs w:val="24"/>
+        </w:rPr>
+        <w:t>ccdf</w:t>
+      </w:r>
+      <w:proofErr w:type="spellEnd"/>
+      <w:r>
+        <w:rPr>
+          <w:rFonts w:ascii="Times New Roman" w:eastAsia="Cambria" w:hAnsi="Times New Roman" w:cs="Times New Roman"/>
+          <w:sz w:val="24"/>
+          <w:szCs w:val="24"/>
+        </w:rPr>
+        <w:t xml:space="preserve"> is two-fold. First, it stabilizes model estimates in the lower tail of the distribution </w:t>
+      </w:r>
+      <w:bookmarkStart w:id="15" w:name="ZOTERO_BREF_T9zjtDOMF4xJ"/>
       <w:r>
         <w:rPr>
           <w:rFonts w:ascii="Times New Roman" w:hAnsi="Times New Roman" w:cs="Times New Roman"/>
@@ -2917,7 +3016,7 @@
         </w:rPr>
         <w:t>(Newman, 2005)</w:t>
       </w:r>
-      <w:bookmarkEnd w:id="11"/>
+      <w:bookmarkEnd w:id="15"/>
       <w:r>
         <w:rPr>
           <w:rFonts w:ascii="Times New Roman" w:eastAsia="Cambria" w:hAnsi="Times New Roman" w:cs="Times New Roman"/>
@@ -2940,7 +3039,43 @@
           <w:sz w:val="24"/>
           <w:szCs w:val="24"/>
         </w:rPr>
-        <w:t xml:space="preserve"> where the Pareto pdf contains a lot of noise in the tail but the ccdf appears smoothed. The smoothing of the tail is also desirable because it functions as a way of dealing with the truncated nature of lake databases (i.e. the area of large lakes is known exactly). The second reason for using the ccdf is that it provides a computational shortcut for estimating the Pareto shape parameter </w:t>
+        <w:t xml:space="preserve"> where the Pareto pdf contains a lot of noise in the tail but the </w:t>
+      </w:r>
+      <w:proofErr w:type="spellStart"/>
+      <w:r>
+        <w:rPr>
+          <w:rFonts w:ascii="Times New Roman" w:eastAsia="Cambria" w:hAnsi="Times New Roman" w:cs="Times New Roman"/>
+          <w:sz w:val="24"/>
+          <w:szCs w:val="24"/>
+        </w:rPr>
+        <w:t>ccdf</w:t>
+      </w:r>
+      <w:proofErr w:type="spellEnd"/>
+      <w:r>
+        <w:rPr>
+          <w:rFonts w:ascii="Times New Roman" w:eastAsia="Cambria" w:hAnsi="Times New Roman" w:cs="Times New Roman"/>
+          <w:sz w:val="24"/>
+          <w:szCs w:val="24"/>
+        </w:rPr>
+        <w:t xml:space="preserve"> appears smoothed. The smoothing of the tail is also desirable because it functions as a way of dealing with the truncated nature of lake databases (i.e. the area of large lakes is known exactly). The second reason for using the </w:t>
+      </w:r>
+      <w:proofErr w:type="spellStart"/>
+      <w:r>
+        <w:rPr>
+          <w:rFonts w:ascii="Times New Roman" w:eastAsia="Cambria" w:hAnsi="Times New Roman" w:cs="Times New Roman"/>
+          <w:sz w:val="24"/>
+          <w:szCs w:val="24"/>
+        </w:rPr>
+        <w:t>ccdf</w:t>
+      </w:r>
+      <w:proofErr w:type="spellEnd"/>
+      <w:r>
+        <w:rPr>
+          <w:rFonts w:ascii="Times New Roman" w:eastAsia="Cambria" w:hAnsi="Times New Roman" w:cs="Times New Roman"/>
+          <w:sz w:val="24"/>
+          <w:szCs w:val="24"/>
+        </w:rPr>
+        <w:t xml:space="preserve"> is that it provides a computational shortcut for estimating the Pareto shape parameter </w:t>
       </w:r>
       <w:r>
         <w:rPr>
@@ -2957,9 +3092,27 @@
           <w:sz w:val="24"/>
           <w:szCs w:val="24"/>
         </w:rPr>
-        <w:t xml:space="preserve"> because it is numerically equivalent to the slope of the ccdf in log-log space </w:t>
-      </w:r>
-      <w:bookmarkStart w:id="12" w:name="ZOTERO_BREF_X2L5yjmlEGRa"/>
+        <w:t xml:space="preserve"> because it is numerically equivalent to the slope of the </w:t>
+      </w:r>
+      <w:proofErr w:type="spellStart"/>
+      <w:r>
+        <w:rPr>
+          <w:rFonts w:ascii="Times New Roman" w:eastAsia="Cambria" w:hAnsi="Times New Roman" w:cs="Times New Roman"/>
+          <w:sz w:val="24"/>
+          <w:szCs w:val="24"/>
+        </w:rPr>
+        <w:t>ccdf</w:t>
+      </w:r>
+      <w:proofErr w:type="spellEnd"/>
+      <w:r>
+        <w:rPr>
+          <w:rFonts w:ascii="Times New Roman" w:eastAsia="Cambria" w:hAnsi="Times New Roman" w:cs="Times New Roman"/>
+          <w:sz w:val="24"/>
+          <w:szCs w:val="24"/>
+        </w:rPr>
+        <w:t xml:space="preserve"> in log-log space </w:t>
+      </w:r>
+      <w:bookmarkStart w:id="16" w:name="ZOTERO_BREF_X2L5yjmlEGRa"/>
       <w:r>
         <w:rPr>
           <w:rFonts w:ascii="Times New Roman" w:hAnsi="Times New Roman" w:cs="Times New Roman"/>
@@ -2967,7 +3120,7 @@
         </w:rPr>
         <w:t>(Downing et al., 2006)</w:t>
       </w:r>
-      <w:bookmarkEnd w:id="12"/>
+      <w:bookmarkEnd w:id="16"/>
       <w:r>
         <w:rPr>
           <w:rFonts w:ascii="Times New Roman" w:eastAsia="Cambria" w:hAnsi="Times New Roman" w:cs="Times New Roman"/>
@@ -3011,7 +3164,7 @@
         </w:rPr>
         <w:t xml:space="preserve"> lake areas following the Pareto distribution using inverse transform sampling </w:t>
       </w:r>
-      <w:bookmarkStart w:id="13" w:name="ZOTERO_BREF_4Gy2C7bS2nAi"/>
+      <w:bookmarkStart w:id="17" w:name="ZOTERO_BREF_4Gy2C7bS2nAi"/>
       <w:r>
         <w:rPr>
           <w:rFonts w:ascii="Times New Roman" w:hAnsi="Times New Roman" w:cs="Times New Roman"/>
@@ -3019,7 +3172,7 @@
         </w:rPr>
         <w:t>(Newman, 2005)</w:t>
       </w:r>
-      <w:bookmarkEnd w:id="13"/>
+      <w:bookmarkEnd w:id="17"/>
       <w:r>
         <w:rPr>
           <w:rFonts w:ascii="Times New Roman" w:eastAsia="Cambria" w:hAnsi="Times New Roman" w:cs="Times New Roman"/>
@@ -3028,14 +3181,16 @@
         </w:rPr>
         <w:t xml:space="preserve">. Lakes in my simulated dataset have a minimum and maximum area of approximately </w:t>
       </w:r>
-      <w:r>
-        <w:rPr>
-          <w:rFonts w:ascii="Times New Roman" w:eastAsia="Cambria" w:hAnsi="Times New Roman" w:cs="Times New Roman"/>
-          <w:sz w:val="24"/>
-          <w:szCs w:val="24"/>
-        </w:rPr>
-        <w:t>0.</w:t>
-      </w:r>
+      <w:ins w:id="18" w:author="Stachelek, Jemma" w:date="2022-12-19T14:24:00Z">
+        <w:r>
+          <w:rPr>
+            <w:rFonts w:ascii="Times New Roman" w:eastAsia="Cambria" w:hAnsi="Times New Roman" w:cs="Times New Roman"/>
+            <w:sz w:val="24"/>
+            <w:szCs w:val="24"/>
+          </w:rPr>
+          <w:t>0.</w:t>
+        </w:r>
+      </w:ins>
       <w:r>
         <w:rPr>
           <w:rFonts w:ascii="Times New Roman" w:eastAsia="Cambria" w:hAnsi="Times New Roman" w:cs="Times New Roman"/>
@@ -3070,10 +3225,15 @@
       </w:r>
       <w:r>
         <w:rPr>
-          <w:rFonts w:ascii="Times New Roman" w:eastAsia="Cambria" w:hAnsi="Times New Roman" w:cs="Times New Roman"/>
-          <w:sz w:val="24"/>
-          <w:szCs w:val="24"/>
+          <w:rFonts w:ascii="Times New Roman" w:hAnsi="Times New Roman"/>
+          <w:sz w:val="24"/>
           <w:vertAlign w:val="superscript"/>
+          <w:rPrChange w:id="19" w:author="Stachelek, Jemma" w:date="2022-12-19T14:24:00Z">
+            <w:rPr>
+              <w:rFonts w:ascii="Times New Roman" w:hAnsi="Times New Roman"/>
+              <w:sz w:val="24"/>
+            </w:rPr>
+          </w:rPrChange>
         </w:rPr>
         <w:t>2</w:t>
       </w:r>
@@ -3085,7 +3245,7 @@
         </w:rPr>
         <w:t xml:space="preserve"> respectively. This maximum was chosen to be approximately as large as Lake Superior but less than the Caspian Sea following </w:t>
       </w:r>
-      <w:bookmarkStart w:id="14" w:name="ZOTERO_BREF_2HQkp1gQ67Br"/>
+      <w:bookmarkStart w:id="20" w:name="ZOTERO_BREF_2HQkp1gQ67Br"/>
       <w:r>
         <w:rPr>
           <w:rFonts w:ascii="Times New Roman" w:hAnsi="Times New Roman" w:cs="Times New Roman"/>
@@ -3094,7 +3254,7 @@
         </w:rPr>
         <w:t>(Lehner and Döll, 2004)</w:t>
       </w:r>
-      <w:bookmarkEnd w:id="14"/>
+      <w:bookmarkEnd w:id="20"/>
       <w:r>
         <w:rPr>
           <w:rFonts w:ascii="Times New Roman" w:eastAsia="Cambria" w:hAnsi="Times New Roman" w:cs="Times New Roman"/>
@@ -3214,15 +3374,33 @@
           <w:sz w:val="24"/>
           <w:szCs w:val="24"/>
         </w:rPr>
-        <w:t xml:space="preserve"> still</w:t>
-      </w:r>
-      <w:r>
-        <w:rPr>
-          <w:rFonts w:ascii="Times New Roman" w:eastAsia="Cambria" w:hAnsi="Times New Roman" w:cs="Times New Roman"/>
-          <w:sz w:val="24"/>
-          <w:szCs w:val="24"/>
-        </w:rPr>
-        <w:t xml:space="preserve"> exceed)</w:t>
+        <w:t xml:space="preserve"> </w:t>
+      </w:r>
+      <w:ins w:id="21" w:author="Stachelek, Jemma" w:date="2022-12-19T14:24:00Z">
+        <w:r>
+          <w:rPr>
+            <w:rFonts w:ascii="Times New Roman" w:eastAsia="Cambria" w:hAnsi="Times New Roman" w:cs="Times New Roman"/>
+            <w:sz w:val="24"/>
+            <w:szCs w:val="24"/>
+          </w:rPr>
+          <w:t>still</w:t>
+        </w:r>
+        <w:r>
+          <w:rPr>
+            <w:rFonts w:ascii="Times New Roman" w:eastAsia="Cambria" w:hAnsi="Times New Roman" w:cs="Times New Roman"/>
+            <w:sz w:val="24"/>
+            <w:szCs w:val="24"/>
+          </w:rPr>
+          <w:t xml:space="preserve"> </w:t>
+        </w:r>
+      </w:ins>
+      <w:r>
+        <w:rPr>
+          <w:rFonts w:ascii="Times New Roman" w:eastAsia="Cambria" w:hAnsi="Times New Roman" w:cs="Times New Roman"/>
+          <w:sz w:val="24"/>
+          <w:szCs w:val="24"/>
+        </w:rPr>
+        <w:t>exceed)</w:t>
       </w:r>
       <w:r>
         <w:rPr>
@@ -3304,9 +3482,45 @@
           <w:sz w:val="24"/>
           <w:szCs w:val="24"/>
         </w:rPr>
-        <w:t xml:space="preserve">the total dataset. I approximated the "true" lake area total by constructing the empirical distribution function (edf) of the data which approximates the underlying Pareto cdf </w:t>
-      </w:r>
-      <w:bookmarkStart w:id="15" w:name="ZOTERO_BREF_Tbs6bhTRqDAA"/>
+        <w:t>the total dataset. I approximated the "true" lake area total by constructing the empirical distribution function (</w:t>
+      </w:r>
+      <w:proofErr w:type="spellStart"/>
+      <w:r>
+        <w:rPr>
+          <w:rFonts w:ascii="Times New Roman" w:eastAsia="Cambria" w:hAnsi="Times New Roman" w:cs="Times New Roman"/>
+          <w:sz w:val="24"/>
+          <w:szCs w:val="24"/>
+        </w:rPr>
+        <w:t>edf</w:t>
+      </w:r>
+      <w:proofErr w:type="spellEnd"/>
+      <w:r>
+        <w:rPr>
+          <w:rFonts w:ascii="Times New Roman" w:eastAsia="Cambria" w:hAnsi="Times New Roman" w:cs="Times New Roman"/>
+          <w:sz w:val="24"/>
+          <w:szCs w:val="24"/>
+        </w:rPr>
+        <w:t xml:space="preserve">) of the data which approximates the underlying Pareto </w:t>
+      </w:r>
+      <w:proofErr w:type="spellStart"/>
+      <w:r>
+        <w:rPr>
+          <w:rFonts w:ascii="Times New Roman" w:eastAsia="Cambria" w:hAnsi="Times New Roman" w:cs="Times New Roman"/>
+          <w:sz w:val="24"/>
+          <w:szCs w:val="24"/>
+        </w:rPr>
+        <w:t>cdf</w:t>
+      </w:r>
+      <w:proofErr w:type="spellEnd"/>
+      <w:r>
+        <w:rPr>
+          <w:rFonts w:ascii="Times New Roman" w:eastAsia="Cambria" w:hAnsi="Times New Roman" w:cs="Times New Roman"/>
+          <w:sz w:val="24"/>
+          <w:szCs w:val="24"/>
+        </w:rPr>
+        <w:t xml:space="preserve"> </w:t>
+      </w:r>
+      <w:bookmarkStart w:id="22" w:name="ZOTERO_BREF_Tbs6bhTRqDAA"/>
       <w:r>
         <w:rPr>
           <w:rFonts w:ascii="Times New Roman" w:hAnsi="Times New Roman" w:cs="Times New Roman"/>
@@ -3314,14 +3528,86 @@
         </w:rPr>
         <w:t>(Newman, 2005)</w:t>
       </w:r>
-      <w:bookmarkEnd w:id="15"/>
-      <w:r>
-        <w:rPr>
-          <w:rFonts w:ascii="Times New Roman" w:eastAsia="Cambria" w:hAnsi="Times New Roman" w:cs="Times New Roman"/>
-          <w:sz w:val="24"/>
-          <w:szCs w:val="24"/>
-        </w:rPr>
-        <w:t xml:space="preserve">. Then I used this estimate of the cdf slope to generate cdf estimates for the censored lakes. I combined these cdf estimates with the edf values from the known lakes before calculating the sum of the inverted distribution (Figure </w:t>
+      <w:bookmarkEnd w:id="22"/>
+      <w:r>
+        <w:rPr>
+          <w:rFonts w:ascii="Times New Roman" w:eastAsia="Cambria" w:hAnsi="Times New Roman" w:cs="Times New Roman"/>
+          <w:sz w:val="24"/>
+          <w:szCs w:val="24"/>
+        </w:rPr>
+        <w:t xml:space="preserve">. Then I used this estimate of the </w:t>
+      </w:r>
+      <w:proofErr w:type="spellStart"/>
+      <w:r>
+        <w:rPr>
+          <w:rFonts w:ascii="Times New Roman" w:eastAsia="Cambria" w:hAnsi="Times New Roman" w:cs="Times New Roman"/>
+          <w:sz w:val="24"/>
+          <w:szCs w:val="24"/>
+        </w:rPr>
+        <w:t>cdf</w:t>
+      </w:r>
+      <w:proofErr w:type="spellEnd"/>
+      <w:r>
+        <w:rPr>
+          <w:rFonts w:ascii="Times New Roman" w:eastAsia="Cambria" w:hAnsi="Times New Roman" w:cs="Times New Roman"/>
+          <w:sz w:val="24"/>
+          <w:szCs w:val="24"/>
+        </w:rPr>
+        <w:t xml:space="preserve"> slope to generate </w:t>
+      </w:r>
+      <w:proofErr w:type="spellStart"/>
+      <w:r>
+        <w:rPr>
+          <w:rFonts w:ascii="Times New Roman" w:eastAsia="Cambria" w:hAnsi="Times New Roman" w:cs="Times New Roman"/>
+          <w:sz w:val="24"/>
+          <w:szCs w:val="24"/>
+        </w:rPr>
+        <w:t>cdf</w:t>
+      </w:r>
+      <w:proofErr w:type="spellEnd"/>
+      <w:r>
+        <w:rPr>
+          <w:rFonts w:ascii="Times New Roman" w:eastAsia="Cambria" w:hAnsi="Times New Roman" w:cs="Times New Roman"/>
+          <w:sz w:val="24"/>
+          <w:szCs w:val="24"/>
+        </w:rPr>
+        <w:t xml:space="preserve"> estimates for the censored lakes. I combined these </w:t>
+      </w:r>
+      <w:proofErr w:type="spellStart"/>
+      <w:r>
+        <w:rPr>
+          <w:rFonts w:ascii="Times New Roman" w:eastAsia="Cambria" w:hAnsi="Times New Roman" w:cs="Times New Roman"/>
+          <w:sz w:val="24"/>
+          <w:szCs w:val="24"/>
+        </w:rPr>
+        <w:t>cdf</w:t>
+      </w:r>
+      <w:proofErr w:type="spellEnd"/>
+      <w:r>
+        <w:rPr>
+          <w:rFonts w:ascii="Times New Roman" w:eastAsia="Cambria" w:hAnsi="Times New Roman" w:cs="Times New Roman"/>
+          <w:sz w:val="24"/>
+          <w:szCs w:val="24"/>
+        </w:rPr>
+        <w:t xml:space="preserve"> estimates with the </w:t>
+      </w:r>
+      <w:proofErr w:type="spellStart"/>
+      <w:r>
+        <w:rPr>
+          <w:rFonts w:ascii="Times New Roman" w:eastAsia="Cambria" w:hAnsi="Times New Roman" w:cs="Times New Roman"/>
+          <w:sz w:val="24"/>
+          <w:szCs w:val="24"/>
+        </w:rPr>
+        <w:t>edf</w:t>
+      </w:r>
+      <w:proofErr w:type="spellEnd"/>
+      <w:r>
+        <w:rPr>
+          <w:rFonts w:ascii="Times New Roman" w:eastAsia="Cambria" w:hAnsi="Times New Roman" w:cs="Times New Roman"/>
+          <w:sz w:val="24"/>
+          <w:szCs w:val="24"/>
+        </w:rPr>
+        <w:t xml:space="preserve"> values from the known lakes before calculating the sum of the inverted distribution (Figure </w:t>
       </w:r>
       <w:r>
         <w:rPr>
@@ -3373,9 +3659,27 @@
           <w:sz w:val="24"/>
           <w:szCs w:val="24"/>
         </w:rPr>
-        <w:t xml:space="preserve"> in a frequentist framework by calculating the slope of the edf in log-log space using linear regression in R </w:t>
-      </w:r>
-      <w:bookmarkStart w:id="16" w:name="ZOTERO_BREF_i48Et4YqRgSk"/>
+        <w:t xml:space="preserve"> in a frequentist framework by calculating the slope of the </w:t>
+      </w:r>
+      <w:proofErr w:type="spellStart"/>
+      <w:r>
+        <w:rPr>
+          <w:rFonts w:ascii="Times New Roman" w:eastAsia="Cambria" w:hAnsi="Times New Roman" w:cs="Times New Roman"/>
+          <w:sz w:val="24"/>
+          <w:szCs w:val="24"/>
+        </w:rPr>
+        <w:t>edf</w:t>
+      </w:r>
+      <w:proofErr w:type="spellEnd"/>
+      <w:r>
+        <w:rPr>
+          <w:rFonts w:ascii="Times New Roman" w:eastAsia="Cambria" w:hAnsi="Times New Roman" w:cs="Times New Roman"/>
+          <w:sz w:val="24"/>
+          <w:szCs w:val="24"/>
+        </w:rPr>
+        <w:t xml:space="preserve"> in log-log space using linear regression in R </w:t>
+      </w:r>
+      <w:bookmarkStart w:id="23" w:name="ZOTERO_BREF_i48Et4YqRgSk"/>
       <w:r>
         <w:rPr>
           <w:rFonts w:ascii="Times New Roman" w:hAnsi="Times New Roman" w:cs="Times New Roman"/>
@@ -3383,7 +3687,7 @@
         </w:rPr>
         <w:t>(Team and others, 2018)</w:t>
       </w:r>
-      <w:bookmarkEnd w:id="16"/>
+      <w:bookmarkEnd w:id="23"/>
       <w:r>
         <w:rPr>
           <w:rFonts w:ascii="Times New Roman" w:eastAsia="Cambria" w:hAnsi="Times New Roman" w:cs="Times New Roman"/>
@@ -3392,6 +3696,7 @@
         </w:rPr>
         <w:t xml:space="preserve">. I evaluated uncertainty in both </w:t>
       </w:r>
+      <w:proofErr w:type="gramStart"/>
       <w:r>
         <w:rPr>
           <w:rFonts w:ascii="Times New Roman" w:eastAsia="Cambria" w:hAnsi="Times New Roman" w:cs="Times New Roman"/>
@@ -3407,9 +3712,18 @@
           <w:sz w:val="24"/>
           <w:szCs w:val="24"/>
         </w:rPr>
-        <w:t xml:space="preserve"> and total lake area in a Bayesian framework using Stan </w:t>
-      </w:r>
-      <w:bookmarkStart w:id="17" w:name="ZOTERO_BREF_qMvhXRbFJ7EI"/>
+        <w:t xml:space="preserve"> and</w:t>
+      </w:r>
+      <w:proofErr w:type="gramEnd"/>
+      <w:r>
+        <w:rPr>
+          <w:rFonts w:ascii="Times New Roman" w:eastAsia="Cambria" w:hAnsi="Times New Roman" w:cs="Times New Roman"/>
+          <w:sz w:val="24"/>
+          <w:szCs w:val="24"/>
+        </w:rPr>
+        <w:t xml:space="preserve"> total lake area in a Bayesian framework using Stan </w:t>
+      </w:r>
+      <w:bookmarkStart w:id="24" w:name="ZOTERO_BREF_qMvhXRbFJ7EI"/>
       <w:r>
         <w:rPr>
           <w:rFonts w:ascii="Times New Roman" w:hAnsi="Times New Roman" w:cs="Times New Roman"/>
@@ -3417,14 +3731,32 @@
         </w:rPr>
         <w:t>(Stan Development Team, 2017)</w:t>
       </w:r>
-      <w:bookmarkEnd w:id="17"/>
-      <w:r>
-        <w:rPr>
-          <w:rFonts w:ascii="Times New Roman" w:eastAsia="Cambria" w:hAnsi="Times New Roman" w:cs="Times New Roman"/>
-          <w:sz w:val="24"/>
-          <w:szCs w:val="24"/>
-        </w:rPr>
-        <w:t xml:space="preserve">. Instead of computing on the edf (as in the frequentist case), I computed directly on the pdf with </w:t>
+      <w:bookmarkEnd w:id="24"/>
+      <w:r>
+        <w:rPr>
+          <w:rFonts w:ascii="Times New Roman" w:eastAsia="Cambria" w:hAnsi="Times New Roman" w:cs="Times New Roman"/>
+          <w:sz w:val="24"/>
+          <w:szCs w:val="24"/>
+        </w:rPr>
+        <w:t xml:space="preserve">. Instead of computing on the </w:t>
+      </w:r>
+      <w:proofErr w:type="spellStart"/>
+      <w:r>
+        <w:rPr>
+          <w:rFonts w:ascii="Times New Roman" w:eastAsia="Cambria" w:hAnsi="Times New Roman" w:cs="Times New Roman"/>
+          <w:sz w:val="24"/>
+          <w:szCs w:val="24"/>
+        </w:rPr>
+        <w:t>edf</w:t>
+      </w:r>
+      <w:proofErr w:type="spellEnd"/>
+      <w:r>
+        <w:rPr>
+          <w:rFonts w:ascii="Times New Roman" w:eastAsia="Cambria" w:hAnsi="Times New Roman" w:cs="Times New Roman"/>
+          <w:sz w:val="24"/>
+          <w:szCs w:val="24"/>
+        </w:rPr>
+        <w:t xml:space="preserve"> (as in the frequentist case), I computed directly on the pdf with </w:t>
       </w:r>
       <w:r>
         <w:rPr>
@@ -3442,6 +3774,74 @@
         </w:rPr>
         <w:t xml:space="preserve"> Stan model</w:t>
       </w:r>
+      <w:del w:id="25" w:author="Stachelek, Jemma" w:date="2022-12-19T14:24:00Z">
+        <w:r>
+          <w:rPr>
+            <w:rFonts w:ascii="Times New Roman" w:eastAsia="Cambria" w:hAnsi="Times New Roman" w:cs="Times New Roman"/>
+            <w:sz w:val="24"/>
+            <w:szCs w:val="24"/>
+          </w:rPr>
+          <w:delText>.</w:delText>
+        </w:r>
+      </w:del>
+      <w:ins w:id="26" w:author="Stachelek, Jemma" w:date="2022-12-19T14:24:00Z">
+        <w:r>
+          <w:rPr>
+            <w:rFonts w:ascii="Times New Roman" w:eastAsia="Cambria" w:hAnsi="Times New Roman" w:cs="Times New Roman"/>
+            <w:sz w:val="24"/>
+            <w:szCs w:val="24"/>
+          </w:rPr>
+          <w:t xml:space="preserve"> </w:t>
+        </w:r>
+        <w:r>
+          <w:rPr>
+            <w:rFonts w:ascii="Times New Roman" w:eastAsia="Cambria" w:hAnsi="Times New Roman" w:cs="Times New Roman"/>
+            <w:sz w:val="24"/>
+            <w:szCs w:val="24"/>
+          </w:rPr>
+          <w:t>(</w:t>
+        </w:r>
+        <w:r>
+          <w:rPr>
+            <w:rFonts w:ascii="Times New Roman" w:eastAsia="Cambria" w:hAnsi="Times New Roman" w:cs="Times New Roman"/>
+            <w:sz w:val="24"/>
+            <w:szCs w:val="24"/>
+          </w:rPr>
+          <w:t xml:space="preserve">see </w:t>
+        </w:r>
+        <w:r>
+          <w:rPr>
+            <w:rFonts w:ascii="Times New Roman" w:eastAsia="Cambria" w:hAnsi="Times New Roman" w:cs="Times New Roman"/>
+            <w:sz w:val="24"/>
+            <w:szCs w:val="24"/>
+          </w:rPr>
+          <w:t>Stachelek</w:t>
+        </w:r>
+        <w:r>
+          <w:rPr>
+            <w:rFonts w:ascii="Times New Roman" w:eastAsia="Cambria" w:hAnsi="Times New Roman" w:cs="Times New Roman"/>
+            <w:sz w:val="24"/>
+            <w:szCs w:val="24"/>
+          </w:rPr>
+          <w:t>,</w:t>
+        </w:r>
+        <w:r>
+          <w:rPr>
+            <w:rFonts w:ascii="Times New Roman" w:eastAsia="Cambria" w:hAnsi="Times New Roman" w:cs="Times New Roman"/>
+            <w:sz w:val="24"/>
+            <w:szCs w:val="24"/>
+          </w:rPr>
+          <w:t xml:space="preserve"> 2022)</w:t>
+        </w:r>
+        <w:r>
+          <w:rPr>
+            <w:rFonts w:ascii="Times New Roman" w:eastAsia="Cambria" w:hAnsi="Times New Roman" w:cs="Times New Roman"/>
+            <w:sz w:val="24"/>
+            <w:szCs w:val="24"/>
+          </w:rPr>
+          <w:t>.</w:t>
+        </w:r>
+      </w:ins>
       <w:r>
         <w:rPr>
           <w:rFonts w:ascii="Times New Roman" w:eastAsia="Cambria" w:hAnsi="Times New Roman" w:cs="Times New Roman"/>
@@ -3456,123 +3856,85 @@
           <w:sz w:val="24"/>
           <w:szCs w:val="24"/>
         </w:rPr>
+        <w:t>I used uninforma</w:t>
+      </w:r>
+      <w:r>
+        <w:rPr>
+          <w:rFonts w:ascii="Times New Roman" w:eastAsia="Cambria" w:hAnsi="Times New Roman" w:cs="Times New Roman"/>
+          <w:sz w:val="24"/>
+          <w:szCs w:val="24"/>
+        </w:rPr>
+        <w:t xml:space="preserve">tive gamma priors for both the </w:t>
+      </w:r>
+      <w:proofErr w:type="spellStart"/>
+      <w:r>
+        <w:rPr>
+          <w:rFonts w:ascii="Times New Roman" w:eastAsia="Cambria" w:hAnsi="Times New Roman" w:cs="Times New Roman"/>
+          <w:sz w:val="24"/>
+          <w:szCs w:val="24"/>
+        </w:rPr>
+        <w:t>x</w:t>
+      </w:r>
+      <w:r>
+        <w:rPr>
+          <w:rFonts w:ascii="Times New Roman" w:eastAsia="Cambria" w:hAnsi="Times New Roman" w:cs="Times New Roman"/>
+          <w:sz w:val="24"/>
+          <w:szCs w:val="24"/>
+          <w:vertAlign w:val="subscript"/>
+        </w:rPr>
+        <w:t>min</w:t>
+      </w:r>
+      <w:proofErr w:type="spellEnd"/>
+      <w:r>
+        <w:rPr>
+          <w:rFonts w:ascii="Times New Roman" w:eastAsia="Cambria" w:hAnsi="Times New Roman" w:cs="Times New Roman"/>
+          <w:sz w:val="24"/>
+          <w:szCs w:val="24"/>
+        </w:rPr>
+        <w:t xml:space="preserve"> and </w:t>
+      </w:r>
+      <w:r>
+        <w:rPr>
+          <w:rFonts w:ascii="Times New Roman" w:eastAsia="Cambria" w:hAnsi="Times New Roman" w:cs="Times New Roman"/>
+          <w:i/>
+          <w:sz w:val="24"/>
+          <w:szCs w:val="24"/>
+        </w:rPr>
+        <w:t>a</w:t>
+      </w:r>
+      <w:r>
+        <w:rPr>
+          <w:rFonts w:ascii="Times New Roman" w:eastAsia="Cambria" w:hAnsi="Times New Roman" w:cs="Times New Roman"/>
+          <w:sz w:val="24"/>
+          <w:szCs w:val="24"/>
+        </w:rPr>
+        <w:t xml:space="preserve"> parameters following </w:t>
+      </w:r>
+      <w:bookmarkStart w:id="27" w:name="ZOTERO_BREF_YLnUSi42C7a4"/>
+      <w:r>
+        <w:rPr>
+          <w:rFonts w:ascii="Times New Roman" w:hAnsi="Times New Roman" w:cs="Times New Roman"/>
+          <w:sz w:val="24"/>
+        </w:rPr>
         <w:t>(</w:t>
       </w:r>
-      <w:r>
-        <w:rPr>
-          <w:rFonts w:ascii="Times New Roman" w:eastAsia="Cambria" w:hAnsi="Times New Roman" w:cs="Times New Roman"/>
-          <w:sz w:val="24"/>
-          <w:szCs w:val="24"/>
-        </w:rPr>
-        <w:t xml:space="preserve">see </w:t>
-      </w:r>
-      <w:r>
-        <w:rPr>
-          <w:rFonts w:ascii="Times New Roman" w:eastAsia="Cambria" w:hAnsi="Times New Roman" w:cs="Times New Roman"/>
-          <w:sz w:val="24"/>
-          <w:szCs w:val="24"/>
-        </w:rPr>
-        <w:t>Stachelek</w:t>
-      </w:r>
-      <w:r>
-        <w:rPr>
-          <w:rFonts w:ascii="Times New Roman" w:eastAsia="Cambria" w:hAnsi="Times New Roman" w:cs="Times New Roman"/>
-          <w:sz w:val="24"/>
-          <w:szCs w:val="24"/>
-        </w:rPr>
-        <w:t>,</w:t>
-      </w:r>
-      <w:r>
-        <w:rPr>
-          <w:rFonts w:ascii="Times New Roman" w:eastAsia="Cambria" w:hAnsi="Times New Roman" w:cs="Times New Roman"/>
-          <w:sz w:val="24"/>
-          <w:szCs w:val="24"/>
-        </w:rPr>
-        <w:t xml:space="preserve"> 2022)</w:t>
-      </w:r>
-      <w:r>
-        <w:rPr>
-          <w:rFonts w:ascii="Times New Roman" w:eastAsia="Cambria" w:hAnsi="Times New Roman" w:cs="Times New Roman"/>
-          <w:sz w:val="24"/>
-          <w:szCs w:val="24"/>
-        </w:rPr>
-        <w:t>.</w:t>
-      </w:r>
-      <w:r>
-        <w:rPr>
-          <w:rFonts w:ascii="Times New Roman" w:eastAsia="Cambria" w:hAnsi="Times New Roman" w:cs="Times New Roman"/>
-          <w:sz w:val="24"/>
-          <w:szCs w:val="24"/>
-        </w:rPr>
-        <w:t xml:space="preserve"> </w:t>
-      </w:r>
-      <w:r>
-        <w:rPr>
-          <w:rFonts w:ascii="Times New Roman" w:eastAsia="Cambria" w:hAnsi="Times New Roman" w:cs="Times New Roman"/>
-          <w:sz w:val="24"/>
-          <w:szCs w:val="24"/>
-        </w:rPr>
-        <w:t>I used uninforma</w:t>
-      </w:r>
-      <w:r>
-        <w:rPr>
-          <w:rFonts w:ascii="Times New Roman" w:eastAsia="Cambria" w:hAnsi="Times New Roman" w:cs="Times New Roman"/>
-          <w:sz w:val="24"/>
-          <w:szCs w:val="24"/>
-        </w:rPr>
-        <w:t xml:space="preserve">tive gamma priors for both the </w:t>
-      </w:r>
-      <w:r>
-        <w:rPr>
-          <w:rFonts w:ascii="Times New Roman" w:eastAsia="Cambria" w:hAnsi="Times New Roman" w:cs="Times New Roman"/>
-          <w:sz w:val="24"/>
-          <w:szCs w:val="24"/>
-        </w:rPr>
-        <w:t>x</w:t>
-      </w:r>
-      <w:r>
-        <w:rPr>
-          <w:rFonts w:ascii="Times New Roman" w:eastAsia="Cambria" w:hAnsi="Times New Roman" w:cs="Times New Roman"/>
-          <w:sz w:val="24"/>
-          <w:szCs w:val="24"/>
-          <w:vertAlign w:val="subscript"/>
-        </w:rPr>
-        <w:t>min</w:t>
-      </w:r>
-      <w:r>
-        <w:rPr>
-          <w:rFonts w:ascii="Times New Roman" w:eastAsia="Cambria" w:hAnsi="Times New Roman" w:cs="Times New Roman"/>
-          <w:sz w:val="24"/>
-          <w:szCs w:val="24"/>
-        </w:rPr>
-        <w:t xml:space="preserve"> and </w:t>
-      </w:r>
-      <w:r>
-        <w:rPr>
-          <w:rFonts w:ascii="Times New Roman" w:eastAsia="Cambria" w:hAnsi="Times New Roman" w:cs="Times New Roman"/>
-          <w:i/>
-          <w:sz w:val="24"/>
-          <w:szCs w:val="24"/>
-        </w:rPr>
-        <w:t>a</w:t>
-      </w:r>
-      <w:r>
-        <w:rPr>
-          <w:rFonts w:ascii="Times New Roman" w:eastAsia="Cambria" w:hAnsi="Times New Roman" w:cs="Times New Roman"/>
-          <w:sz w:val="24"/>
-          <w:szCs w:val="24"/>
-        </w:rPr>
-        <w:t xml:space="preserve"> parameters following </w:t>
-      </w:r>
-      <w:bookmarkStart w:id="18" w:name="ZOTERO_BREF_YLnUSi42C7a4"/>
-      <w:r>
-        <w:rPr>
-          <w:rFonts w:ascii="Times New Roman" w:hAnsi="Times New Roman" w:cs="Times New Roman"/>
-          <w:sz w:val="24"/>
-        </w:rPr>
-        <w:t>(Scollnik, 2007)</w:t>
-      </w:r>
-      <w:bookmarkEnd w:id="18"/>
+      <w:proofErr w:type="spellStart"/>
+      <w:r>
+        <w:rPr>
+          <w:rFonts w:ascii="Times New Roman" w:hAnsi="Times New Roman" w:cs="Times New Roman"/>
+          <w:sz w:val="24"/>
+        </w:rPr>
+        <w:t>Scollnik</w:t>
+      </w:r>
+      <w:proofErr w:type="spellEnd"/>
+      <w:r>
+        <w:rPr>
+          <w:rFonts w:ascii="Times New Roman" w:hAnsi="Times New Roman" w:cs="Times New Roman"/>
+          <w:sz w:val="24"/>
+        </w:rPr>
+        <w:t>, 2007)</w:t>
+      </w:r>
+      <w:bookmarkEnd w:id="27"/>
       <w:r>
         <w:rPr>
           <w:rFonts w:ascii="Times New Roman" w:eastAsia="Cambria" w:hAnsi="Times New Roman" w:cs="Times New Roman"/>
@@ -3810,14 +4172,16 @@
         </w:rPr>
         <w:t xml:space="preserve">the </w:t>
       </w:r>
-      <w:r>
-        <w:rPr>
-          <w:rFonts w:ascii="Times New Roman" w:eastAsia="Cambria" w:hAnsi="Times New Roman" w:cs="Times New Roman"/>
-          <w:sz w:val="24"/>
-          <w:szCs w:val="24"/>
-        </w:rPr>
-        <w:t xml:space="preserve">US </w:t>
-      </w:r>
+      <w:ins w:id="28" w:author="Stachelek, Jemma" w:date="2022-12-19T14:24:00Z">
+        <w:r>
+          <w:rPr>
+            <w:rFonts w:ascii="Times New Roman" w:eastAsia="Cambria" w:hAnsi="Times New Roman" w:cs="Times New Roman"/>
+            <w:sz w:val="24"/>
+            <w:szCs w:val="24"/>
+          </w:rPr>
+          <w:t xml:space="preserve">US </w:t>
+        </w:r>
+      </w:ins>
       <w:r>
         <w:rPr>
           <w:rFonts w:ascii="Times New Roman" w:eastAsia="Cambria" w:hAnsi="Times New Roman" w:cs="Times New Roman"/>
@@ -3880,6 +4244,7 @@
         <w:spacing w:line="480" w:lineRule="auto"/>
         <w:ind w:firstLine="720"/>
         <w:rPr>
+          <w:ins w:id="29" w:author="Stachelek, Jemma" w:date="2022-12-19T14:24:00Z"/>
           <w:rFonts w:ascii="Times New Roman" w:eastAsia="Cambria" w:hAnsi="Times New Roman" w:cs="Times New Roman"/>
           <w:sz w:val="24"/>
           <w:szCs w:val="24"/>
@@ -4084,8 +4449,18 @@
           <w:sz w:val="24"/>
           <w:szCs w:val="24"/>
         </w:rPr>
-        <w:t>on the edf</w:t>
-      </w:r>
+        <w:t xml:space="preserve">on the </w:t>
+      </w:r>
+      <w:proofErr w:type="spellStart"/>
+      <w:r>
+        <w:rPr>
+          <w:rFonts w:ascii="Times New Roman" w:eastAsia="Cambria" w:hAnsi="Times New Roman" w:cs="Times New Roman"/>
+          <w:sz w:val="24"/>
+          <w:szCs w:val="24"/>
+        </w:rPr>
+        <w:t>edf</w:t>
+      </w:r>
+      <w:proofErr w:type="spellEnd"/>
       <w:r>
         <w:rPr>
           <w:rFonts w:ascii="Times New Roman" w:eastAsia="Cambria" w:hAnsi="Times New Roman" w:cs="Times New Roman"/>
@@ -4180,47 +4555,115 @@
           <w:sz w:val="24"/>
           <w:szCs w:val="24"/>
         </w:rPr>
-        <w:t xml:space="preserve"> uncertain</w:t>
-      </w:r>
-      <w:r>
-        <w:rPr>
-          <w:rFonts w:ascii="Times New Roman" w:eastAsia="Cambria" w:hAnsi="Times New Roman" w:cs="Times New Roman"/>
-          <w:sz w:val="24"/>
-          <w:szCs w:val="24"/>
-        </w:rPr>
-        <w:t>t</w:t>
-      </w:r>
-      <w:r>
-        <w:rPr>
-          <w:rFonts w:ascii="Times New Roman" w:eastAsia="Cambria" w:hAnsi="Times New Roman" w:cs="Times New Roman"/>
-          <w:sz w:val="24"/>
-          <w:szCs w:val="24"/>
-        </w:rPr>
-        <w:t xml:space="preserve">y </w:t>
-      </w:r>
-      <w:r>
-        <w:rPr>
-          <w:rFonts w:ascii="Times New Roman" w:eastAsia="Cambria" w:hAnsi="Times New Roman" w:cs="Times New Roman"/>
-          <w:sz w:val="24"/>
-          <w:szCs w:val="24"/>
-        </w:rPr>
-        <w:t>bo</w:t>
-      </w:r>
-      <w:r>
-        <w:rPr>
-          <w:rFonts w:ascii="Times New Roman" w:eastAsia="Cambria" w:hAnsi="Times New Roman" w:cs="Times New Roman"/>
-          <w:sz w:val="24"/>
-          <w:szCs w:val="24"/>
-        </w:rPr>
-        <w:t>u</w:t>
-      </w:r>
-      <w:r>
-        <w:rPr>
-          <w:rFonts w:ascii="Times New Roman" w:eastAsia="Cambria" w:hAnsi="Times New Roman" w:cs="Times New Roman"/>
-          <w:sz w:val="24"/>
-          <w:szCs w:val="24"/>
-        </w:rPr>
-        <w:t xml:space="preserve">nds were </w:t>
+        <w:t xml:space="preserve"> </w:t>
+      </w:r>
+      <w:del w:id="30" w:author="Stachelek, Jemma" w:date="2022-12-19T14:24:00Z">
+        <w:r>
+          <w:rPr>
+            <w:rFonts w:ascii="Times New Roman" w:eastAsia="Cambria" w:hAnsi="Times New Roman" w:cs="Times New Roman"/>
+            <w:sz w:val="24"/>
+            <w:szCs w:val="24"/>
+          </w:rPr>
+          <w:delText>uncertain</w:delText>
+        </w:r>
+        <w:r>
+          <w:rPr>
+            <w:rFonts w:ascii="Times New Roman" w:eastAsia="Cambria" w:hAnsi="Times New Roman" w:cs="Times New Roman"/>
+            <w:sz w:val="24"/>
+            <w:szCs w:val="24"/>
+          </w:rPr>
+          <w:delText>“</w:delText>
+        </w:r>
+        <w:r>
+          <w:rPr>
+            <w:rFonts w:ascii="Times New Roman" w:eastAsia="Cambria" w:hAnsi="Times New Roman" w:cs="Times New Roman"/>
+            <w:sz w:val="24"/>
+            <w:szCs w:val="24"/>
+          </w:rPr>
+          <w:delText xml:space="preserve">y </w:delText>
+        </w:r>
+        <w:r>
+          <w:rPr>
+            <w:rFonts w:ascii="Times New Roman" w:eastAsia="Cambria" w:hAnsi="Times New Roman" w:cs="Times New Roman"/>
+            <w:sz w:val="24"/>
+            <w:szCs w:val="24"/>
+          </w:rPr>
+          <w:delText>bo</w:delText>
+        </w:r>
+        <w:r>
+          <w:rPr>
+            <w:rFonts w:ascii="Times New Roman" w:eastAsia="Cambria" w:hAnsi="Times New Roman" w:cs="Times New Roman"/>
+            <w:sz w:val="24"/>
+            <w:szCs w:val="24"/>
+          </w:rPr>
+          <w:delText>”</w:delText>
+        </w:r>
+        <w:r>
+          <w:rPr>
+            <w:rFonts w:ascii="Times New Roman" w:eastAsia="Cambria" w:hAnsi="Times New Roman" w:cs="Times New Roman"/>
+            <w:sz w:val="24"/>
+            <w:szCs w:val="24"/>
+          </w:rPr>
+          <w:delText>nds</w:delText>
+        </w:r>
+      </w:del>
+      <w:ins w:id="31" w:author="Stachelek, Jemma" w:date="2022-12-19T14:24:00Z">
+        <w:r>
+          <w:rPr>
+            <w:rFonts w:ascii="Times New Roman" w:eastAsia="Cambria" w:hAnsi="Times New Roman" w:cs="Times New Roman"/>
+            <w:sz w:val="24"/>
+            <w:szCs w:val="24"/>
+          </w:rPr>
+          <w:t>uncertain</w:t>
+        </w:r>
+        <w:r>
+          <w:rPr>
+            <w:rFonts w:ascii="Times New Roman" w:eastAsia="Cambria" w:hAnsi="Times New Roman" w:cs="Times New Roman"/>
+            <w:sz w:val="24"/>
+            <w:szCs w:val="24"/>
+          </w:rPr>
+          <w:t>t</w:t>
+        </w:r>
+        <w:r>
+          <w:rPr>
+            <w:rFonts w:ascii="Times New Roman" w:eastAsia="Cambria" w:hAnsi="Times New Roman" w:cs="Times New Roman"/>
+            <w:sz w:val="24"/>
+            <w:szCs w:val="24"/>
+          </w:rPr>
+          <w:t xml:space="preserve">y </w:t>
+        </w:r>
+        <w:r>
+          <w:rPr>
+            <w:rFonts w:ascii="Times New Roman" w:eastAsia="Cambria" w:hAnsi="Times New Roman" w:cs="Times New Roman"/>
+            <w:sz w:val="24"/>
+            <w:szCs w:val="24"/>
+          </w:rPr>
+          <w:t>bo</w:t>
+        </w:r>
+        <w:r>
+          <w:rPr>
+            <w:rFonts w:ascii="Times New Roman" w:eastAsia="Cambria" w:hAnsi="Times New Roman" w:cs="Times New Roman"/>
+            <w:sz w:val="24"/>
+            <w:szCs w:val="24"/>
+          </w:rPr>
+          <w:t>u</w:t>
+        </w:r>
+        <w:r>
+          <w:rPr>
+            <w:rFonts w:ascii="Times New Roman" w:eastAsia="Cambria" w:hAnsi="Times New Roman" w:cs="Times New Roman"/>
+            <w:sz w:val="24"/>
+            <w:szCs w:val="24"/>
+          </w:rPr>
+          <w:t>nds</w:t>
+        </w:r>
+      </w:ins>
+      <w:r>
+        <w:rPr>
+          <w:rFonts w:ascii="Times New Roman" w:eastAsia="Cambria" w:hAnsi="Times New Roman" w:cs="Times New Roman"/>
+          <w:sz w:val="24"/>
+          <w:szCs w:val="24"/>
+        </w:rPr>
+        <w:t xml:space="preserve"> were </w:t>
       </w:r>
       <w:r>
         <w:rPr>
@@ -4393,16 +4836,36 @@
           <w:sz w:val="24"/>
           <w:szCs w:val="24"/>
         </w:rPr>
-        <w:t>) and total area using a Bayesian approach (Fig</w:t>
-      </w:r>
-      <w:r>
-        <w:rPr>
-          <w:rFonts w:ascii="Times New Roman" w:eastAsia="Cambria" w:hAnsi="Times New Roman" w:cs="Times New Roman"/>
-          <w:sz w:val="24"/>
-          <w:szCs w:val="24"/>
-        </w:rPr>
-        <w:t>ure</w:t>
-      </w:r>
+        <w:t>) and total area using a Bayesian approach (</w:t>
+      </w:r>
+      <w:del w:id="32" w:author="Stachelek, Jemma" w:date="2022-12-19T14:24:00Z">
+        <w:r>
+          <w:rPr>
+            <w:rFonts w:ascii="Times New Roman" w:eastAsia="Cambria" w:hAnsi="Times New Roman" w:cs="Times New Roman"/>
+            <w:sz w:val="24"/>
+            <w:szCs w:val="24"/>
+          </w:rPr>
+          <w:delText>Fig</w:delText>
+        </w:r>
+      </w:del>
+      <w:ins w:id="33" w:author="Stachelek, Jemma" w:date="2022-12-19T14:24:00Z">
+        <w:r>
+          <w:rPr>
+            <w:rFonts w:ascii="Times New Roman" w:eastAsia="Cambria" w:hAnsi="Times New Roman" w:cs="Times New Roman"/>
+            <w:sz w:val="24"/>
+            <w:szCs w:val="24"/>
+          </w:rPr>
+          <w:t>Fig</w:t>
+        </w:r>
+        <w:r>
+          <w:rPr>
+            <w:rFonts w:ascii="Times New Roman" w:eastAsia="Cambria" w:hAnsi="Times New Roman" w:cs="Times New Roman"/>
+            <w:sz w:val="24"/>
+            <w:szCs w:val="24"/>
+          </w:rPr>
+          <w:t>ure</w:t>
+        </w:r>
+      </w:ins>
       <w:r>
         <w:rPr>
           <w:rFonts w:ascii="Times New Roman" w:eastAsia="Cambria" w:hAnsi="Times New Roman" w:cs="Times New Roman"/>
@@ -4490,16 +4953,36 @@
           <w:sz w:val="24"/>
           <w:szCs w:val="24"/>
         </w:rPr>
-        <w:t xml:space="preserve"> the true value (Fig</w:t>
-      </w:r>
-      <w:r>
-        <w:rPr>
-          <w:rFonts w:ascii="Times New Roman" w:eastAsia="Cambria" w:hAnsi="Times New Roman" w:cs="Times New Roman"/>
-          <w:sz w:val="24"/>
-          <w:szCs w:val="24"/>
-        </w:rPr>
-        <w:t>ure</w:t>
-      </w:r>
+        <w:t xml:space="preserve"> the true value (</w:t>
+      </w:r>
+      <w:del w:id="34" w:author="Stachelek, Jemma" w:date="2022-12-19T14:24:00Z">
+        <w:r>
+          <w:rPr>
+            <w:rFonts w:ascii="Times New Roman" w:eastAsia="Cambria" w:hAnsi="Times New Roman" w:cs="Times New Roman"/>
+            <w:sz w:val="24"/>
+            <w:szCs w:val="24"/>
+          </w:rPr>
+          <w:delText>Fig</w:delText>
+        </w:r>
+      </w:del>
+      <w:ins w:id="35" w:author="Stachelek, Jemma" w:date="2022-12-19T14:24:00Z">
+        <w:r>
+          <w:rPr>
+            <w:rFonts w:ascii="Times New Roman" w:eastAsia="Cambria" w:hAnsi="Times New Roman" w:cs="Times New Roman"/>
+            <w:sz w:val="24"/>
+            <w:szCs w:val="24"/>
+          </w:rPr>
+          <w:t>Fig</w:t>
+        </w:r>
+        <w:r>
+          <w:rPr>
+            <w:rFonts w:ascii="Times New Roman" w:eastAsia="Cambria" w:hAnsi="Times New Roman" w:cs="Times New Roman"/>
+            <w:sz w:val="24"/>
+            <w:szCs w:val="24"/>
+          </w:rPr>
+          <w:t>ure</w:t>
+        </w:r>
+      </w:ins>
       <w:r>
         <w:rPr>
           <w:rFonts w:ascii="Times New Roman" w:eastAsia="Cambria" w:hAnsi="Times New Roman" w:cs="Times New Roman"/>
@@ -4742,29 +5225,75 @@
         </w:rPr>
         <w:t xml:space="preserve">. </w:t>
       </w:r>
-      <w:r>
-        <w:rPr>
-          <w:rFonts w:ascii="Times New Roman" w:eastAsia="Cambria" w:hAnsi="Times New Roman" w:cs="Times New Roman"/>
-          <w:sz w:val="24"/>
-          <w:szCs w:val="24"/>
-        </w:rPr>
-        <w:t xml:space="preserve">However, the results of the Bayesian approach by </w:t>
-      </w:r>
-      <w:r>
-        <w:rPr>
-          <w:rFonts w:ascii="Times New Roman" w:eastAsia="Cambria" w:hAnsi="Times New Roman" w:cs="Times New Roman"/>
-          <w:sz w:val="24"/>
-          <w:szCs w:val="24"/>
-        </w:rPr>
-        <w:t>contrast</w:t>
-      </w:r>
-      <w:r>
-        <w:rPr>
-          <w:rFonts w:ascii="Times New Roman" w:eastAsia="Cambria" w:hAnsi="Times New Roman" w:cs="Times New Roman"/>
-          <w:sz w:val="24"/>
-          <w:szCs w:val="24"/>
-        </w:rPr>
-        <w:t xml:space="preserve">, indicate substantial uncertainty in both total lake area and the underlying Pareto shape parameter </w:t>
+      <w:del w:id="36" w:author="Stachelek, Jemma" w:date="2022-12-19T14:24:00Z">
+        <w:r>
+          <w:rPr>
+            <w:rFonts w:ascii="Times New Roman" w:eastAsia="Cambria" w:hAnsi="Times New Roman" w:cs="Times New Roman"/>
+            <w:sz w:val="24"/>
+            <w:szCs w:val="24"/>
+          </w:rPr>
+          <w:delText>In contrast</w:delText>
+        </w:r>
+        <w:r>
+          <w:rPr>
+            <w:rFonts w:ascii="Times New Roman" w:eastAsia="Cambria" w:hAnsi="Times New Roman" w:cs="Times New Roman"/>
+            <w:sz w:val="24"/>
+            <w:szCs w:val="24"/>
+          </w:rPr>
+          <w:delText>, I have shown that models fit using a</w:delText>
+        </w:r>
+      </w:del>
+      <w:ins w:id="37" w:author="Stachelek, Jemma" w:date="2022-12-19T14:24:00Z">
+        <w:r>
+          <w:rPr>
+            <w:rFonts w:ascii="Times New Roman" w:eastAsia="Cambria" w:hAnsi="Times New Roman" w:cs="Times New Roman"/>
+            <w:sz w:val="24"/>
+            <w:szCs w:val="24"/>
+          </w:rPr>
+          <w:t>However, the results of the</w:t>
+        </w:r>
+      </w:ins>
+      <w:r>
+        <w:rPr>
+          <w:rFonts w:ascii="Times New Roman" w:eastAsia="Cambria" w:hAnsi="Times New Roman" w:cs="Times New Roman"/>
+          <w:sz w:val="24"/>
+          <w:szCs w:val="24"/>
+        </w:rPr>
+        <w:t xml:space="preserve"> Bayesian approach</w:t>
+      </w:r>
+      <w:ins w:id="38" w:author="Stachelek, Jemma" w:date="2022-12-19T14:24:00Z">
+        <w:r>
+          <w:rPr>
+            <w:rFonts w:ascii="Times New Roman" w:eastAsia="Cambria" w:hAnsi="Times New Roman" w:cs="Times New Roman"/>
+            <w:sz w:val="24"/>
+            <w:szCs w:val="24"/>
+          </w:rPr>
+          <w:t xml:space="preserve"> by </w:t>
+        </w:r>
+        <w:r>
+          <w:rPr>
+            <w:rFonts w:ascii="Times New Roman" w:eastAsia="Cambria" w:hAnsi="Times New Roman" w:cs="Times New Roman"/>
+            <w:sz w:val="24"/>
+            <w:szCs w:val="24"/>
+          </w:rPr>
+          <w:t>contrast</w:t>
+        </w:r>
+        <w:r>
+          <w:rPr>
+            <w:rFonts w:ascii="Times New Roman" w:eastAsia="Cambria" w:hAnsi="Times New Roman" w:cs="Times New Roman"/>
+            <w:sz w:val="24"/>
+            <w:szCs w:val="24"/>
+          </w:rPr>
+          <w:t>,</w:t>
+        </w:r>
+      </w:ins>
+      <w:r>
+        <w:rPr>
+          <w:rFonts w:ascii="Times New Roman" w:eastAsia="Cambria" w:hAnsi="Times New Roman" w:cs="Times New Roman"/>
+          <w:sz w:val="24"/>
+          <w:szCs w:val="24"/>
+        </w:rPr>
+        <w:t xml:space="preserve"> indicate substantial uncertainty in both total lake area and the underlying Pareto shape parameter </w:t>
       </w:r>
       <w:r>
         <w:rPr>
@@ -4831,73 +5360,75 @@
         </w:rPr>
         <w:t>).</w:t>
       </w:r>
-      <w:r>
-        <w:rPr>
-          <w:rFonts w:ascii="Times New Roman" w:eastAsia="Cambria" w:hAnsi="Times New Roman" w:cs="Times New Roman"/>
-          <w:sz w:val="24"/>
-          <w:szCs w:val="24"/>
-        </w:rPr>
-        <w:t xml:space="preserve"> </w:t>
-      </w:r>
-      <w:r>
-        <w:rPr>
-          <w:rFonts w:ascii="Times New Roman" w:eastAsia="Cambria" w:hAnsi="Times New Roman" w:cs="Times New Roman"/>
-          <w:sz w:val="24"/>
-          <w:szCs w:val="24"/>
-        </w:rPr>
-        <w:t xml:space="preserve">The combination of accurate lake area accounting and realistic uncertainty estimates offered by this approach may provide a more principled way to assess the </w:t>
-      </w:r>
-      <w:r>
-        <w:rPr>
-          <w:rFonts w:ascii="Times New Roman" w:eastAsia="Cambria" w:hAnsi="Times New Roman" w:cs="Times New Roman"/>
-          <w:sz w:val="24"/>
-          <w:szCs w:val="24"/>
-        </w:rPr>
-        <w:lastRenderedPageBreak/>
-        <w:t>relative influence of different lake area classes on global lake fluxes (CO</w:t>
-      </w:r>
-      <w:r>
-        <w:rPr>
-          <w:rFonts w:ascii="Times New Roman" w:eastAsia="Cambria" w:hAnsi="Times New Roman" w:cs="Times New Roman"/>
-          <w:sz w:val="24"/>
-          <w:szCs w:val="24"/>
-          <w:vertAlign w:val="superscript"/>
-        </w:rPr>
-        <w:t>2</w:t>
-      </w:r>
-      <w:r>
-        <w:rPr>
-          <w:rFonts w:ascii="Times New Roman" w:eastAsia="Cambria" w:hAnsi="Times New Roman" w:cs="Times New Roman"/>
-          <w:sz w:val="24"/>
-          <w:szCs w:val="24"/>
-        </w:rPr>
-        <w:t>, CH</w:t>
-      </w:r>
-      <w:r>
-        <w:rPr>
-          <w:rFonts w:ascii="Times New Roman" w:eastAsia="Cambria" w:hAnsi="Times New Roman" w:cs="Times New Roman"/>
-          <w:sz w:val="24"/>
-          <w:szCs w:val="24"/>
-          <w:vertAlign w:val="superscript"/>
-        </w:rPr>
-        <w:t>4</w:t>
-      </w:r>
-      <w:r>
-        <w:rPr>
-          <w:rFonts w:ascii="Times New Roman" w:eastAsia="Cambria" w:hAnsi="Times New Roman" w:cs="Times New Roman"/>
-          <w:sz w:val="24"/>
-          <w:szCs w:val="24"/>
-        </w:rPr>
-        <w:t xml:space="preserve">, etc.) </w:t>
-      </w:r>
-      <w:r>
-        <w:rPr>
-          <w:rFonts w:ascii="Times New Roman" w:eastAsia="Cambria" w:hAnsi="Times New Roman" w:cs="Times New Roman"/>
-          <w:sz w:val="24"/>
-          <w:szCs w:val="24"/>
-        </w:rPr>
-        <w:t xml:space="preserve"> beyond ad-hoc study intercomparisons or even meta-analysis on collections of prior studies.</w:t>
-      </w:r>
+      <w:ins w:id="39" w:author="Stachelek, Jemma" w:date="2022-12-19T14:24:00Z">
+        <w:r>
+          <w:rPr>
+            <w:rFonts w:ascii="Times New Roman" w:eastAsia="Cambria" w:hAnsi="Times New Roman" w:cs="Times New Roman"/>
+            <w:sz w:val="24"/>
+            <w:szCs w:val="24"/>
+          </w:rPr>
+          <w:t xml:space="preserve"> </w:t>
+        </w:r>
+        <w:r>
+          <w:rPr>
+            <w:rFonts w:ascii="Times New Roman" w:eastAsia="Cambria" w:hAnsi="Times New Roman" w:cs="Times New Roman"/>
+            <w:sz w:val="24"/>
+            <w:szCs w:val="24"/>
+          </w:rPr>
+          <w:t xml:space="preserve">The combination of accurate lake area accounting and realistic uncertainty estimates offered by this approach may provide a more principled way to assess the relative influence of different lake area classes on </w:t>
+        </w:r>
+        <w:r>
+          <w:rPr>
+            <w:rFonts w:ascii="Times New Roman" w:eastAsia="Cambria" w:hAnsi="Times New Roman" w:cs="Times New Roman"/>
+            <w:sz w:val="24"/>
+            <w:szCs w:val="24"/>
+          </w:rPr>
+          <w:lastRenderedPageBreak/>
+          <w:t>global lake fluxes (CO</w:t>
+        </w:r>
+        <w:r>
+          <w:rPr>
+            <w:rFonts w:ascii="Times New Roman" w:eastAsia="Cambria" w:hAnsi="Times New Roman" w:cs="Times New Roman"/>
+            <w:sz w:val="24"/>
+            <w:szCs w:val="24"/>
+            <w:vertAlign w:val="superscript"/>
+          </w:rPr>
+          <w:t>2</w:t>
+        </w:r>
+        <w:r>
+          <w:rPr>
+            <w:rFonts w:ascii="Times New Roman" w:eastAsia="Cambria" w:hAnsi="Times New Roman" w:cs="Times New Roman"/>
+            <w:sz w:val="24"/>
+            <w:szCs w:val="24"/>
+          </w:rPr>
+          <w:t>, CH</w:t>
+        </w:r>
+        <w:r>
+          <w:rPr>
+            <w:rFonts w:ascii="Times New Roman" w:eastAsia="Cambria" w:hAnsi="Times New Roman" w:cs="Times New Roman"/>
+            <w:sz w:val="24"/>
+            <w:szCs w:val="24"/>
+            <w:vertAlign w:val="superscript"/>
+          </w:rPr>
+          <w:t>4</w:t>
+        </w:r>
+        <w:r>
+          <w:rPr>
+            <w:rFonts w:ascii="Times New Roman" w:eastAsia="Cambria" w:hAnsi="Times New Roman" w:cs="Times New Roman"/>
+            <w:sz w:val="24"/>
+            <w:szCs w:val="24"/>
+          </w:rPr>
+          <w:t xml:space="preserve">, etc.) </w:t>
+        </w:r>
+        <w:r>
+          <w:rPr>
+            <w:rFonts w:ascii="Times New Roman" w:eastAsia="Cambria" w:hAnsi="Times New Roman" w:cs="Times New Roman"/>
+            <w:sz w:val="24"/>
+            <w:szCs w:val="24"/>
+          </w:rPr>
+          <w:t xml:space="preserve"> beyond ad-hoc study intercomparisons or even meta-analysis on collections of prior studies.</w:t>
+        </w:r>
+      </w:ins>
     </w:p>
     <w:p>
       <w:pPr>
@@ -4923,15 +5454,33 @@
           <w:sz w:val="24"/>
           <w:szCs w:val="24"/>
         </w:rPr>
-        <w:t xml:space="preserve">he Bayesian </w:t>
-      </w:r>
-      <w:r>
-        <w:rPr>
-          <w:rFonts w:ascii="Times New Roman" w:eastAsia="Cambria" w:hAnsi="Times New Roman" w:cs="Times New Roman"/>
-          <w:sz w:val="24"/>
-          <w:szCs w:val="24"/>
-        </w:rPr>
-        <w:t xml:space="preserve">model </w:t>
+        <w:t>he Bayesian</w:t>
+      </w:r>
+      <w:ins w:id="40" w:author="Stachelek, Jemma" w:date="2022-12-19T14:24:00Z">
+        <w:r>
+          <w:rPr>
+            <w:rFonts w:ascii="Times New Roman" w:eastAsia="Cambria" w:hAnsi="Times New Roman" w:cs="Times New Roman"/>
+            <w:sz w:val="24"/>
+            <w:szCs w:val="24"/>
+          </w:rPr>
+          <w:t xml:space="preserve"> </w:t>
+        </w:r>
+        <w:r>
+          <w:rPr>
+            <w:rFonts w:ascii="Times New Roman" w:eastAsia="Cambria" w:hAnsi="Times New Roman" w:cs="Times New Roman"/>
+            <w:sz w:val="24"/>
+            <w:szCs w:val="24"/>
+          </w:rPr>
+          <w:t>model</w:t>
+        </w:r>
+      </w:ins>
+      <w:r>
+        <w:rPr>
+          <w:rFonts w:ascii="Times New Roman" w:eastAsia="Cambria" w:hAnsi="Times New Roman" w:cs="Times New Roman"/>
+          <w:sz w:val="24"/>
+          <w:szCs w:val="24"/>
+        </w:rPr>
+        <w:t xml:space="preserve"> </w:t>
       </w:r>
       <w:r>
         <w:rPr>
@@ -5029,6 +5578,16 @@
         </w:rPr>
         <w:t>because</w:t>
       </w:r>
+      <w:del w:id="41" w:author="Stachelek, Jemma" w:date="2022-12-19T14:24:00Z">
+        <w:r>
+          <w:rPr>
+            <w:rFonts w:ascii="Times New Roman" w:eastAsia="Cambria" w:hAnsi="Times New Roman" w:cs="Times New Roman"/>
+            <w:sz w:val="24"/>
+            <w:szCs w:val="24"/>
+          </w:rPr>
+          <w:delText>,</w:delText>
+        </w:r>
+      </w:del>
       <w:r>
         <w:rPr>
           <w:rFonts w:ascii="Times New Roman" w:eastAsia="Cambria" w:hAnsi="Times New Roman" w:cs="Times New Roman"/>
@@ -5378,16 +5937,34 @@
         </w:rPr>
         <w:t xml:space="preserve"> as lake area databases have improved their accuracy </w:t>
       </w:r>
-      <w:bookmarkStart w:id="19" w:name="ZOTERO_BREF_52UPJIpoqQwx"/>
-      <w:r>
-        <w:rPr>
-          <w:rFonts w:ascii="Times New Roman" w:hAnsi="Times New Roman" w:cs="Times New Roman"/>
-          <w:sz w:val="24"/>
-          <w:szCs w:val="24"/>
-        </w:rPr>
-        <w:t>(Downing et al., 2006; Lehner and Döll, 2004; Verpoorter et al., 2014)</w:t>
-      </w:r>
-      <w:bookmarkEnd w:id="19"/>
+      <w:bookmarkStart w:id="42" w:name="ZOTERO_BREF_52UPJIpoqQwx"/>
+      <w:r>
+        <w:rPr>
+          <w:rFonts w:ascii="Times New Roman" w:hAnsi="Times New Roman" w:cs="Times New Roman"/>
+          <w:sz w:val="24"/>
+          <w:szCs w:val="24"/>
+        </w:rPr>
+        <w:t xml:space="preserve">(Downing et al., 2006; Lehner and Döll, 2004; </w:t>
+      </w:r>
+      <w:proofErr w:type="spellStart"/>
+      <w:r>
+        <w:rPr>
+          <w:rFonts w:ascii="Times New Roman" w:hAnsi="Times New Roman" w:cs="Times New Roman"/>
+          <w:sz w:val="24"/>
+          <w:szCs w:val="24"/>
+        </w:rPr>
+        <w:t>Verpoorter</w:t>
+      </w:r>
+      <w:proofErr w:type="spellEnd"/>
+      <w:r>
+        <w:rPr>
+          <w:rFonts w:ascii="Times New Roman" w:hAnsi="Times New Roman" w:cs="Times New Roman"/>
+          <w:sz w:val="24"/>
+          <w:szCs w:val="24"/>
+        </w:rPr>
+        <w:t xml:space="preserve"> et al., 2014)</w:t>
+      </w:r>
+      <w:bookmarkEnd w:id="42"/>
       <w:r>
         <w:rPr>
           <w:rFonts w:ascii="Times New Roman" w:eastAsia="Cambria" w:hAnsi="Times New Roman" w:cs="Times New Roman"/>
@@ -5667,15 +6244,31 @@
         </w:rPr>
         <w:t xml:space="preserve">Indeed data following many heavy-tailed distributions such as the lognormal or negative exponential can appear to be equivalent to power-law distributions such as the Pareto </w:t>
       </w:r>
-      <w:bookmarkStart w:id="20" w:name="ZOTERO_BREF_kToiGmQw50IN"/>
-      <w:r>
-        <w:rPr>
-          <w:rFonts w:ascii="Times New Roman" w:hAnsi="Times New Roman" w:cs="Times New Roman"/>
-          <w:sz w:val="24"/>
-        </w:rPr>
-        <w:t>(Clauset et al., 2009; Seekell and Pace, 2011)</w:t>
-      </w:r>
-      <w:bookmarkEnd w:id="20"/>
+      <w:bookmarkStart w:id="43" w:name="ZOTERO_BREF_kToiGmQw50IN"/>
+      <w:r>
+        <w:rPr>
+          <w:rFonts w:ascii="Times New Roman" w:hAnsi="Times New Roman" w:cs="Times New Roman"/>
+          <w:sz w:val="24"/>
+        </w:rPr>
+        <w:t>(</w:t>
+      </w:r>
+      <w:proofErr w:type="spellStart"/>
+      <w:r>
+        <w:rPr>
+          <w:rFonts w:ascii="Times New Roman" w:hAnsi="Times New Roman" w:cs="Times New Roman"/>
+          <w:sz w:val="24"/>
+        </w:rPr>
+        <w:t>Clauset</w:t>
+      </w:r>
+      <w:proofErr w:type="spellEnd"/>
+      <w:r>
+        <w:rPr>
+          <w:rFonts w:ascii="Times New Roman" w:hAnsi="Times New Roman" w:cs="Times New Roman"/>
+          <w:sz w:val="24"/>
+        </w:rPr>
+        <w:t xml:space="preserve"> et al., 2009; Seekell and Pace, 2011)</w:t>
+      </w:r>
+      <w:bookmarkEnd w:id="43"/>
       <w:r>
         <w:rPr>
           <w:rFonts w:ascii="Times New Roman" w:eastAsia="Cambria" w:hAnsi="Times New Roman" w:cs="Times New Roman"/>
@@ -5761,15 +6354,31 @@
         </w:rPr>
         <w:t xml:space="preserve">In addition to a sensitivity analysis of censoring, future work might consider more complex models that treat lake areas as a mixture of a Pareto distribution for small lakes and either a negative exponential or lognormal distribution for large lakes. Such an approach has been demonstrated by </w:t>
       </w:r>
-      <w:bookmarkStart w:id="21" w:name="ZOTERO_BREF_5PfL08ihJq3z"/>
-      <w:r>
-        <w:rPr>
-          <w:rFonts w:ascii="Times New Roman" w:hAnsi="Times New Roman" w:cs="Times New Roman"/>
-          <w:sz w:val="24"/>
-        </w:rPr>
-        <w:t>(Bonabeau et al., 1999)</w:t>
-      </w:r>
-      <w:bookmarkEnd w:id="21"/>
+      <w:bookmarkStart w:id="44" w:name="ZOTERO_BREF_5PfL08ihJq3z"/>
+      <w:r>
+        <w:rPr>
+          <w:rFonts w:ascii="Times New Roman" w:hAnsi="Times New Roman" w:cs="Times New Roman"/>
+          <w:sz w:val="24"/>
+        </w:rPr>
+        <w:t>(</w:t>
+      </w:r>
+      <w:proofErr w:type="spellStart"/>
+      <w:r>
+        <w:rPr>
+          <w:rFonts w:ascii="Times New Roman" w:hAnsi="Times New Roman" w:cs="Times New Roman"/>
+          <w:sz w:val="24"/>
+        </w:rPr>
+        <w:t>Bonabeau</w:t>
+      </w:r>
+      <w:proofErr w:type="spellEnd"/>
+      <w:r>
+        <w:rPr>
+          <w:rFonts w:ascii="Times New Roman" w:hAnsi="Times New Roman" w:cs="Times New Roman"/>
+          <w:sz w:val="24"/>
+        </w:rPr>
+        <w:t xml:space="preserve"> et al., 1999)</w:t>
+      </w:r>
+      <w:bookmarkEnd w:id="44"/>
       <w:r>
         <w:rPr>
           <w:rFonts w:ascii="Times New Roman" w:eastAsia="Cambria" w:hAnsi="Times New Roman" w:cs="Times New Roman"/>
@@ -5778,15 +6387,31 @@
         </w:rPr>
         <w:t xml:space="preserve"> and </w:t>
       </w:r>
-      <w:bookmarkStart w:id="22" w:name="ZOTERO_BREF_0Zco31wrdklu"/>
-      <w:r>
-        <w:rPr>
-          <w:rFonts w:ascii="Times New Roman" w:hAnsi="Times New Roman" w:cs="Times New Roman"/>
-          <w:sz w:val="24"/>
-        </w:rPr>
-        <w:t>(Scollnik, 2007)</w:t>
-      </w:r>
-      <w:bookmarkEnd w:id="22"/>
+      <w:bookmarkStart w:id="45" w:name="ZOTERO_BREF_0Zco31wrdklu"/>
+      <w:r>
+        <w:rPr>
+          <w:rFonts w:ascii="Times New Roman" w:hAnsi="Times New Roman" w:cs="Times New Roman"/>
+          <w:sz w:val="24"/>
+        </w:rPr>
+        <w:t>(</w:t>
+      </w:r>
+      <w:proofErr w:type="spellStart"/>
+      <w:r>
+        <w:rPr>
+          <w:rFonts w:ascii="Times New Roman" w:hAnsi="Times New Roman" w:cs="Times New Roman"/>
+          <w:sz w:val="24"/>
+        </w:rPr>
+        <w:t>Scollnik</w:t>
+      </w:r>
+      <w:proofErr w:type="spellEnd"/>
+      <w:r>
+        <w:rPr>
+          <w:rFonts w:ascii="Times New Roman" w:hAnsi="Times New Roman" w:cs="Times New Roman"/>
+          <w:sz w:val="24"/>
+        </w:rPr>
+        <w:t>, 2007)</w:t>
+      </w:r>
+      <w:bookmarkEnd w:id="45"/>
       <w:r>
         <w:rPr>
           <w:rFonts w:ascii="Times New Roman" w:eastAsia="Cambria" w:hAnsi="Times New Roman" w:cs="Times New Roman"/>
@@ -5795,7 +6420,7 @@
         </w:rPr>
         <w:t xml:space="preserve">. Both studies show that the point at which the distribution mixtures converge can provide valuable inference. In the case of lakes, such a convergence point may indicate a change in the data generating process such as the point at which lake areas are controlled by continent placement rather than fractal landscape morphology </w:t>
       </w:r>
-      <w:bookmarkStart w:id="23" w:name="ZOTERO_BREF_NuXPex4fB8m9"/>
+      <w:bookmarkStart w:id="46" w:name="ZOTERO_BREF_NuXPex4fB8m9"/>
       <w:r>
         <w:rPr>
           <w:rFonts w:ascii="Times New Roman" w:hAnsi="Times New Roman" w:cs="Times New Roman"/>
@@ -5803,7 +6428,7 @@
         </w:rPr>
         <w:t>(Goodchild, 1988; Hamilton et al., 1992)</w:t>
       </w:r>
-      <w:bookmarkEnd w:id="23"/>
+      <w:bookmarkEnd w:id="46"/>
       <w:r>
         <w:rPr>
           <w:rFonts w:ascii="Times New Roman" w:eastAsia="Cambria" w:hAnsi="Times New Roman" w:cs="Times New Roman"/>
@@ -5909,13 +6534,38 @@
           <w:szCs w:val="24"/>
         </w:rPr>
       </w:pPr>
-      <w:bookmarkStart w:id="24" w:name="ZOTERO_BREF_w3My7d6dd7Ml"/>
-      <w:r>
-        <w:rPr>
-          <w:rFonts w:ascii="Times New Roman" w:hAnsi="Times New Roman" w:cs="Times New Roman"/>
-          <w:sz w:val="24"/>
-        </w:rPr>
-        <w:t xml:space="preserve">Bonabeau, E., Dagorn, L., Freon, P., 1999. Scaling in animal group-size distributions. Proc. Natl. </w:t>
+      <w:bookmarkStart w:id="47" w:name="ZOTERO_BREF_w3My7d6dd7Ml"/>
+      <w:proofErr w:type="spellStart"/>
+      <w:r>
+        <w:rPr>
+          <w:rFonts w:ascii="Times New Roman" w:hAnsi="Times New Roman" w:cs="Times New Roman"/>
+          <w:sz w:val="24"/>
+        </w:rPr>
+        <w:t>Bonabeau</w:t>
+      </w:r>
+      <w:proofErr w:type="spellEnd"/>
+      <w:r>
+        <w:rPr>
+          <w:rFonts w:ascii="Times New Roman" w:hAnsi="Times New Roman" w:cs="Times New Roman"/>
+          <w:sz w:val="24"/>
+        </w:rPr>
+        <w:t xml:space="preserve">, E., </w:t>
+      </w:r>
+      <w:proofErr w:type="spellStart"/>
+      <w:r>
+        <w:rPr>
+          <w:rFonts w:ascii="Times New Roman" w:hAnsi="Times New Roman" w:cs="Times New Roman"/>
+          <w:sz w:val="24"/>
+        </w:rPr>
+        <w:t>Dagorn</w:t>
+      </w:r>
+      <w:proofErr w:type="spellEnd"/>
+      <w:r>
+        <w:rPr>
+          <w:rFonts w:ascii="Times New Roman" w:hAnsi="Times New Roman" w:cs="Times New Roman"/>
+          <w:sz w:val="24"/>
+        </w:rPr>
+        <w:t xml:space="preserve">, L., Freon, P., 1999. Scaling in animal group-size distributions. Proc. Natl. </w:t>
       </w:r>
       <w:r>
         <w:rPr>
@@ -5941,80 +6591,120 @@
       <w:pPr>
         <w:ind w:left="720" w:hanging="720"/>
         <w:rPr>
-          <w:rFonts w:ascii="Times New Roman" w:hAnsi="Times New Roman" w:cs="Times New Roman"/>
-          <w:sz w:val="24"/>
-          <w:szCs w:val="24"/>
+          <w:rFonts w:ascii="Times New Roman" w:hAnsi="Times New Roman"/>
+          <w:sz w:val="24"/>
+          <w:rPrChange w:id="48" w:author="Stachelek, Jemma" w:date="2022-12-19T14:24:00Z">
+            <w:rPr>
+              <w:rFonts w:ascii="Times New Roman" w:hAnsi="Times New Roman"/>
+            </w:rPr>
+          </w:rPrChange>
         </w:rPr>
       </w:pPr>
       <w:r>
         <w:rPr>
-          <w:rFonts w:ascii="Times New Roman" w:hAnsi="Times New Roman" w:cs="Times New Roman"/>
-          <w:sz w:val="24"/>
-          <w:szCs w:val="24"/>
+          <w:rFonts w:ascii="Times New Roman" w:hAnsi="Times New Roman"/>
+          <w:sz w:val="24"/>
+          <w:rPrChange w:id="49" w:author="Stachelek, Jemma" w:date="2022-12-19T14:24:00Z">
+            <w:rPr>
+              <w:rFonts w:ascii="Times New Roman" w:hAnsi="Times New Roman"/>
+            </w:rPr>
+          </w:rPrChange>
         </w:rPr>
         <w:t>Cheruvelil, K.S., Soranno, P.A., McCullough, I.M., Webster, K.E., Rodriguez, L.K., and Smith, N.J.,</w:t>
       </w:r>
       <w:r>
         <w:rPr>
-          <w:rFonts w:ascii="Times New Roman" w:hAnsi="Times New Roman" w:cs="Times New Roman"/>
-          <w:sz w:val="24"/>
-          <w:szCs w:val="24"/>
+          <w:rFonts w:ascii="Times New Roman" w:hAnsi="Times New Roman"/>
+          <w:sz w:val="24"/>
+          <w:rPrChange w:id="50" w:author="Stachelek, Jemma" w:date="2022-12-19T14:24:00Z">
+            <w:rPr>
+              <w:rFonts w:ascii="Times New Roman" w:hAnsi="Times New Roman"/>
+            </w:rPr>
+          </w:rPrChange>
         </w:rPr>
         <w:t xml:space="preserve"> 2021.</w:t>
       </w:r>
       <w:r>
         <w:rPr>
-          <w:rFonts w:ascii="Times New Roman" w:hAnsi="Times New Roman" w:cs="Times New Roman"/>
-          <w:sz w:val="24"/>
-          <w:szCs w:val="24"/>
+          <w:rFonts w:ascii="Times New Roman" w:hAnsi="Times New Roman"/>
+          <w:sz w:val="24"/>
+          <w:rPrChange w:id="51" w:author="Stachelek, Jemma" w:date="2022-12-19T14:24:00Z">
+            <w:rPr>
+              <w:rFonts w:ascii="Times New Roman" w:hAnsi="Times New Roman"/>
+            </w:rPr>
+          </w:rPrChange>
         </w:rPr>
         <w:t xml:space="preserve"> LAGOS‐US LOCUS v1.0: Data Module of Location, Identifiers, and Physical Characteristics of Lakes and Their Watersheds in the Conterminous U.S. Limnology and Oceanography Letters</w:t>
       </w:r>
       <w:r>
         <w:rPr>
-          <w:rFonts w:ascii="Times New Roman" w:hAnsi="Times New Roman" w:cs="Times New Roman"/>
-          <w:sz w:val="24"/>
-          <w:szCs w:val="24"/>
+          <w:rFonts w:ascii="Times New Roman" w:hAnsi="Times New Roman"/>
+          <w:sz w:val="24"/>
+          <w:rPrChange w:id="52" w:author="Stachelek, Jemma" w:date="2022-12-19T14:24:00Z">
+            <w:rPr>
+              <w:rFonts w:ascii="Times New Roman" w:hAnsi="Times New Roman"/>
+            </w:rPr>
+          </w:rPrChange>
         </w:rPr>
         <w:t xml:space="preserve">. </w:t>
       </w:r>
       <w:r>
         <w:rPr>
-          <w:rFonts w:ascii="Times New Roman" w:hAnsi="Times New Roman" w:cs="Times New Roman"/>
-          <w:sz w:val="24"/>
-          <w:szCs w:val="24"/>
+          <w:rFonts w:ascii="Times New Roman" w:hAnsi="Times New Roman"/>
+          <w:sz w:val="24"/>
+          <w:rPrChange w:id="53" w:author="Stachelek, Jemma" w:date="2022-12-19T14:24:00Z">
+            <w:rPr>
+              <w:rFonts w:ascii="Times New Roman" w:hAnsi="Times New Roman"/>
+            </w:rPr>
+          </w:rPrChange>
         </w:rPr>
         <w:t>6</w:t>
       </w:r>
       <w:r>
         <w:rPr>
-          <w:rFonts w:ascii="Times New Roman" w:hAnsi="Times New Roman" w:cs="Times New Roman"/>
-          <w:sz w:val="24"/>
-          <w:szCs w:val="24"/>
+          <w:rFonts w:ascii="Times New Roman" w:hAnsi="Times New Roman"/>
+          <w:sz w:val="24"/>
+          <w:rPrChange w:id="54" w:author="Stachelek, Jemma" w:date="2022-12-19T14:24:00Z">
+            <w:rPr>
+              <w:rFonts w:ascii="Times New Roman" w:hAnsi="Times New Roman"/>
+            </w:rPr>
+          </w:rPrChange>
         </w:rPr>
         <w:t>(</w:t>
       </w:r>
       <w:r>
         <w:rPr>
-          <w:rFonts w:ascii="Times New Roman" w:hAnsi="Times New Roman" w:cs="Times New Roman"/>
-          <w:sz w:val="24"/>
-          <w:szCs w:val="24"/>
+          <w:rFonts w:ascii="Times New Roman" w:hAnsi="Times New Roman"/>
+          <w:sz w:val="24"/>
+          <w:rPrChange w:id="55" w:author="Stachelek, Jemma" w:date="2022-12-19T14:24:00Z">
+            <w:rPr>
+              <w:rFonts w:ascii="Times New Roman" w:hAnsi="Times New Roman"/>
+            </w:rPr>
+          </w:rPrChange>
         </w:rPr>
         <w:t>5</w:t>
       </w:r>
       <w:r>
         <w:rPr>
-          <w:rFonts w:ascii="Times New Roman" w:hAnsi="Times New Roman" w:cs="Times New Roman"/>
-          <w:sz w:val="24"/>
-          <w:szCs w:val="24"/>
+          <w:rFonts w:ascii="Times New Roman" w:hAnsi="Times New Roman"/>
+          <w:sz w:val="24"/>
+          <w:rPrChange w:id="56" w:author="Stachelek, Jemma" w:date="2022-12-19T14:24:00Z">
+            <w:rPr>
+              <w:rFonts w:ascii="Times New Roman" w:hAnsi="Times New Roman"/>
+            </w:rPr>
+          </w:rPrChange>
         </w:rPr>
         <w:t>),</w:t>
       </w:r>
       <w:r>
         <w:rPr>
-          <w:rFonts w:ascii="Times New Roman" w:hAnsi="Times New Roman" w:cs="Times New Roman"/>
-          <w:sz w:val="24"/>
-          <w:szCs w:val="24"/>
+          <w:rFonts w:ascii="Times New Roman" w:hAnsi="Times New Roman"/>
+          <w:sz w:val="24"/>
+          <w:rPrChange w:id="57" w:author="Stachelek, Jemma" w:date="2022-12-19T14:24:00Z">
+            <w:rPr>
+              <w:rFonts w:ascii="Times New Roman" w:hAnsi="Times New Roman"/>
+            </w:rPr>
+          </w:rPrChange>
         </w:rPr>
         <w:t xml:space="preserve"> 270–92. https://doi.org/10.1002/lol2.10203.</w:t>
       </w:r>
@@ -6027,13 +6717,41 @@
           <w:sz w:val="24"/>
         </w:rPr>
       </w:pPr>
-      <w:r>
-        <w:rPr>
-          <w:rFonts w:ascii="Times New Roman" w:hAnsi="Times New Roman" w:cs="Times New Roman"/>
-          <w:sz w:val="24"/>
-          <w:szCs w:val="24"/>
-        </w:rPr>
-        <w:t>Clauset, A., Shalizi, C.R., Newman, M.E., 2009. P</w:t>
+      <w:proofErr w:type="spellStart"/>
+      <w:r>
+        <w:rPr>
+          <w:rFonts w:ascii="Times New Roman" w:hAnsi="Times New Roman" w:cs="Times New Roman"/>
+          <w:sz w:val="24"/>
+          <w:szCs w:val="24"/>
+        </w:rPr>
+        <w:t>Clauset</w:t>
+      </w:r>
+      <w:proofErr w:type="spellEnd"/>
+      <w:r>
+        <w:rPr>
+          <w:rFonts w:ascii="Times New Roman" w:hAnsi="Times New Roman" w:cs="Times New Roman"/>
+          <w:sz w:val="24"/>
+          <w:szCs w:val="24"/>
+        </w:rPr>
+        <w:t xml:space="preserve">, A., </w:t>
+      </w:r>
+      <w:proofErr w:type="spellStart"/>
+      <w:r>
+        <w:rPr>
+          <w:rFonts w:ascii="Times New Roman" w:hAnsi="Times New Roman" w:cs="Times New Roman"/>
+          <w:sz w:val="24"/>
+          <w:szCs w:val="24"/>
+        </w:rPr>
+        <w:t>Shalizi</w:t>
+      </w:r>
+      <w:proofErr w:type="spellEnd"/>
+      <w:r>
+        <w:rPr>
+          <w:rFonts w:ascii="Times New Roman" w:hAnsi="Times New Roman" w:cs="Times New Roman"/>
+          <w:sz w:val="24"/>
+          <w:szCs w:val="24"/>
+        </w:rPr>
+        <w:t>, C.R., Newman, M.E., 2009. P</w:t>
       </w:r>
       <w:r>
         <w:rPr>
@@ -6063,7 +6781,39 @@
           <w:rFonts w:ascii="Times New Roman" w:hAnsi="Times New Roman" w:cs="Times New Roman"/>
           <w:sz w:val="24"/>
         </w:rPr>
-        <w:t>DelSontro, T., Beaulieu, J.J., Downing, J.A., 2018. Greenhouse gas emissions from lakes and impoundments: Upscaling in the face of global change: GHG emissions from lakes and impoundments. Limnol. Oceanogr. Lett. https://doi.org/10.1002/lol2.10073</w:t>
+        <w:t xml:space="preserve">DelSontro, T., Beaulieu, J.J., Downing, J.A., 2018. Greenhouse gas emissions from lakes and impoundments: Upscaling in the face of global change: GHG emissions from lakes and impoundments. </w:t>
+      </w:r>
+      <w:proofErr w:type="spellStart"/>
+      <w:r>
+        <w:rPr>
+          <w:rFonts w:ascii="Times New Roman" w:hAnsi="Times New Roman" w:cs="Times New Roman"/>
+          <w:sz w:val="24"/>
+        </w:rPr>
+        <w:t>Limnol</w:t>
+      </w:r>
+      <w:proofErr w:type="spellEnd"/>
+      <w:r>
+        <w:rPr>
+          <w:rFonts w:ascii="Times New Roman" w:hAnsi="Times New Roman" w:cs="Times New Roman"/>
+          <w:sz w:val="24"/>
+        </w:rPr>
+        <w:t xml:space="preserve">. </w:t>
+      </w:r>
+      <w:proofErr w:type="spellStart"/>
+      <w:r>
+        <w:rPr>
+          <w:rFonts w:ascii="Times New Roman" w:hAnsi="Times New Roman" w:cs="Times New Roman"/>
+          <w:sz w:val="24"/>
+        </w:rPr>
+        <w:t>Oceanogr</w:t>
+      </w:r>
+      <w:proofErr w:type="spellEnd"/>
+      <w:r>
+        <w:rPr>
+          <w:rFonts w:ascii="Times New Roman" w:hAnsi="Times New Roman" w:cs="Times New Roman"/>
+          <w:sz w:val="24"/>
+        </w:rPr>
+        <w:t>. Lett. https://doi.org/10.1002/lol2.10073</w:t>
       </w:r>
     </w:p>
     <w:p>
@@ -6079,7 +6829,103 @@
           <w:rFonts w:ascii="Times New Roman" w:hAnsi="Times New Roman" w:cs="Times New Roman"/>
           <w:sz w:val="24"/>
         </w:rPr>
-        <w:t>Downing, J.A., Prairie, Y.T., Cole, J.J., Duarte, C.M., Tranvik, L.J., Striegl, R.G., McDowell, W.H., Kortelainen, P., Caraco, N.F., Melack, J.M., 2006. The global abundance and size distribution of lakes, ponds, and impoundments. Limnol. Oceanogr. 51, 2388–2397.</w:t>
+        <w:t xml:space="preserve">Downing, J.A., Prairie, Y.T., Cole, J.J., Duarte, C.M., </w:t>
+      </w:r>
+      <w:proofErr w:type="spellStart"/>
+      <w:r>
+        <w:rPr>
+          <w:rFonts w:ascii="Times New Roman" w:hAnsi="Times New Roman" w:cs="Times New Roman"/>
+          <w:sz w:val="24"/>
+        </w:rPr>
+        <w:t>Tranvik</w:t>
+      </w:r>
+      <w:proofErr w:type="spellEnd"/>
+      <w:r>
+        <w:rPr>
+          <w:rFonts w:ascii="Times New Roman" w:hAnsi="Times New Roman" w:cs="Times New Roman"/>
+          <w:sz w:val="24"/>
+        </w:rPr>
+        <w:t xml:space="preserve">, L.J., </w:t>
+      </w:r>
+      <w:proofErr w:type="spellStart"/>
+      <w:r>
+        <w:rPr>
+          <w:rFonts w:ascii="Times New Roman" w:hAnsi="Times New Roman" w:cs="Times New Roman"/>
+          <w:sz w:val="24"/>
+        </w:rPr>
+        <w:t>Striegl</w:t>
+      </w:r>
+      <w:proofErr w:type="spellEnd"/>
+      <w:r>
+        <w:rPr>
+          <w:rFonts w:ascii="Times New Roman" w:hAnsi="Times New Roman" w:cs="Times New Roman"/>
+          <w:sz w:val="24"/>
+        </w:rPr>
+        <w:t xml:space="preserve">, R.G., McDowell, W.H., </w:t>
+      </w:r>
+      <w:proofErr w:type="spellStart"/>
+      <w:r>
+        <w:rPr>
+          <w:rFonts w:ascii="Times New Roman" w:hAnsi="Times New Roman" w:cs="Times New Roman"/>
+          <w:sz w:val="24"/>
+        </w:rPr>
+        <w:t>Kortelainen</w:t>
+      </w:r>
+      <w:proofErr w:type="spellEnd"/>
+      <w:r>
+        <w:rPr>
+          <w:rFonts w:ascii="Times New Roman" w:hAnsi="Times New Roman" w:cs="Times New Roman"/>
+          <w:sz w:val="24"/>
+        </w:rPr>
+        <w:t xml:space="preserve">, P., Caraco, N.F., </w:t>
+      </w:r>
+      <w:proofErr w:type="spellStart"/>
+      <w:r>
+        <w:rPr>
+          <w:rFonts w:ascii="Times New Roman" w:hAnsi="Times New Roman" w:cs="Times New Roman"/>
+          <w:sz w:val="24"/>
+        </w:rPr>
+        <w:t>Melack</w:t>
+      </w:r>
+      <w:proofErr w:type="spellEnd"/>
+      <w:r>
+        <w:rPr>
+          <w:rFonts w:ascii="Times New Roman" w:hAnsi="Times New Roman" w:cs="Times New Roman"/>
+          <w:sz w:val="24"/>
+        </w:rPr>
+        <w:t xml:space="preserve">, J.M., 2006. The global abundance and size distribution of lakes, ponds, and impoundments. </w:t>
+      </w:r>
+      <w:proofErr w:type="spellStart"/>
+      <w:r>
+        <w:rPr>
+          <w:rFonts w:ascii="Times New Roman" w:hAnsi="Times New Roman" w:cs="Times New Roman"/>
+          <w:sz w:val="24"/>
+        </w:rPr>
+        <w:t>Limnol</w:t>
+      </w:r>
+      <w:proofErr w:type="spellEnd"/>
+      <w:r>
+        <w:rPr>
+          <w:rFonts w:ascii="Times New Roman" w:hAnsi="Times New Roman" w:cs="Times New Roman"/>
+          <w:sz w:val="24"/>
+        </w:rPr>
+        <w:t xml:space="preserve">. </w:t>
+      </w:r>
+      <w:proofErr w:type="spellStart"/>
+      <w:r>
+        <w:rPr>
+          <w:rFonts w:ascii="Times New Roman" w:hAnsi="Times New Roman" w:cs="Times New Roman"/>
+          <w:sz w:val="24"/>
+        </w:rPr>
+        <w:t>Oceanogr</w:t>
+      </w:r>
+      <w:proofErr w:type="spellEnd"/>
+      <w:r>
+        <w:rPr>
+          <w:rFonts w:ascii="Times New Roman" w:hAnsi="Times New Roman" w:cs="Times New Roman"/>
+          <w:sz w:val="24"/>
+        </w:rPr>
+        <w:t>. 51, 2388–2397.</w:t>
       </w:r>
     </w:p>
     <w:p>
@@ -6111,7 +6957,71 @@
           <w:rFonts w:ascii="Times New Roman" w:hAnsi="Times New Roman" w:cs="Times New Roman"/>
           <w:sz w:val="24"/>
         </w:rPr>
-        <w:t>Hamilton, S.K., Melack, J.M., Goodchild, M.F., Lewis, W., 1992. Estimation of the fractal dimension of terrain from lake size distributions. Lowl. Floodplain Rivers Geomorphol. Perspect. Wiley 145–163.</w:t>
+        <w:t xml:space="preserve">Hamilton, S.K., </w:t>
+      </w:r>
+      <w:proofErr w:type="spellStart"/>
+      <w:r>
+        <w:rPr>
+          <w:rFonts w:ascii="Times New Roman" w:hAnsi="Times New Roman" w:cs="Times New Roman"/>
+          <w:sz w:val="24"/>
+        </w:rPr>
+        <w:t>Melack</w:t>
+      </w:r>
+      <w:proofErr w:type="spellEnd"/>
+      <w:r>
+        <w:rPr>
+          <w:rFonts w:ascii="Times New Roman" w:hAnsi="Times New Roman" w:cs="Times New Roman"/>
+          <w:sz w:val="24"/>
+        </w:rPr>
+        <w:t xml:space="preserve">, J.M., Goodchild, M.F., Lewis, W., 1992. Estimation of the fractal dimension of terrain from lake size distributions. </w:t>
+      </w:r>
+      <w:proofErr w:type="spellStart"/>
+      <w:r>
+        <w:rPr>
+          <w:rFonts w:ascii="Times New Roman" w:hAnsi="Times New Roman" w:cs="Times New Roman"/>
+          <w:sz w:val="24"/>
+        </w:rPr>
+        <w:t>Lowl</w:t>
+      </w:r>
+      <w:proofErr w:type="spellEnd"/>
+      <w:r>
+        <w:rPr>
+          <w:rFonts w:ascii="Times New Roman" w:hAnsi="Times New Roman" w:cs="Times New Roman"/>
+          <w:sz w:val="24"/>
+        </w:rPr>
+        <w:t xml:space="preserve">. Floodplain Rivers </w:t>
+      </w:r>
+      <w:proofErr w:type="spellStart"/>
+      <w:r>
+        <w:rPr>
+          <w:rFonts w:ascii="Times New Roman" w:hAnsi="Times New Roman" w:cs="Times New Roman"/>
+          <w:sz w:val="24"/>
+        </w:rPr>
+        <w:t>Geomorphol</w:t>
+      </w:r>
+      <w:proofErr w:type="spellEnd"/>
+      <w:r>
+        <w:rPr>
+          <w:rFonts w:ascii="Times New Roman" w:hAnsi="Times New Roman" w:cs="Times New Roman"/>
+          <w:sz w:val="24"/>
+        </w:rPr>
+        <w:t xml:space="preserve">. </w:t>
+      </w:r>
+      <w:proofErr w:type="spellStart"/>
+      <w:r>
+        <w:rPr>
+          <w:rFonts w:ascii="Times New Roman" w:hAnsi="Times New Roman" w:cs="Times New Roman"/>
+          <w:sz w:val="24"/>
+        </w:rPr>
+        <w:t>Perspect</w:t>
+      </w:r>
+      <w:proofErr w:type="spellEnd"/>
+      <w:r>
+        <w:rPr>
+          <w:rFonts w:ascii="Times New Roman" w:hAnsi="Times New Roman" w:cs="Times New Roman"/>
+          <w:sz w:val="24"/>
+        </w:rPr>
+        <w:t>. Wiley 145–163.</w:t>
       </w:r>
     </w:p>
     <w:p>
@@ -6127,7 +7037,55 @@
           <w:rFonts w:ascii="Times New Roman" w:hAnsi="Times New Roman" w:cs="Times New Roman"/>
           <w:sz w:val="24"/>
         </w:rPr>
-        <w:t>Keller, P.S., Marcé, R., Obrador, B., Koschorreck, M., 2021. Global carbon budget of reservoirs is overturned by the quantification of drawdown areas. Nat. Geosci. https://doi.org/10.1038/s41561-021-00734-z</w:t>
+        <w:t xml:space="preserve">Keller, P.S., </w:t>
+      </w:r>
+      <w:proofErr w:type="spellStart"/>
+      <w:r>
+        <w:rPr>
+          <w:rFonts w:ascii="Times New Roman" w:hAnsi="Times New Roman" w:cs="Times New Roman"/>
+          <w:sz w:val="24"/>
+        </w:rPr>
+        <w:t>Marcé</w:t>
+      </w:r>
+      <w:proofErr w:type="spellEnd"/>
+      <w:r>
+        <w:rPr>
+          <w:rFonts w:ascii="Times New Roman" w:hAnsi="Times New Roman" w:cs="Times New Roman"/>
+          <w:sz w:val="24"/>
+        </w:rPr>
+        <w:t xml:space="preserve">, R., Obrador, B., </w:t>
+      </w:r>
+      <w:proofErr w:type="spellStart"/>
+      <w:r>
+        <w:rPr>
+          <w:rFonts w:ascii="Times New Roman" w:hAnsi="Times New Roman" w:cs="Times New Roman"/>
+          <w:sz w:val="24"/>
+        </w:rPr>
+        <w:t>Koschorreck</w:t>
+      </w:r>
+      <w:proofErr w:type="spellEnd"/>
+      <w:r>
+        <w:rPr>
+          <w:rFonts w:ascii="Times New Roman" w:hAnsi="Times New Roman" w:cs="Times New Roman"/>
+          <w:sz w:val="24"/>
+        </w:rPr>
+        <w:t xml:space="preserve">, M., 2021. Global carbon budget of reservoirs is overturned by the quantification of drawdown areas. Nat. </w:t>
+      </w:r>
+      <w:proofErr w:type="spellStart"/>
+      <w:r>
+        <w:rPr>
+          <w:rFonts w:ascii="Times New Roman" w:hAnsi="Times New Roman" w:cs="Times New Roman"/>
+          <w:sz w:val="24"/>
+        </w:rPr>
+        <w:t>Geosci</w:t>
+      </w:r>
+      <w:proofErr w:type="spellEnd"/>
+      <w:r>
+        <w:rPr>
+          <w:rFonts w:ascii="Times New Roman" w:hAnsi="Times New Roman" w:cs="Times New Roman"/>
+          <w:sz w:val="24"/>
+        </w:rPr>
+        <w:t>. https://doi.org/10.1038/s41561-021-00734-z</w:t>
       </w:r>
     </w:p>
     <w:p>
@@ -6143,7 +7101,39 @@
           <w:rFonts w:ascii="Times New Roman" w:hAnsi="Times New Roman" w:cs="Times New Roman"/>
           <w:sz w:val="24"/>
         </w:rPr>
-        <w:t>Lehner, B., Döll, P., 2004. Development and validation of a global database of lakes, reservoirs and wetlands. J. Hydrol. 296, 1–22. https://doi.org/10.1016/j.jhydrol.2004.03.028</w:t>
+        <w:t xml:space="preserve">Lehner, B., Döll, P., 2004. Development and validation of a global database of lakes, </w:t>
+      </w:r>
+      <w:proofErr w:type="gramStart"/>
+      <w:r>
+        <w:rPr>
+          <w:rFonts w:ascii="Times New Roman" w:hAnsi="Times New Roman" w:cs="Times New Roman"/>
+          <w:sz w:val="24"/>
+        </w:rPr>
+        <w:t>reservoirs</w:t>
+      </w:r>
+      <w:proofErr w:type="gramEnd"/>
+      <w:r>
+        <w:rPr>
+          <w:rFonts w:ascii="Times New Roman" w:hAnsi="Times New Roman" w:cs="Times New Roman"/>
+          <w:sz w:val="24"/>
+        </w:rPr>
+        <w:t xml:space="preserve"> and wetlands. J. </w:t>
+      </w:r>
+      <w:proofErr w:type="spellStart"/>
+      <w:r>
+        <w:rPr>
+          <w:rFonts w:ascii="Times New Roman" w:hAnsi="Times New Roman" w:cs="Times New Roman"/>
+          <w:sz w:val="24"/>
+        </w:rPr>
+        <w:t>Hydrol</w:t>
+      </w:r>
+      <w:proofErr w:type="spellEnd"/>
+      <w:r>
+        <w:rPr>
+          <w:rFonts w:ascii="Times New Roman" w:hAnsi="Times New Roman" w:cs="Times New Roman"/>
+          <w:sz w:val="24"/>
+        </w:rPr>
+        <w:t>. 296, 1–22. https://doi.org/10.1016/j.jhydrol.2004.03.028</w:t>
       </w:r>
     </w:p>
     <w:p>
@@ -6159,7 +7149,55 @@
           <w:rFonts w:ascii="Times New Roman" w:hAnsi="Times New Roman" w:cs="Times New Roman"/>
           <w:sz w:val="24"/>
         </w:rPr>
-        <w:t>McDonald, C.P., Rover, J.A., Stets, E.G., Striegl, R.G., 2012. The regional abundance and size distribution of lakes and reservoirs in the United States and implications for estimates of global lake extent. Limnol. Oceanogr. 57, 597–606. https://doi.org/10.4319/lo.2012.57.2.0597</w:t>
+        <w:t xml:space="preserve">McDonald, C.P., Rover, J.A., Stets, E.G., </w:t>
+      </w:r>
+      <w:proofErr w:type="spellStart"/>
+      <w:r>
+        <w:rPr>
+          <w:rFonts w:ascii="Times New Roman" w:hAnsi="Times New Roman" w:cs="Times New Roman"/>
+          <w:sz w:val="24"/>
+        </w:rPr>
+        <w:t>Striegl</w:t>
+      </w:r>
+      <w:proofErr w:type="spellEnd"/>
+      <w:r>
+        <w:rPr>
+          <w:rFonts w:ascii="Times New Roman" w:hAnsi="Times New Roman" w:cs="Times New Roman"/>
+          <w:sz w:val="24"/>
+        </w:rPr>
+        <w:t xml:space="preserve">, R.G., 2012. The regional abundance and size distribution of lakes and reservoirs in the United States and implications for estimates of global lake extent. </w:t>
+      </w:r>
+      <w:proofErr w:type="spellStart"/>
+      <w:r>
+        <w:rPr>
+          <w:rFonts w:ascii="Times New Roman" w:hAnsi="Times New Roman" w:cs="Times New Roman"/>
+          <w:sz w:val="24"/>
+        </w:rPr>
+        <w:t>Limnol</w:t>
+      </w:r>
+      <w:proofErr w:type="spellEnd"/>
+      <w:r>
+        <w:rPr>
+          <w:rFonts w:ascii="Times New Roman" w:hAnsi="Times New Roman" w:cs="Times New Roman"/>
+          <w:sz w:val="24"/>
+        </w:rPr>
+        <w:t xml:space="preserve">. </w:t>
+      </w:r>
+      <w:proofErr w:type="spellStart"/>
+      <w:r>
+        <w:rPr>
+          <w:rFonts w:ascii="Times New Roman" w:hAnsi="Times New Roman" w:cs="Times New Roman"/>
+          <w:sz w:val="24"/>
+        </w:rPr>
+        <w:t>Oceanogr</w:t>
+      </w:r>
+      <w:proofErr w:type="spellEnd"/>
+      <w:r>
+        <w:rPr>
+          <w:rFonts w:ascii="Times New Roman" w:hAnsi="Times New Roman" w:cs="Times New Roman"/>
+          <w:sz w:val="24"/>
+        </w:rPr>
+        <w:t>. 57, 597–606. https://doi.org/10.4319/lo.2012.57.2.0597</w:t>
       </w:r>
     </w:p>
     <w:p>
@@ -6175,7 +7213,39 @@
           <w:rFonts w:ascii="Times New Roman" w:hAnsi="Times New Roman" w:cs="Times New Roman"/>
           <w:sz w:val="24"/>
         </w:rPr>
-        <w:t>Messager, M.L., Lehner, B., Grill, G., Nedeva, I., Schmitt, O., 2016. Estimating the volume and age of water stored in global lakes using a geo-statistical approach. Nat. Commun. 7, 13603. https://doi.org/10.1038/ncomms13603</w:t>
+        <w:t xml:space="preserve">Messager, M.L., Lehner, B., Grill, G., </w:t>
+      </w:r>
+      <w:proofErr w:type="spellStart"/>
+      <w:r>
+        <w:rPr>
+          <w:rFonts w:ascii="Times New Roman" w:hAnsi="Times New Roman" w:cs="Times New Roman"/>
+          <w:sz w:val="24"/>
+        </w:rPr>
+        <w:t>Nedeva</w:t>
+      </w:r>
+      <w:proofErr w:type="spellEnd"/>
+      <w:r>
+        <w:rPr>
+          <w:rFonts w:ascii="Times New Roman" w:hAnsi="Times New Roman" w:cs="Times New Roman"/>
+          <w:sz w:val="24"/>
+        </w:rPr>
+        <w:t xml:space="preserve">, I., Schmitt, O., 2016. Estimating the volume and age of water stored in global lakes using a geo-statistical approach. Nat. </w:t>
+      </w:r>
+      <w:proofErr w:type="spellStart"/>
+      <w:r>
+        <w:rPr>
+          <w:rFonts w:ascii="Times New Roman" w:hAnsi="Times New Roman" w:cs="Times New Roman"/>
+          <w:sz w:val="24"/>
+        </w:rPr>
+        <w:t>Commun</w:t>
+      </w:r>
+      <w:proofErr w:type="spellEnd"/>
+      <w:r>
+        <w:rPr>
+          <w:rFonts w:ascii="Times New Roman" w:hAnsi="Times New Roman" w:cs="Times New Roman"/>
+          <w:sz w:val="24"/>
+        </w:rPr>
+        <w:t>. 7, 13603. https://doi.org/10.1038/ncomms13603</w:t>
       </w:r>
     </w:p>
     <w:p>
@@ -6191,9 +7261,43 @@
           <w:rFonts w:ascii="Times New Roman" w:hAnsi="Times New Roman" w:cs="Times New Roman"/>
           <w:sz w:val="24"/>
         </w:rPr>
-        <w:t xml:space="preserve">Newman, M., 2005. Power laws, Pareto distributions and Zipf’s law. Contemp. Phys. 46, 323–351. </w:t>
-      </w:r>
-      <w:hyperlink r:id="rId11" w:history="1">
+        <w:t xml:space="preserve">Newman, M., 2005. Power laws, Pareto distributions and </w:t>
+      </w:r>
+      <w:proofErr w:type="spellStart"/>
+      <w:r>
+        <w:rPr>
+          <w:rFonts w:ascii="Times New Roman" w:hAnsi="Times New Roman" w:cs="Times New Roman"/>
+          <w:sz w:val="24"/>
+        </w:rPr>
+        <w:t>Zipf’s</w:t>
+      </w:r>
+      <w:proofErr w:type="spellEnd"/>
+      <w:r>
+        <w:rPr>
+          <w:rFonts w:ascii="Times New Roman" w:hAnsi="Times New Roman" w:cs="Times New Roman"/>
+          <w:sz w:val="24"/>
+        </w:rPr>
+        <w:t xml:space="preserve"> law. Contemp. Phys. 46, 323–351. </w:t>
+      </w:r>
+      <w:del w:id="58" w:author="Stachelek, Jemma" w:date="2022-12-19T14:24:00Z">
+        <w:r>
+          <w:rPr>
+            <w:rFonts w:ascii="Times New Roman" w:hAnsi="Times New Roman" w:cs="Times New Roman"/>
+            <w:sz w:val="24"/>
+          </w:rPr>
+          <w:delText>https://doi.org/10.1080/00107510500052444</w:delText>
+        </w:r>
+      </w:del>
+      <w:ins w:id="59" w:author="Stachelek, Jemma" w:date="2022-12-19T14:24:00Z">
+        <w:r>
+          <w:fldChar w:fldCharType="begin"/>
+        </w:r>
+        <w:r>
+          <w:instrText>HYPERLINK "https://doi.org/10.1080/00107510500052444"</w:instrText>
+        </w:r>
+        <w:r>
+          <w:fldChar w:fldCharType="separate"/>
+        </w:r>
         <w:r>
           <w:rPr>
             <w:rStyle w:val="Hyperlink"/>
@@ -6202,21 +7306,60 @@
           </w:rPr>
           <w:t>https://doi.org/10.1080/00107510500052444</w:t>
         </w:r>
-      </w:hyperlink>
+        <w:r>
+          <w:rPr>
+            <w:rStyle w:val="Hyperlink"/>
+            <w:rFonts w:ascii="Times New Roman" w:hAnsi="Times New Roman" w:cs="Times New Roman"/>
+            <w:sz w:val="24"/>
+          </w:rPr>
+          <w:fldChar w:fldCharType="end"/>
+        </w:r>
+      </w:ins>
     </w:p>
     <w:p>
       <w:pPr>
         <w:ind w:left="720" w:hanging="720"/>
         <w:rPr>
+          <w:ins w:id="60" w:author="Stachelek, Jemma" w:date="2022-12-19T14:24:00Z"/>
           <w:rFonts w:ascii="Times New Roman" w:hAnsi="Times New Roman" w:cs="Times New Roman"/>
         </w:rPr>
       </w:pPr>
-      <w:r>
-        <w:rPr>
-          <w:rFonts w:ascii="Times New Roman" w:hAnsi="Times New Roman" w:cs="Times New Roman"/>
-        </w:rPr>
-        <w:t>Pi, X., Luo, Q., Feng, L., Xu, Y., Tang, J., Liang, X., Ma, E., Cheng, R., Fensholt, R., Brandt, M., Cai, X., Gibson, L., Liu, J., Zheng, C., Li, W., Bryan, B.A., 2022. Mapping global lake dynamics reveals the emerging roles of small lakes. Nat Commun 13, 5777. https://doi.org/10.1038/s41467-022-33239-3</w:t>
-      </w:r>
+      <w:ins w:id="61" w:author="Stachelek, Jemma" w:date="2022-12-19T14:24:00Z">
+        <w:r>
+          <w:rPr>
+            <w:rFonts w:ascii="Times New Roman" w:hAnsi="Times New Roman" w:cs="Times New Roman"/>
+          </w:rPr>
+          <w:t xml:space="preserve">Pi, X., Luo, Q., Feng, L., Xu, Y., Tang, J., Liang, X., Ma, E., Cheng, R., </w:t>
+        </w:r>
+        <w:proofErr w:type="spellStart"/>
+        <w:r>
+          <w:rPr>
+            <w:rFonts w:ascii="Times New Roman" w:hAnsi="Times New Roman" w:cs="Times New Roman"/>
+          </w:rPr>
+          <w:t>Fensholt</w:t>
+        </w:r>
+        <w:proofErr w:type="spellEnd"/>
+        <w:r>
+          <w:rPr>
+            <w:rFonts w:ascii="Times New Roman" w:hAnsi="Times New Roman" w:cs="Times New Roman"/>
+          </w:rPr>
+          <w:t xml:space="preserve">, R., Brandt, M., Cai, X., Gibson, L., Liu, J., Zheng, C., Li, W., Bryan, B.A., 2022. Mapping global lake dynamics reveals the emerging roles of small lakes. Nat </w:t>
+        </w:r>
+        <w:proofErr w:type="spellStart"/>
+        <w:r>
+          <w:rPr>
+            <w:rFonts w:ascii="Times New Roman" w:hAnsi="Times New Roman" w:cs="Times New Roman"/>
+          </w:rPr>
+          <w:t>Commun</w:t>
+        </w:r>
+        <w:proofErr w:type="spellEnd"/>
+        <w:r>
+          <w:rPr>
+            <w:rFonts w:ascii="Times New Roman" w:hAnsi="Times New Roman" w:cs="Times New Roman"/>
+          </w:rPr>
+          <w:t xml:space="preserve"> 13, 5777. https://doi.org/10.1038/s41467-022-33239-3</w:t>
+        </w:r>
+      </w:ins>
     </w:p>
     <w:p>
       <w:pPr>
@@ -6226,13 +7369,38 @@
           <w:sz w:val="24"/>
         </w:rPr>
       </w:pPr>
+      <w:proofErr w:type="spellStart"/>
       <w:r>
         <w:rPr>
           <w:rFonts w:ascii="Times New Roman" w:hAnsi="Times New Roman" w:cs="Times New Roman"/>
           <w:sz w:val="24"/>
         </w:rPr>
         <w:lastRenderedPageBreak/>
-        <w:t>Scollnik, D.P.M., 2007. On composite lognormal-Pareto models. Scand. Actuar. J. 2007, 20–33. https://doi.org/10.1080/03461230601110447</w:t>
+        <w:t>Scollnik</w:t>
+      </w:r>
+      <w:proofErr w:type="spellEnd"/>
+      <w:r>
+        <w:rPr>
+          <w:rFonts w:ascii="Times New Roman" w:hAnsi="Times New Roman" w:cs="Times New Roman"/>
+          <w:sz w:val="24"/>
+        </w:rPr>
+        <w:t xml:space="preserve">, D.P.M., 2007. On composite lognormal-Pareto models. Scand. </w:t>
+      </w:r>
+      <w:proofErr w:type="spellStart"/>
+      <w:r>
+        <w:rPr>
+          <w:rFonts w:ascii="Times New Roman" w:hAnsi="Times New Roman" w:cs="Times New Roman"/>
+          <w:sz w:val="24"/>
+        </w:rPr>
+        <w:t>Actuar</w:t>
+      </w:r>
+      <w:proofErr w:type="spellEnd"/>
+      <w:r>
+        <w:rPr>
+          <w:rFonts w:ascii="Times New Roman" w:hAnsi="Times New Roman" w:cs="Times New Roman"/>
+          <w:sz w:val="24"/>
+        </w:rPr>
+        <w:t>. J. 2007, 20–33. https://doi.org/10.1080/03461230601110447</w:t>
       </w:r>
     </w:p>
     <w:p>
@@ -6248,7 +7416,39 @@
           <w:rFonts w:ascii="Times New Roman" w:hAnsi="Times New Roman" w:cs="Times New Roman"/>
           <w:sz w:val="24"/>
         </w:rPr>
-        <w:t>Seekell, D.A., Pace, M.L., 2011. Does the Pareto distribution adequately describe the size-distribution of lakes? Limnol. Oceanogr. 56, 350–356. https://doi.org/10.4319/lo.2011.56.1.0350</w:t>
+        <w:t xml:space="preserve">Seekell, D.A., Pace, M.L., 2011. Does the Pareto distribution adequately describe the size-distribution of lakes? </w:t>
+      </w:r>
+      <w:proofErr w:type="spellStart"/>
+      <w:r>
+        <w:rPr>
+          <w:rFonts w:ascii="Times New Roman" w:hAnsi="Times New Roman" w:cs="Times New Roman"/>
+          <w:sz w:val="24"/>
+        </w:rPr>
+        <w:t>Limnol</w:t>
+      </w:r>
+      <w:proofErr w:type="spellEnd"/>
+      <w:r>
+        <w:rPr>
+          <w:rFonts w:ascii="Times New Roman" w:hAnsi="Times New Roman" w:cs="Times New Roman"/>
+          <w:sz w:val="24"/>
+        </w:rPr>
+        <w:t xml:space="preserve">. </w:t>
+      </w:r>
+      <w:proofErr w:type="spellStart"/>
+      <w:r>
+        <w:rPr>
+          <w:rFonts w:ascii="Times New Roman" w:hAnsi="Times New Roman" w:cs="Times New Roman"/>
+          <w:sz w:val="24"/>
+        </w:rPr>
+        <w:t>Oceanogr</w:t>
+      </w:r>
+      <w:proofErr w:type="spellEnd"/>
+      <w:r>
+        <w:rPr>
+          <w:rFonts w:ascii="Times New Roman" w:hAnsi="Times New Roman" w:cs="Times New Roman"/>
+          <w:sz w:val="24"/>
+        </w:rPr>
+        <w:t>. 56, 350–356. https://doi.org/10.4319/lo.2011.56.1.0350</w:t>
       </w:r>
     </w:p>
     <w:p>
@@ -6259,12 +7459,21 @@
           <w:sz w:val="24"/>
         </w:rPr>
       </w:pPr>
-      <w:r>
-        <w:rPr>
-          <w:rFonts w:ascii="Times New Roman" w:hAnsi="Times New Roman" w:cs="Times New Roman"/>
-          <w:sz w:val="24"/>
-        </w:rPr>
-        <w:t>Shalizi, C.R., 2017. Advanced Data Analysis from an Elementary Point of View 860.</w:t>
+      <w:proofErr w:type="spellStart"/>
+      <w:r>
+        <w:rPr>
+          <w:rFonts w:ascii="Times New Roman" w:hAnsi="Times New Roman" w:cs="Times New Roman"/>
+          <w:sz w:val="24"/>
+        </w:rPr>
+        <w:t>Shalizi</w:t>
+      </w:r>
+      <w:proofErr w:type="spellEnd"/>
+      <w:r>
+        <w:rPr>
+          <w:rFonts w:ascii="Times New Roman" w:hAnsi="Times New Roman" w:cs="Times New Roman"/>
+          <w:sz w:val="24"/>
+        </w:rPr>
+        <w:t>, C.R., 2017. Advanced Data Analysis from an Elementary Point of View 860.</w:t>
       </w:r>
     </w:p>
     <w:p>
@@ -6280,51 +7489,121 @@
           <w:rFonts w:ascii="Times New Roman" w:hAnsi="Times New Roman" w:cs="Times New Roman"/>
           <w:sz w:val="24"/>
         </w:rPr>
-        <w:t>Slater, J.A., Garvey, G., Johnston, C., Haase, J., Heady, B., Kroenung, G., Little, J., 2006. The SRTM Data “Finishing” Process and Products. Photogramm. Eng. Remote Sens. 72, 237–247. https://doi.org/10.14358/PERS.72.3.237</w:t>
+        <w:t xml:space="preserve">Slater, J.A., Garvey, G., Johnston, C., </w:t>
+      </w:r>
+      <w:proofErr w:type="spellStart"/>
+      <w:r>
+        <w:rPr>
+          <w:rFonts w:ascii="Times New Roman" w:hAnsi="Times New Roman" w:cs="Times New Roman"/>
+          <w:sz w:val="24"/>
+        </w:rPr>
+        <w:t>Haase</w:t>
+      </w:r>
+      <w:proofErr w:type="spellEnd"/>
+      <w:r>
+        <w:rPr>
+          <w:rFonts w:ascii="Times New Roman" w:hAnsi="Times New Roman" w:cs="Times New Roman"/>
+          <w:sz w:val="24"/>
+        </w:rPr>
+        <w:t xml:space="preserve">, J., Heady, B., </w:t>
+      </w:r>
+      <w:proofErr w:type="spellStart"/>
+      <w:r>
+        <w:rPr>
+          <w:rFonts w:ascii="Times New Roman" w:hAnsi="Times New Roman" w:cs="Times New Roman"/>
+          <w:sz w:val="24"/>
+        </w:rPr>
+        <w:t>Kroenung</w:t>
+      </w:r>
+      <w:proofErr w:type="spellEnd"/>
+      <w:r>
+        <w:rPr>
+          <w:rFonts w:ascii="Times New Roman" w:hAnsi="Times New Roman" w:cs="Times New Roman"/>
+          <w:sz w:val="24"/>
+        </w:rPr>
+        <w:t xml:space="preserve">, G., Little, J., 2006. The SRTM Data “Finishing” Process and Products. </w:t>
+      </w:r>
+      <w:proofErr w:type="spellStart"/>
+      <w:r>
+        <w:rPr>
+          <w:rFonts w:ascii="Times New Roman" w:hAnsi="Times New Roman" w:cs="Times New Roman"/>
+          <w:sz w:val="24"/>
+        </w:rPr>
+        <w:t>Photogramm</w:t>
+      </w:r>
+      <w:proofErr w:type="spellEnd"/>
+      <w:r>
+        <w:rPr>
+          <w:rFonts w:ascii="Times New Roman" w:hAnsi="Times New Roman" w:cs="Times New Roman"/>
+          <w:sz w:val="24"/>
+        </w:rPr>
+        <w:t>. Eng. Remote Sens. 72, 237–247. https://doi.org/10.14358/PERS.72.3.237</w:t>
       </w:r>
     </w:p>
     <w:p>
       <w:pPr>
         <w:ind w:left="720" w:hanging="720"/>
         <w:rPr>
+          <w:ins w:id="62" w:author="Stachelek, Jemma" w:date="2022-12-19T14:24:00Z"/>
           <w:rFonts w:ascii="Times New Roman" w:hAnsi="Times New Roman" w:cs="Times New Roman"/>
           <w:sz w:val="24"/>
           <w:szCs w:val="24"/>
         </w:rPr>
       </w:pPr>
-      <w:r>
-        <w:rPr>
-          <w:rFonts w:ascii="Times New Roman" w:hAnsi="Times New Roman" w:cs="Times New Roman"/>
-          <w:sz w:val="24"/>
-          <w:szCs w:val="24"/>
-        </w:rPr>
-        <w:t>Stachelek, J., 2022.</w:t>
-      </w:r>
-      <w:r>
-        <w:rPr>
-          <w:rFonts w:ascii="Times New Roman" w:hAnsi="Times New Roman" w:cs="Times New Roman"/>
-          <w:sz w:val="24"/>
-          <w:szCs w:val="24"/>
-        </w:rPr>
-        <w:t xml:space="preserve"> </w:t>
-      </w:r>
-      <w:r>
-        <w:rPr>
-          <w:rFonts w:ascii="Times New Roman" w:hAnsi="Times New Roman" w:cs="Times New Roman"/>
-          <w:sz w:val="24"/>
-          <w:szCs w:val="24"/>
-        </w:rPr>
-        <w:t>VeinsOfTheEarth/pareto_lake_area.</w:t>
-      </w:r>
-      <w:r>
-        <w:rPr>
-          <w:rFonts w:ascii="Times New Roman" w:hAnsi="Times New Roman" w:cs="Times New Roman"/>
-          <w:sz w:val="24"/>
-          <w:szCs w:val="24"/>
-        </w:rPr>
-        <w:t xml:space="preserve"> </w:t>
-      </w:r>
-      <w:hyperlink r:id="rId12" w:history="1">
+      <w:ins w:id="63" w:author="Stachelek, Jemma" w:date="2022-12-19T14:24:00Z">
+        <w:r>
+          <w:rPr>
+            <w:rFonts w:ascii="Times New Roman" w:hAnsi="Times New Roman" w:cs="Times New Roman"/>
+            <w:sz w:val="24"/>
+            <w:szCs w:val="24"/>
+          </w:rPr>
+          <w:t xml:space="preserve">Stachelek, J., 2022. </w:t>
+        </w:r>
+        <w:proofErr w:type="spellStart"/>
+        <w:r>
+          <w:rPr>
+            <w:rFonts w:ascii="Times New Roman" w:hAnsi="Times New Roman" w:cs="Times New Roman"/>
+            <w:sz w:val="24"/>
+            <w:szCs w:val="24"/>
+          </w:rPr>
+          <w:t>VeinsOfTheEarth</w:t>
+        </w:r>
+        <w:proofErr w:type="spellEnd"/>
+        <w:r>
+          <w:rPr>
+            <w:rFonts w:ascii="Times New Roman" w:hAnsi="Times New Roman" w:cs="Times New Roman"/>
+            <w:sz w:val="24"/>
+            <w:szCs w:val="24"/>
+          </w:rPr>
+          <w:t>/</w:t>
+        </w:r>
+        <w:proofErr w:type="spellStart"/>
+        <w:r>
+          <w:rPr>
+            <w:rFonts w:ascii="Times New Roman" w:hAnsi="Times New Roman" w:cs="Times New Roman"/>
+            <w:sz w:val="24"/>
+            <w:szCs w:val="24"/>
+          </w:rPr>
+          <w:t>pareto_lake_area</w:t>
+        </w:r>
+        <w:proofErr w:type="spellEnd"/>
+        <w:r>
+          <w:rPr>
+            <w:rFonts w:ascii="Times New Roman" w:hAnsi="Times New Roman" w:cs="Times New Roman"/>
+            <w:sz w:val="24"/>
+            <w:szCs w:val="24"/>
+          </w:rPr>
+          <w:t xml:space="preserve">. </w:t>
+        </w:r>
+        <w:r>
+          <w:fldChar w:fldCharType="begin"/>
+        </w:r>
+        <w:r>
+          <w:instrText>HYPERLINK "https://doi.org/10.5281/zenodo.7459226"</w:instrText>
+        </w:r>
+        <w:r>
+          <w:fldChar w:fldCharType="separate"/>
+        </w:r>
         <w:r>
           <w:rPr>
             <w:rStyle w:val="Hyperlink"/>
@@ -6334,15 +7613,24 @@
           </w:rPr>
           <w:t>https://doi.org/10.5281/zenodo.7459226</w:t>
         </w:r>
-      </w:hyperlink>
-      <w:r>
-        <w:rPr>
-          <w:rFonts w:ascii="Times New Roman" w:hAnsi="Times New Roman" w:cs="Times New Roman"/>
-          <w:sz w:val="24"/>
-          <w:szCs w:val="24"/>
-        </w:rPr>
-        <w:t>.</w:t>
-      </w:r>
+        <w:r>
+          <w:rPr>
+            <w:rStyle w:val="Hyperlink"/>
+            <w:rFonts w:ascii="Times New Roman" w:hAnsi="Times New Roman" w:cs="Times New Roman"/>
+            <w:sz w:val="24"/>
+            <w:szCs w:val="24"/>
+          </w:rPr>
+          <w:fldChar w:fldCharType="end"/>
+        </w:r>
+        <w:r>
+          <w:rPr>
+            <w:rFonts w:ascii="Times New Roman" w:hAnsi="Times New Roman" w:cs="Times New Roman"/>
+            <w:sz w:val="24"/>
+            <w:szCs w:val="24"/>
+          </w:rPr>
+          <w:t>.</w:t>
+        </w:r>
+      </w:ins>
     </w:p>
     <w:p>
       <w:pPr>
@@ -6384,12 +7672,69 @@
           <w:sz w:val="24"/>
         </w:rPr>
       </w:pPr>
-      <w:r>
-        <w:rPr>
-          <w:rFonts w:ascii="Times New Roman" w:hAnsi="Times New Roman" w:cs="Times New Roman"/>
-          <w:sz w:val="24"/>
-        </w:rPr>
-        <w:t>Verpoorter, C., Kutser, T., Seekell, D.A., Tranvik, L.J., 2014. A global inventory of lakes based on high-resolution satellite imagery. Geophys. Res. Lett. 41, 6396–6402. https://doi.org/10.1002/2014GL060641</w:t>
+      <w:proofErr w:type="spellStart"/>
+      <w:r>
+        <w:rPr>
+          <w:rFonts w:ascii="Times New Roman" w:hAnsi="Times New Roman" w:cs="Times New Roman"/>
+          <w:sz w:val="24"/>
+        </w:rPr>
+        <w:t>Verpoorter</w:t>
+      </w:r>
+      <w:proofErr w:type="spellEnd"/>
+      <w:r>
+        <w:rPr>
+          <w:rFonts w:ascii="Times New Roman" w:hAnsi="Times New Roman" w:cs="Times New Roman"/>
+          <w:sz w:val="24"/>
+        </w:rPr>
+        <w:t xml:space="preserve">, C., </w:t>
+      </w:r>
+      <w:proofErr w:type="spellStart"/>
+      <w:r>
+        <w:rPr>
+          <w:rFonts w:ascii="Times New Roman" w:hAnsi="Times New Roman" w:cs="Times New Roman"/>
+          <w:sz w:val="24"/>
+        </w:rPr>
+        <w:t>Kutser</w:t>
+      </w:r>
+      <w:proofErr w:type="spellEnd"/>
+      <w:r>
+        <w:rPr>
+          <w:rFonts w:ascii="Times New Roman" w:hAnsi="Times New Roman" w:cs="Times New Roman"/>
+          <w:sz w:val="24"/>
+        </w:rPr>
+        <w:t xml:space="preserve">, T., Seekell, D.A., </w:t>
+      </w:r>
+      <w:proofErr w:type="spellStart"/>
+      <w:r>
+        <w:rPr>
+          <w:rFonts w:ascii="Times New Roman" w:hAnsi="Times New Roman" w:cs="Times New Roman"/>
+          <w:sz w:val="24"/>
+        </w:rPr>
+        <w:t>Tranvik</w:t>
+      </w:r>
+      <w:proofErr w:type="spellEnd"/>
+      <w:r>
+        <w:rPr>
+          <w:rFonts w:ascii="Times New Roman" w:hAnsi="Times New Roman" w:cs="Times New Roman"/>
+          <w:sz w:val="24"/>
+        </w:rPr>
+        <w:t xml:space="preserve">, L.J., 2014. A global inventory of lakes based on high-resolution satellite imagery. </w:t>
+      </w:r>
+      <w:proofErr w:type="spellStart"/>
+      <w:r>
+        <w:rPr>
+          <w:rFonts w:ascii="Times New Roman" w:hAnsi="Times New Roman" w:cs="Times New Roman"/>
+          <w:sz w:val="24"/>
+        </w:rPr>
+        <w:t>Geophys</w:t>
+      </w:r>
+      <w:proofErr w:type="spellEnd"/>
+      <w:r>
+        <w:rPr>
+          <w:rFonts w:ascii="Times New Roman" w:hAnsi="Times New Roman" w:cs="Times New Roman"/>
+          <w:sz w:val="24"/>
+        </w:rPr>
+        <w:t>. Res. Lett. 41, 6396–6402. https://doi.org/10.1002/2014GL060641</w:t>
       </w:r>
     </w:p>
     <w:p>
@@ -6408,7 +7753,7 @@
         <w:t>Winslow, L., Read, J., Hanson, P., Stanley, E., 2015. Does lake size matter? Combining morphology and process modeling to examine the contribution of lake classes to population-scale processes. Inland Waters 5, 7–14. https://doi.org/10.5268/IW-5.1.740</w:t>
       </w:r>
     </w:p>
-    <w:bookmarkEnd w:id="24"/>
+    <w:bookmarkEnd w:id="47"/>
     <w:p>
       <w:pPr>
         <w:spacing w:line="324" w:lineRule="auto"/>
@@ -6571,8 +7916,18 @@
           <w:sz w:val="24"/>
           <w:szCs w:val="24"/>
         </w:rPr>
-        <w:t>P.C. Hanson, E. Zipkin</w:t>
-      </w:r>
+        <w:t xml:space="preserve">P.C. Hanson, E. </w:t>
+      </w:r>
+      <w:proofErr w:type="spellStart"/>
+      <w:r>
+        <w:rPr>
+          <w:rFonts w:ascii="Times New Roman" w:eastAsia="Cambria" w:hAnsi="Times New Roman" w:cs="Times New Roman"/>
+          <w:sz w:val="24"/>
+          <w:szCs w:val="24"/>
+        </w:rPr>
+        <w:t>Zipkin</w:t>
+      </w:r>
+      <w:proofErr w:type="spellEnd"/>
       <w:r>
         <w:rPr>
           <w:rFonts w:ascii="Times New Roman" w:eastAsia="Cambria" w:hAnsi="Times New Roman" w:cs="Times New Roman"/>
@@ -6583,7 +7938,8 @@
       </w:r>
     </w:p>
     <w:sectPr>
-      <w:footerReference w:type="default" r:id="rId13"/>
+      <w:headerReference w:type="default" r:id="rId11"/>
+      <w:footerReference w:type="default" r:id="rId12"/>
       <w:pgSz w:w="12240" w:h="15840"/>
       <w:pgMar w:top="1440" w:right="1440" w:bottom="1440" w:left="1440" w:header="0" w:footer="720" w:gutter="0"/>
       <w:lnNumType w:countBy="1" w:restart="continuous"/>
@@ -6615,6 +7971,13 @@
       <w:r>
         <w:continuationSeparator/>
       </w:r>
+    </w:p>
+  </w:endnote>
+  <w:endnote w:type="continuationNotice" w:id="1">
+    <w:p>
+      <w:pPr>
+        <w:spacing w:line="240" w:lineRule="auto"/>
+      </w:pPr>
     </w:p>
   </w:endnote>
 </w:endnotes>
@@ -6670,7 +8033,24 @@
       </w:r>
     </w:p>
   </w:footnote>
+  <w:footnote w:type="continuationNotice" w:id="1">
+    <w:p>
+      <w:pPr>
+        <w:spacing w:line="240" w:lineRule="auto"/>
+      </w:pPr>
+    </w:p>
+  </w:footnote>
 </w:footnotes>
+</file>
+
+<file path=word/header1.xml><?xml version="1.0" encoding="utf-8"?>
+<w:hdr xmlns:wpc="http://schemas.microsoft.com/office/word/2010/wordprocessingCanvas" xmlns:cx="http://schemas.microsoft.com/office/drawing/2014/chartex" xmlns:cx1="http://schemas.microsoft.com/office/drawing/2015/9/8/chartex" xmlns:cx2="http://schemas.microsoft.com/office/drawing/2015/10/21/chartex" xmlns:cx3="http://schemas.microsoft.com/office/drawing/2016/5/9/chartex" xmlns:cx4="http://schemas.microsoft.com/office/drawing/2016/5/10/chartex" xmlns:cx5="http://schemas.microsoft.com/office/drawing/2016/5/11/chartex" xmlns:cx6="http://schemas.microsoft.com/office/drawing/2016/5/12/chartex" xmlns:cx7="http://schemas.microsoft.com/office/drawing/2016/5/13/chartex" xmlns:cx8="http://schemas.microsoft.com/office/drawing/2016/5/14/chartex" xmlns:mc="http://schemas.openxmlformats.org/markup-compatibility/2006" xmlns:aink="http://schemas.microsoft.com/office/drawing/2016/ink" xmlns:am3d="http://schemas.microsoft.com/office/drawing/2017/model3d" xmlns:o="urn:schemas-microsoft-com:office:office" xmlns:oel="http://schemas.microsoft.com/office/2019/extlst" xmlns:r="http://schemas.openxmlformats.org/officeDocument/2006/relationships" xmlns:m="http://schemas.openxmlformats.org/officeDocument/2006/math" xmlns:v="urn:schemas-microsoft-com:vml" xmlns:wp14="http://schemas.microsoft.com/office/word/2010/wordprocessingDrawing" xmlns:wp="http://schemas.openxmlformats.org/drawingml/2006/wordprocessingDrawing" xmlns:w10="urn:schemas-microsoft-com:office:word" xmlns:w="http://schemas.openxmlformats.org/wordprocessingml/2006/main" xmlns:w14="http://schemas.microsoft.com/office/word/2010/wordml" xmlns:w15="http://schemas.microsoft.com/office/word/2012/wordml" xmlns:w16cex="http://schemas.microsoft.com/office/word/2018/wordml/cex" xmlns:w16cid="http://schemas.microsoft.com/office/word/2016/wordml/cid" xmlns:w16="http://schemas.microsoft.com/office/word/2018/wordml" xmlns:w16sdtdh="http://schemas.microsoft.com/office/word/2020/wordml/sdtdatahash" xmlns:w16se="http://schemas.microsoft.com/office/word/2015/wordml/symex" xmlns:wpg="http://schemas.microsoft.com/office/word/2010/wordprocessingGroup" xmlns:wpi="http://schemas.microsoft.com/office/word/2010/wordprocessingInk" xmlns:wne="http://schemas.microsoft.com/office/word/2006/wordml" xmlns:wps="http://schemas.microsoft.com/office/word/2010/wordprocessingShape" mc:Ignorable="w14 w15 w16se w16cid w16 w16cex w16sdtdh wp14">
+  <w:p>
+    <w:pPr>
+      <w:pStyle w:val="Header"/>
+    </w:pPr>
+  </w:p>
+</w:hdr>
 </file>
 
 <file path=word/styles.xml><?xml version="1.0" encoding="utf-8"?>
@@ -7165,6 +8545,7 @@
   <w:style w:type="character" w:default="1" w:styleId="DefaultParagraphFont">
     <w:name w:val="Default Paragraph Font"/>
     <w:uiPriority w:val="1"/>
+    <w:semiHidden/>
     <w:unhideWhenUsed/>
   </w:style>
   <w:style w:type="table" w:default="1" w:styleId="TableNormal">
@@ -7377,6 +8758,28 @@
       <w:color w:val="605E5C"/>
       <w:shd w:val="clear" w:color="auto" w:fill="E1DFDD"/>
     </w:rPr>
+  </w:style>
+  <w:style w:type="paragraph" w:styleId="Header">
+    <w:name w:val="header"/>
+    <w:basedOn w:val="Normal"/>
+    <w:link w:val="HeaderChar"/>
+    <w:uiPriority w:val="99"/>
+    <w:unhideWhenUsed/>
+    <w:rsid w:val="00C8408F"/>
+    <w:pPr>
+      <w:tabs>
+        <w:tab w:val="center" w:pos="4680"/>
+        <w:tab w:val="right" w:pos="9360"/>
+      </w:tabs>
+      <w:spacing w:line="240" w:lineRule="auto"/>
+    </w:pPr>
+  </w:style>
+  <w:style w:type="character" w:customStyle="1" w:styleId="HeaderChar">
+    <w:name w:val="Header Char"/>
+    <w:basedOn w:val="DefaultParagraphFont"/>
+    <w:link w:val="Header"/>
+    <w:uiPriority w:val="99"/>
+    <w:rsid w:val="00C8408F"/>
   </w:style>
 </w:styles>
 </file>

</xml_diff>